<commit_message>
- Corrected block numbering bug to now use relative simulation time - Continued trying to remove warnings!
</commit_message>
<xml_diff>
--- a/BridgeTrafficLoadSim/Manual/BTLS - User Manual.docx
+++ b/BridgeTrafficLoadSim/Manual/BTLS - User Manual.docx
@@ -1,6 +1,6 @@
 
 <file path=word/document.xml><?xml version="1.0" encoding="utf-8"?>
-<w:document xmlns:wpc="http://schemas.microsoft.com/office/word/2010/wordprocessingCanvas" xmlns:cx="http://schemas.microsoft.com/office/drawing/2014/chartex" xmlns:cx1="http://schemas.microsoft.com/office/drawing/2015/9/8/chartex" xmlns:cx2="http://schemas.microsoft.com/office/drawing/2015/10/21/chartex" xmlns:cx3="http://schemas.microsoft.com/office/drawing/2016/5/9/chartex" xmlns:cx4="http://schemas.microsoft.com/office/drawing/2016/5/10/chartex" xmlns:cx5="http://schemas.microsoft.com/office/drawing/2016/5/11/chartex" xmlns:cx6="http://schemas.microsoft.com/office/drawing/2016/5/12/chartex" xmlns:cx7="http://schemas.microsoft.com/office/drawing/2016/5/13/chartex" xmlns:cx8="http://schemas.microsoft.com/office/drawing/2016/5/14/chartex" xmlns:mc="http://schemas.openxmlformats.org/markup-compatibility/2006" xmlns:aink="http://schemas.microsoft.com/office/drawing/2016/ink" xmlns:am3d="http://schemas.microsoft.com/office/drawing/2017/model3d" xmlns:o="urn:schemas-microsoft-com:office:office" xmlns:r="http://schemas.openxmlformats.org/officeDocument/2006/relationships" xmlns:m="http://schemas.openxmlformats.org/officeDocument/2006/math" xmlns:v="urn:schemas-microsoft-com:vml" xmlns:wp14="http://schemas.microsoft.com/office/word/2010/wordprocessingDrawing" xmlns:wp="http://schemas.openxmlformats.org/drawingml/2006/wordprocessingDrawing" xmlns:w10="urn:schemas-microsoft-com:office:word" xmlns:w="http://schemas.openxmlformats.org/wordprocessingml/2006/main" xmlns:w14="http://schemas.microsoft.com/office/word/2010/wordml" xmlns:w15="http://schemas.microsoft.com/office/word/2012/wordml" xmlns:w16cid="http://schemas.microsoft.com/office/word/2016/wordml/cid" xmlns:w16se="http://schemas.microsoft.com/office/word/2015/wordml/symex" xmlns:wpg="http://schemas.microsoft.com/office/word/2010/wordprocessingGroup" xmlns:wpi="http://schemas.microsoft.com/office/word/2010/wordprocessingInk" xmlns:wne="http://schemas.microsoft.com/office/word/2006/wordml" xmlns:wps="http://schemas.microsoft.com/office/word/2010/wordprocessingShape" mc:Ignorable="w14 w15 w16se w16cid wp14">
+<w:document xmlns:wpc="http://schemas.microsoft.com/office/word/2010/wordprocessingCanvas" xmlns:mc="http://schemas.openxmlformats.org/markup-compatibility/2006" xmlns:o="urn:schemas-microsoft-com:office:office" xmlns:r="http://schemas.openxmlformats.org/officeDocument/2006/relationships" xmlns:m="http://schemas.openxmlformats.org/officeDocument/2006/math" xmlns:v="urn:schemas-microsoft-com:vml" xmlns:wp14="http://schemas.microsoft.com/office/word/2010/wordprocessingDrawing" xmlns:wp="http://schemas.openxmlformats.org/drawingml/2006/wordprocessingDrawing" xmlns:w10="urn:schemas-microsoft-com:office:word" xmlns:w="http://schemas.openxmlformats.org/wordprocessingml/2006/main" xmlns:w14="http://schemas.microsoft.com/office/word/2010/wordml" xmlns:w15="http://schemas.microsoft.com/office/word/2012/wordml" xmlns:wpg="http://schemas.microsoft.com/office/word/2010/wordprocessingGroup" xmlns:wpi="http://schemas.microsoft.com/office/word/2010/wordprocessingInk" xmlns:wne="http://schemas.microsoft.com/office/word/2006/wordml" xmlns:wps="http://schemas.microsoft.com/office/word/2010/wordprocessingShape" mc:Ignorable="w14 w15 wp14">
   <w:body>
     <w:p>
       <w:pPr>
@@ -10,8 +10,6 @@
           <w:lang w:val="en-IE"/>
         </w:rPr>
       </w:pPr>
-      <w:bookmarkStart w:id="0" w:name="_GoBack"/>
-      <w:bookmarkEnd w:id="0"/>
     </w:p>
     <w:p>
       <w:pPr>
@@ -21,7 +19,6 @@
           <w:lang w:val="en-IE"/>
         </w:rPr>
       </w:pPr>
-      <w:proofErr w:type="spellStart"/>
       <w:r>
         <w:rPr>
           <w:rFonts w:ascii="Courier New" w:hAnsi="Courier New" w:cs="Courier New"/>
@@ -29,7 +26,6 @@
         </w:rPr>
         <w:t>BridgeTrafficLoadSim</w:t>
       </w:r>
-      <w:proofErr w:type="spellEnd"/>
       <w:r>
         <w:rPr>
           <w:rFonts w:ascii="Arial" w:hAnsi="Arial" w:cs="Arial"/>
@@ -150,7 +146,7 @@
           <w:szCs w:val="36"/>
           <w:lang w:val="en-IE"/>
         </w:rPr>
-        <w:t>5</w:t>
+        <w:t>3</w:t>
       </w:r>
     </w:p>
     <w:p>
@@ -193,7 +189,7 @@
           <w:lang w:val="en-AU" w:eastAsia="zh-CN"/>
         </w:rPr>
         <w:drawing>
-          <wp:inline distT="0" distB="0" distL="0" distR="0" wp14:anchorId="4C745EB8" wp14:editId="27629DA0">
+          <wp:inline distT="0" distB="0" distL="0" distR="0">
             <wp:extent cx="3806190" cy="2615565"/>
             <wp:effectExtent l="0" t="0" r="3810" b="0"/>
             <wp:docPr id="1" name="il_fi" descr="bridge"/>
@@ -2683,7 +2679,7 @@
           <w:lang w:val="en-IE"/>
         </w:rPr>
       </w:pPr>
-      <w:bookmarkStart w:id="1" w:name="_Toc343728213"/>
+      <w:bookmarkStart w:id="0" w:name="_Toc343728213"/>
       <w:r>
         <w:rPr>
           <w:lang w:val="en-IE"/>
@@ -2691,7 +2687,7 @@
         <w:lastRenderedPageBreak/>
         <w:t>Introduction</w:t>
       </w:r>
-      <w:bookmarkEnd w:id="1"/>
+      <w:bookmarkEnd w:id="0"/>
     </w:p>
     <w:p>
       <w:pPr>
@@ -2700,14 +2696,13 @@
           <w:lang w:val="en-IE"/>
         </w:rPr>
       </w:pPr>
-      <w:bookmarkStart w:id="2" w:name="_Toc343728214"/>
+      <w:bookmarkStart w:id="1" w:name="_Toc343728214"/>
       <w:r>
         <w:rPr>
           <w:lang w:val="en-IE"/>
         </w:rPr>
         <w:t xml:space="preserve">The </w:t>
       </w:r>
-      <w:proofErr w:type="spellStart"/>
       <w:r>
         <w:rPr>
           <w:rFonts w:ascii="Courier New" w:hAnsi="Courier New" w:cs="Courier New"/>
@@ -2715,7 +2710,6 @@
         </w:rPr>
         <w:t>BridgeTrafficLoadSim</w:t>
       </w:r>
-      <w:proofErr w:type="spellEnd"/>
       <w:r>
         <w:rPr>
           <w:lang w:val="en-IE"/>
@@ -2728,7 +2722,7 @@
         </w:rPr>
         <w:t>Program</w:t>
       </w:r>
-      <w:bookmarkEnd w:id="2"/>
+      <w:bookmarkEnd w:id="1"/>
     </w:p>
     <w:p>
       <w:pPr>
@@ -2739,14 +2733,12 @@
           <w:right w:val="single" w:sz="4" w:space="4" w:color="auto"/>
         </w:pBdr>
       </w:pPr>
-      <w:proofErr w:type="spellStart"/>
       <w:r>
         <w:rPr>
           <w:rFonts w:ascii="Courier New" w:hAnsi="Courier New" w:cs="Courier New"/>
         </w:rPr>
         <w:t>BridgeTrafficLoadSim</w:t>
       </w:r>
-      <w:proofErr w:type="spellEnd"/>
       <w:r>
         <w:t xml:space="preserve"> </w:t>
       </w:r>
@@ -2776,7 +2768,7 @@
           <w:lang w:val="en-IE"/>
         </w:rPr>
       </w:pPr>
-      <w:bookmarkStart w:id="3" w:name="_Toc343728215"/>
+      <w:bookmarkStart w:id="2" w:name="_Toc343728215"/>
       <w:r>
         <w:rPr>
           <w:lang w:val="en-IE"/>
@@ -2784,7 +2776,7 @@
         <w:lastRenderedPageBreak/>
         <w:t>The User Manual</w:t>
       </w:r>
-      <w:bookmarkEnd w:id="3"/>
+      <w:bookmarkEnd w:id="2"/>
     </w:p>
     <w:p>
       <w:pPr>
@@ -2878,7 +2870,7 @@
           <w:lang w:val="en-IE"/>
         </w:rPr>
       </w:pPr>
-      <w:bookmarkStart w:id="4" w:name="_Toc343728216"/>
+      <w:bookmarkStart w:id="3" w:name="_Toc343728216"/>
       <w:r>
         <w:rPr>
           <w:lang w:val="en-IE"/>
@@ -2892,7 +2884,7 @@
         </w:rPr>
         <w:t>Release History</w:t>
       </w:r>
-      <w:bookmarkEnd w:id="4"/>
+      <w:bookmarkEnd w:id="3"/>
     </w:p>
     <w:tbl>
       <w:tblPr>
@@ -3149,15 +3141,7 @@
               <w:jc w:val="left"/>
             </w:pPr>
             <w:r>
-              <w:t xml:space="preserve">Fixed problem with </w:t>
-            </w:r>
-            <w:proofErr w:type="spellStart"/>
-            <w:r>
-              <w:t>AllEvents</w:t>
-            </w:r>
-            <w:proofErr w:type="spellEnd"/>
-            <w:r>
-              <w:t xml:space="preserve"> output – it now outputs the last unfilled buffer properly.</w:t>
+              <w:t>Fixed problem with AllEvents output – it now outputs the last unfilled buffer properly.</w:t>
             </w:r>
           </w:p>
         </w:tc>
@@ -3226,23 +3210,7 @@
               <w:jc w:val="left"/>
             </w:pPr>
             <w:r>
-              <w:t xml:space="preserve">Added a </w:t>
-            </w:r>
-            <w:proofErr w:type="spellStart"/>
-            <w:r>
-              <w:t>FatigueEvents</w:t>
-            </w:r>
-            <w:proofErr w:type="spellEnd"/>
-            <w:r>
-              <w:t xml:space="preserve"> output file type with max and min values of loading events in it. Only output if </w:t>
-            </w:r>
-            <w:proofErr w:type="spellStart"/>
-            <w:r>
-              <w:t>AllEvents</w:t>
-            </w:r>
-            <w:proofErr w:type="spellEnd"/>
-            <w:r>
-              <w:t xml:space="preserve"> is output - temp</w:t>
+              <w:t>Added a FatigueEvents output file type with max and min values of loading events in it. Only output if AllEvents is output - temp</w:t>
             </w:r>
             <w:r>
               <w:t>orarily</w:t>
@@ -3314,15 +3282,7 @@
               <w:jc w:val="left"/>
             </w:pPr>
             <w:r>
-              <w:t xml:space="preserve">Bug fix: truck departures not always correctly calculated - fixed using 1e300 for </w:t>
-            </w:r>
-            <w:proofErr w:type="spellStart"/>
-            <w:r>
-              <w:t>timeOff</w:t>
-            </w:r>
-            <w:proofErr w:type="spellEnd"/>
-            <w:r>
-              <w:t xml:space="preserve"> variables.</w:t>
+              <w:t>Bug fix: truck departures not always correctly calculated - fixed using 1e300 for timeOff variables.</w:t>
             </w:r>
           </w:p>
           <w:p>
@@ -3632,15 +3592,7 @@
               <w:jc w:val="left"/>
             </w:pPr>
             <w:r>
-              <w:t xml:space="preserve">Restructured the </w:t>
-            </w:r>
-            <w:proofErr w:type="spellStart"/>
-            <w:r>
-              <w:t>BTLSin</w:t>
-            </w:r>
-            <w:proofErr w:type="spellEnd"/>
-            <w:r>
-              <w:t xml:space="preserve"> file</w:t>
+              <w:t>Restructured the BTLSin file</w:t>
             </w:r>
           </w:p>
           <w:p>
@@ -3748,15 +3700,7 @@
               <w:jc w:val="left"/>
             </w:pPr>
             <w:r>
-              <w:t xml:space="preserve">Amended </w:t>
-            </w:r>
-            <w:proofErr w:type="spellStart"/>
-            <w:r>
-              <w:t>BTLSin</w:t>
-            </w:r>
-            <w:proofErr w:type="spellEnd"/>
-            <w:r>
-              <w:t xml:space="preserve"> file structure accordingly</w:t>
+              <w:t>Amended BTLSin file structure accordingly</w:t>
             </w:r>
           </w:p>
           <w:p>
@@ -3788,13 +3732,8 @@
               <w:jc w:val="left"/>
             </w:pPr>
             <w:r>
-              <w:t xml:space="preserve">Added POT counter file output and input specs in </w:t>
-            </w:r>
-            <w:proofErr w:type="spellStart"/>
-            <w:r>
-              <w:t>BTLSin</w:t>
-            </w:r>
-            <w:proofErr w:type="spellEnd"/>
+              <w:t>Added POT counter file output and input specs in BTLSin</w:t>
+            </w:r>
           </w:p>
           <w:p>
             <w:pPr>
@@ -3832,13 +3771,8 @@
               <w:jc w:val="left"/>
             </w:pPr>
             <w:r>
-              <w:t xml:space="preserve">Traffic folder location now can be specified in </w:t>
-            </w:r>
-            <w:proofErr w:type="spellStart"/>
-            <w:r>
-              <w:t>BTLSin</w:t>
-            </w:r>
-            <w:proofErr w:type="spellEnd"/>
+              <w:t>Traffic folder location now can be specified in BTLSin</w:t>
+            </w:r>
           </w:p>
           <w:p>
             <w:pPr>
@@ -3867,13 +3801,8 @@
               <w:jc w:val="left"/>
             </w:pPr>
             <w:r>
-              <w:t xml:space="preserve">Added transverse position in lane variability through </w:t>
-            </w:r>
-            <w:proofErr w:type="spellStart"/>
-            <w:r>
-              <w:t>BTLSin</w:t>
-            </w:r>
-            <w:proofErr w:type="spellEnd"/>
+              <w:t>Added transverse position in lane variability through BTLSin</w:t>
+            </w:r>
           </w:p>
           <w:p>
             <w:pPr>
@@ -4042,13 +3971,8 @@
             <w:r>
               <w:t xml:space="preserve">Bug fix: </w:t>
             </w:r>
-            <w:proofErr w:type="spellStart"/>
-            <w:r>
-              <w:t>VehicleBuffer.h</w:t>
-            </w:r>
-            <w:proofErr w:type="spellEnd"/>
-            <w:r>
-              <w:t>(31)</w:t>
+            <w:r>
+              <w:t>VehicleBuffer.h(31)</w:t>
             </w:r>
             <w:r>
               <w:t xml:space="preserve"> now max axles 20</w:t>
@@ -4157,190 +4081,10 @@
             <w:r>
               <w:t>s</w:t>
             </w:r>
+            <w:bookmarkStart w:id="4" w:name="_GoBack"/>
+            <w:bookmarkEnd w:id="4"/>
             <w:r>
               <w:t xml:space="preserve"> now can include comment lines ‘\\’</w:t>
-            </w:r>
-          </w:p>
-        </w:tc>
-      </w:tr>
-      <w:tr>
-        <w:trPr>
-          <w:trHeight w:val="769"/>
-        </w:trPr>
-        <w:tc>
-          <w:tcPr>
-            <w:tcW w:w="1243" w:type="dxa"/>
-            <w:tcBorders>
-              <w:top w:val="dotted" w:sz="4" w:space="0" w:color="auto"/>
-              <w:left w:val="single" w:sz="4" w:space="0" w:color="auto"/>
-              <w:bottom w:val="dotted" w:sz="4" w:space="0" w:color="auto"/>
-              <w:right w:val="single" w:sz="4" w:space="0" w:color="auto"/>
-            </w:tcBorders>
-          </w:tcPr>
-          <w:p>
-            <w:pPr>
-              <w:spacing w:line="240" w:lineRule="auto"/>
-              <w:jc w:val="center"/>
-            </w:pPr>
-            <w:r>
-              <w:t>1.2.4</w:t>
-            </w:r>
-          </w:p>
-        </w:tc>
-        <w:tc>
-          <w:tcPr>
-            <w:tcW w:w="1243" w:type="dxa"/>
-            <w:tcBorders>
-              <w:top w:val="dotted" w:sz="4" w:space="0" w:color="auto"/>
-              <w:left w:val="single" w:sz="4" w:space="0" w:color="auto"/>
-              <w:bottom w:val="dotted" w:sz="4" w:space="0" w:color="auto"/>
-              <w:right w:val="single" w:sz="4" w:space="0" w:color="auto"/>
-            </w:tcBorders>
-          </w:tcPr>
-          <w:p>
-            <w:pPr>
-              <w:spacing w:line="240" w:lineRule="auto"/>
-              <w:jc w:val="center"/>
-            </w:pPr>
-            <w:r>
-              <w:t>12/8/2019</w:t>
-            </w:r>
-          </w:p>
-        </w:tc>
-        <w:tc>
-          <w:tcPr>
-            <w:tcW w:w="7261" w:type="dxa"/>
-            <w:tcBorders>
-              <w:top w:val="dotted" w:sz="4" w:space="0" w:color="auto"/>
-              <w:left w:val="single" w:sz="4" w:space="0" w:color="auto"/>
-              <w:bottom w:val="dotted" w:sz="4" w:space="0" w:color="auto"/>
-              <w:right w:val="single" w:sz="4" w:space="0" w:color="auto"/>
-            </w:tcBorders>
-          </w:tcPr>
-          <w:p>
-            <w:pPr>
-              <w:numPr>
-                <w:ilvl w:val="0"/>
-                <w:numId w:val="8"/>
-              </w:numPr>
-              <w:spacing w:line="240" w:lineRule="auto"/>
-              <w:jc w:val="left"/>
-            </w:pPr>
-            <w:r>
-              <w:t>Added number of events of each truck count to statistics output</w:t>
-            </w:r>
-          </w:p>
-        </w:tc>
-      </w:tr>
-      <w:tr>
-        <w:trPr>
-          <w:trHeight w:val="769"/>
-        </w:trPr>
-        <w:tc>
-          <w:tcPr>
-            <w:tcW w:w="1243" w:type="dxa"/>
-            <w:tcBorders>
-              <w:top w:val="dotted" w:sz="4" w:space="0" w:color="auto"/>
-              <w:left w:val="single" w:sz="4" w:space="0" w:color="auto"/>
-              <w:bottom w:val="dotted" w:sz="4" w:space="0" w:color="auto"/>
-              <w:right w:val="single" w:sz="4" w:space="0" w:color="auto"/>
-            </w:tcBorders>
-          </w:tcPr>
-          <w:p>
-            <w:pPr>
-              <w:spacing w:line="240" w:lineRule="auto"/>
-              <w:jc w:val="center"/>
-            </w:pPr>
-            <w:r>
-              <w:t>1.2.5</w:t>
-            </w:r>
-          </w:p>
-        </w:tc>
-        <w:tc>
-          <w:tcPr>
-            <w:tcW w:w="1243" w:type="dxa"/>
-            <w:tcBorders>
-              <w:top w:val="dotted" w:sz="4" w:space="0" w:color="auto"/>
-              <w:left w:val="single" w:sz="4" w:space="0" w:color="auto"/>
-              <w:bottom w:val="dotted" w:sz="4" w:space="0" w:color="auto"/>
-              <w:right w:val="single" w:sz="4" w:space="0" w:color="auto"/>
-            </w:tcBorders>
-          </w:tcPr>
-          <w:p>
-            <w:pPr>
-              <w:spacing w:line="240" w:lineRule="auto"/>
-              <w:jc w:val="center"/>
-            </w:pPr>
-            <w:r>
-              <w:t>21/08/19</w:t>
-            </w:r>
-          </w:p>
-        </w:tc>
-        <w:tc>
-          <w:tcPr>
-            <w:tcW w:w="7261" w:type="dxa"/>
-            <w:tcBorders>
-              <w:top w:val="dotted" w:sz="4" w:space="0" w:color="auto"/>
-              <w:left w:val="single" w:sz="4" w:space="0" w:color="auto"/>
-              <w:bottom w:val="dotted" w:sz="4" w:space="0" w:color="auto"/>
-              <w:right w:val="single" w:sz="4" w:space="0" w:color="auto"/>
-            </w:tcBorders>
-          </w:tcPr>
-          <w:p>
-            <w:pPr>
-              <w:numPr>
-                <w:ilvl w:val="0"/>
-                <w:numId w:val="8"/>
-              </w:numPr>
-              <w:spacing w:line="240" w:lineRule="auto"/>
-              <w:jc w:val="left"/>
-            </w:pPr>
-            <w:r>
-              <w:t>Added MON file format</w:t>
-            </w:r>
-          </w:p>
-          <w:p>
-            <w:pPr>
-              <w:numPr>
-                <w:ilvl w:val="0"/>
-                <w:numId w:val="8"/>
-              </w:numPr>
-              <w:spacing w:line="240" w:lineRule="auto"/>
-              <w:jc w:val="left"/>
-            </w:pPr>
-            <w:r>
-              <w:t>Cleaned up all warnings</w:t>
-            </w:r>
-          </w:p>
-          <w:p>
-            <w:pPr>
-              <w:numPr>
-                <w:ilvl w:val="0"/>
-                <w:numId w:val="8"/>
-              </w:numPr>
-              <w:spacing w:line="240" w:lineRule="auto"/>
-              <w:jc w:val="left"/>
-            </w:pPr>
-            <w:r>
-              <w:t>Corrected minor bug</w:t>
-            </w:r>
-            <w:r>
-              <w:t>s</w:t>
-            </w:r>
-            <w:r>
-              <w:t xml:space="preserve"> </w:t>
-            </w:r>
-            <w:r>
-              <w:t xml:space="preserve">in </w:t>
-            </w:r>
-            <w:r>
-              <w:t xml:space="preserve">flow/sim </w:t>
-            </w:r>
-            <w:r>
-              <w:t>time calculation</w:t>
-            </w:r>
-            <w:r>
-              <w:t>s</w:t>
             </w:r>
           </w:p>
         </w:tc>
@@ -5635,15 +5379,7 @@
         <w:t>located in a folder, named after the site which is located, which is a sub-folder to</w:t>
       </w:r>
       <w:r>
-        <w:t xml:space="preserve"> the </w:t>
-      </w:r>
-      <w:proofErr w:type="spellStart"/>
-      <w:r>
-        <w:t>Traffi</w:t>
-      </w:r>
-      <w:proofErr w:type="spellEnd"/>
-      <w:r>
-        <w:t xml:space="preserve"> Folder. As of v1.2.0 this location can be specified in </w:t>
+        <w:t xml:space="preserve"> the Traffi Folder. As of v1.2.0 this location can be specified in </w:t>
       </w:r>
       <w:r>
         <w:rPr>
@@ -7009,15 +6745,7 @@
         <w:t>This data may be more easily understood viewed in tabular form. The meaning of the rows and columns is also shown</w:t>
       </w:r>
       <w:r>
-        <w:t xml:space="preserve"> in relation to the </w:t>
-      </w:r>
-      <w:proofErr w:type="spellStart"/>
-      <w:r>
-        <w:t>ti</w:t>
-      </w:r>
-      <w:proofErr w:type="spellEnd"/>
-      <w:r>
-        <w:t>-mode normal distribution adopted.</w:t>
+        <w:t xml:space="preserve"> in relation to the ti-mode normal distribution adopted.</w:t>
       </w:r>
     </w:p>
     <w:p>
@@ -7319,7 +7047,7 @@
                 <w:position w:val="-10"/>
                 <w:szCs w:val="24"/>
               </w:rPr>
-              <w:object w:dxaOrig="240" w:dyaOrig="260" w14:anchorId="0D45C25E">
+              <w:object w:dxaOrig="240" w:dyaOrig="260">
                 <v:shapetype id="_x0000_t75" coordsize="21600,21600" o:spt="75" o:preferrelative="t" path="m@4@5l@4@11@9@11@9@5xe" filled="f" stroked="f">
                   <v:stroke joinstyle="miter"/>
                   <v:formulas>
@@ -7339,10 +7067,10 @@
                   <v:path o:extrusionok="f" gradientshapeok="t" o:connecttype="rect"/>
                   <o:lock v:ext="edit" aspectratio="t"/>
                 </v:shapetype>
-                <v:shape id="_x0000_i1025" type="#_x0000_t75" style="width:11.8pt;height:12.9pt" o:ole="">
+                <v:shape id="_x0000_i1025" type="#_x0000_t75" style="width:11.7pt;height:12.55pt" o:ole="">
                   <v:imagedata r:id="rId10" o:title=""/>
                 </v:shape>
-                <o:OLEObject Type="Embed" ProgID="Equation.DSMT4" ShapeID="_x0000_i1025" DrawAspect="Content" ObjectID="_1627941797" r:id="rId11"/>
+                <o:OLEObject Type="Embed" ProgID="Equation.DSMT4" ShapeID="_x0000_i1025" DrawAspect="Content" ObjectID="_1622025825" r:id="rId11"/>
               </w:object>
             </w:r>
           </w:p>
@@ -7371,11 +7099,11 @@
                 <w:position w:val="-10"/>
                 <w:szCs w:val="24"/>
               </w:rPr>
-              <w:object w:dxaOrig="240" w:dyaOrig="260" w14:anchorId="483E4F50">
-                <v:shape id="_x0000_i1026" type="#_x0000_t75" style="width:11.8pt;height:12.9pt" o:ole="">
+              <w:object w:dxaOrig="240" w:dyaOrig="260">
+                <v:shape id="_x0000_i1026" type="#_x0000_t75" style="width:11.7pt;height:12.55pt" o:ole="">
                   <v:imagedata r:id="rId12" o:title=""/>
                 </v:shape>
-                <o:OLEObject Type="Embed" ProgID="Equation.DSMT4" ShapeID="_x0000_i1026" DrawAspect="Content" ObjectID="_1627941798" r:id="rId13"/>
+                <o:OLEObject Type="Embed" ProgID="Equation.DSMT4" ShapeID="_x0000_i1026" DrawAspect="Content" ObjectID="_1622025826" r:id="rId13"/>
               </w:object>
             </w:r>
           </w:p>
@@ -7407,11 +7135,11 @@
                 <w:szCs w:val="24"/>
                 <w:vertAlign w:val="subscript"/>
               </w:rPr>
-              <w:object w:dxaOrig="240" w:dyaOrig="220" w14:anchorId="19758EA0">
-                <v:shape id="_x0000_i1027" type="#_x0000_t75" style="width:11.8pt;height:10.75pt" o:ole="">
+              <w:object w:dxaOrig="240" w:dyaOrig="220">
+                <v:shape id="_x0000_i1027" type="#_x0000_t75" style="width:11.7pt;height:10.9pt" o:ole="">
                   <v:imagedata r:id="rId14" o:title=""/>
                 </v:shape>
-                <o:OLEObject Type="Embed" ProgID="Equation.DSMT4" ShapeID="_x0000_i1027" DrawAspect="Content" ObjectID="_1627941799" r:id="rId15"/>
+                <o:OLEObject Type="Embed" ProgID="Equation.DSMT4" ShapeID="_x0000_i1027" DrawAspect="Content" ObjectID="_1622025827" r:id="rId15"/>
               </w:object>
             </w:r>
           </w:p>
@@ -7441,11 +7169,11 @@
                 <w:position w:val="-10"/>
                 <w:szCs w:val="24"/>
               </w:rPr>
-              <w:object w:dxaOrig="240" w:dyaOrig="260" w14:anchorId="4DED4C71">
-                <v:shape id="_x0000_i1028" type="#_x0000_t75" style="width:11.8pt;height:12.9pt" o:ole="">
+              <w:object w:dxaOrig="240" w:dyaOrig="260">
+                <v:shape id="_x0000_i1028" type="#_x0000_t75" style="width:11.7pt;height:12.55pt" o:ole="">
                   <v:imagedata r:id="rId10" o:title=""/>
                 </v:shape>
-                <o:OLEObject Type="Embed" ProgID="Equation.DSMT4" ShapeID="_x0000_i1028" DrawAspect="Content" ObjectID="_1627941800" r:id="rId16"/>
+                <o:OLEObject Type="Embed" ProgID="Equation.DSMT4" ShapeID="_x0000_i1028" DrawAspect="Content" ObjectID="_1622025828" r:id="rId16"/>
               </w:object>
             </w:r>
           </w:p>
@@ -7474,11 +7202,11 @@
                 <w:position w:val="-10"/>
                 <w:szCs w:val="24"/>
               </w:rPr>
-              <w:object w:dxaOrig="240" w:dyaOrig="260" w14:anchorId="239A6D5C">
-                <v:shape id="_x0000_i1029" type="#_x0000_t75" style="width:11.8pt;height:12.9pt" o:ole="">
+              <w:object w:dxaOrig="240" w:dyaOrig="260">
+                <v:shape id="_x0000_i1029" type="#_x0000_t75" style="width:11.7pt;height:12.55pt" o:ole="">
                   <v:imagedata r:id="rId12" o:title=""/>
                 </v:shape>
-                <o:OLEObject Type="Embed" ProgID="Equation.DSMT4" ShapeID="_x0000_i1029" DrawAspect="Content" ObjectID="_1627941801" r:id="rId17"/>
+                <o:OLEObject Type="Embed" ProgID="Equation.DSMT4" ShapeID="_x0000_i1029" DrawAspect="Content" ObjectID="_1622025829" r:id="rId17"/>
               </w:object>
             </w:r>
           </w:p>
@@ -7510,11 +7238,11 @@
                 <w:szCs w:val="24"/>
                 <w:vertAlign w:val="subscript"/>
               </w:rPr>
-              <w:object w:dxaOrig="240" w:dyaOrig="220" w14:anchorId="766221E2">
-                <v:shape id="_x0000_i1030" type="#_x0000_t75" style="width:11.8pt;height:10.75pt" o:ole="">
+              <w:object w:dxaOrig="240" w:dyaOrig="220">
+                <v:shape id="_x0000_i1030" type="#_x0000_t75" style="width:11.7pt;height:10.9pt" o:ole="">
                   <v:imagedata r:id="rId14" o:title=""/>
                 </v:shape>
-                <o:OLEObject Type="Embed" ProgID="Equation.DSMT4" ShapeID="_x0000_i1030" DrawAspect="Content" ObjectID="_1627941802" r:id="rId18"/>
+                <o:OLEObject Type="Embed" ProgID="Equation.DSMT4" ShapeID="_x0000_i1030" DrawAspect="Content" ObjectID="_1622025830" r:id="rId18"/>
               </w:object>
             </w:r>
           </w:p>
@@ -7544,11 +7272,11 @@
                 <w:position w:val="-10"/>
                 <w:szCs w:val="24"/>
               </w:rPr>
-              <w:object w:dxaOrig="240" w:dyaOrig="260" w14:anchorId="2DBAD589">
-                <v:shape id="_x0000_i1031" type="#_x0000_t75" style="width:11.8pt;height:12.9pt" o:ole="">
+              <w:object w:dxaOrig="240" w:dyaOrig="260">
+                <v:shape id="_x0000_i1031" type="#_x0000_t75" style="width:11.7pt;height:12.55pt" o:ole="">
                   <v:imagedata r:id="rId10" o:title=""/>
                 </v:shape>
-                <o:OLEObject Type="Embed" ProgID="Equation.DSMT4" ShapeID="_x0000_i1031" DrawAspect="Content" ObjectID="_1627941803" r:id="rId19"/>
+                <o:OLEObject Type="Embed" ProgID="Equation.DSMT4" ShapeID="_x0000_i1031" DrawAspect="Content" ObjectID="_1622025831" r:id="rId19"/>
               </w:object>
             </w:r>
           </w:p>
@@ -7577,11 +7305,11 @@
                 <w:position w:val="-10"/>
                 <w:szCs w:val="24"/>
               </w:rPr>
-              <w:object w:dxaOrig="240" w:dyaOrig="260" w14:anchorId="739EBB1D">
-                <v:shape id="_x0000_i1032" type="#_x0000_t75" style="width:11.8pt;height:12.9pt" o:ole="">
+              <w:object w:dxaOrig="240" w:dyaOrig="260">
+                <v:shape id="_x0000_i1032" type="#_x0000_t75" style="width:11.7pt;height:12.55pt" o:ole="">
                   <v:imagedata r:id="rId12" o:title=""/>
                 </v:shape>
-                <o:OLEObject Type="Embed" ProgID="Equation.DSMT4" ShapeID="_x0000_i1032" DrawAspect="Content" ObjectID="_1627941804" r:id="rId20"/>
+                <o:OLEObject Type="Embed" ProgID="Equation.DSMT4" ShapeID="_x0000_i1032" DrawAspect="Content" ObjectID="_1622025832" r:id="rId20"/>
               </w:object>
             </w:r>
           </w:p>
@@ -7613,11 +7341,11 @@
                 <w:szCs w:val="24"/>
                 <w:vertAlign w:val="subscript"/>
               </w:rPr>
-              <w:object w:dxaOrig="240" w:dyaOrig="220" w14:anchorId="2B7D3947">
-                <v:shape id="_x0000_i1033" type="#_x0000_t75" style="width:11.8pt;height:10.75pt" o:ole="">
+              <w:object w:dxaOrig="240" w:dyaOrig="220">
+                <v:shape id="_x0000_i1033" type="#_x0000_t75" style="width:11.7pt;height:10.9pt" o:ole="">
                   <v:imagedata r:id="rId14" o:title=""/>
                 </v:shape>
-                <o:OLEObject Type="Embed" ProgID="Equation.DSMT4" ShapeID="_x0000_i1033" DrawAspect="Content" ObjectID="_1627941805" r:id="rId21"/>
+                <o:OLEObject Type="Embed" ProgID="Equation.DSMT4" ShapeID="_x0000_i1033" DrawAspect="Content" ObjectID="_1622025833" r:id="rId21"/>
               </w:object>
             </w:r>
           </w:p>
@@ -7647,11 +7375,11 @@
                 <w:position w:val="-10"/>
                 <w:szCs w:val="24"/>
               </w:rPr>
-              <w:object w:dxaOrig="240" w:dyaOrig="260" w14:anchorId="7E0B2870">
-                <v:shape id="_x0000_i1034" type="#_x0000_t75" style="width:11.8pt;height:12.9pt" o:ole="">
+              <w:object w:dxaOrig="240" w:dyaOrig="260">
+                <v:shape id="_x0000_i1034" type="#_x0000_t75" style="width:11.7pt;height:12.55pt" o:ole="">
                   <v:imagedata r:id="rId10" o:title=""/>
                 </v:shape>
-                <o:OLEObject Type="Embed" ProgID="Equation.DSMT4" ShapeID="_x0000_i1034" DrawAspect="Content" ObjectID="_1627941806" r:id="rId22"/>
+                <o:OLEObject Type="Embed" ProgID="Equation.DSMT4" ShapeID="_x0000_i1034" DrawAspect="Content" ObjectID="_1622025834" r:id="rId22"/>
               </w:object>
             </w:r>
           </w:p>
@@ -7680,11 +7408,11 @@
                 <w:position w:val="-10"/>
                 <w:szCs w:val="24"/>
               </w:rPr>
-              <w:object w:dxaOrig="240" w:dyaOrig="260" w14:anchorId="0D1B541D">
-                <v:shape id="_x0000_i1035" type="#_x0000_t75" style="width:11.8pt;height:12.9pt" o:ole="">
+              <w:object w:dxaOrig="240" w:dyaOrig="260">
+                <v:shape id="_x0000_i1035" type="#_x0000_t75" style="width:11.7pt;height:12.55pt" o:ole="">
                   <v:imagedata r:id="rId12" o:title=""/>
                 </v:shape>
-                <o:OLEObject Type="Embed" ProgID="Equation.DSMT4" ShapeID="_x0000_i1035" DrawAspect="Content" ObjectID="_1627941807" r:id="rId23"/>
+                <o:OLEObject Type="Embed" ProgID="Equation.DSMT4" ShapeID="_x0000_i1035" DrawAspect="Content" ObjectID="_1622025835" r:id="rId23"/>
               </w:object>
             </w:r>
           </w:p>
@@ -7716,11 +7444,11 @@
                 <w:szCs w:val="24"/>
                 <w:vertAlign w:val="subscript"/>
               </w:rPr>
-              <w:object w:dxaOrig="240" w:dyaOrig="220" w14:anchorId="6C76A716">
-                <v:shape id="_x0000_i1036" type="#_x0000_t75" style="width:11.8pt;height:10.75pt" o:ole="">
+              <w:object w:dxaOrig="240" w:dyaOrig="220">
+                <v:shape id="_x0000_i1036" type="#_x0000_t75" style="width:11.7pt;height:10.9pt" o:ole="">
                   <v:imagedata r:id="rId14" o:title=""/>
                 </v:shape>
-                <o:OLEObject Type="Embed" ProgID="Equation.DSMT4" ShapeID="_x0000_i1036" DrawAspect="Content" ObjectID="_1627941808" r:id="rId24"/>
+                <o:OLEObject Type="Embed" ProgID="Equation.DSMT4" ShapeID="_x0000_i1036" DrawAspect="Content" ObjectID="_1622025836" r:id="rId24"/>
               </w:object>
             </w:r>
           </w:p>
@@ -15118,11 +14846,11 @@
                 <w:position w:val="-10"/>
                 <w:szCs w:val="24"/>
               </w:rPr>
-              <w:object w:dxaOrig="240" w:dyaOrig="260" w14:anchorId="1EF4ECEF">
-                <v:shape id="_x0000_i1037" type="#_x0000_t75" style="width:11.8pt;height:12.9pt" o:ole="">
+              <w:object w:dxaOrig="240" w:dyaOrig="260">
+                <v:shape id="_x0000_i1037" type="#_x0000_t75" style="width:11.7pt;height:12.55pt" o:ole="">
                   <v:imagedata r:id="rId10" o:title=""/>
                 </v:shape>
-                <o:OLEObject Type="Embed" ProgID="Equation.DSMT4" ShapeID="_x0000_i1037" DrawAspect="Content" ObjectID="_1627941809" r:id="rId25"/>
+                <o:OLEObject Type="Embed" ProgID="Equation.DSMT4" ShapeID="_x0000_i1037" DrawAspect="Content" ObjectID="_1622025837" r:id="rId25"/>
               </w:object>
             </w:r>
           </w:p>
@@ -15151,11 +14879,11 @@
                 <w:position w:val="-10"/>
                 <w:szCs w:val="24"/>
               </w:rPr>
-              <w:object w:dxaOrig="240" w:dyaOrig="260" w14:anchorId="35323CB4">
-                <v:shape id="_x0000_i1038" type="#_x0000_t75" style="width:11.8pt;height:12.9pt" o:ole="">
+              <w:object w:dxaOrig="240" w:dyaOrig="260">
+                <v:shape id="_x0000_i1038" type="#_x0000_t75" style="width:11.7pt;height:12.55pt" o:ole="">
                   <v:imagedata r:id="rId12" o:title=""/>
                 </v:shape>
-                <o:OLEObject Type="Embed" ProgID="Equation.DSMT4" ShapeID="_x0000_i1038" DrawAspect="Content" ObjectID="_1627941810" r:id="rId26"/>
+                <o:OLEObject Type="Embed" ProgID="Equation.DSMT4" ShapeID="_x0000_i1038" DrawAspect="Content" ObjectID="_1622025838" r:id="rId26"/>
               </w:object>
             </w:r>
           </w:p>
@@ -15187,11 +14915,11 @@
                 <w:szCs w:val="24"/>
                 <w:vertAlign w:val="subscript"/>
               </w:rPr>
-              <w:object w:dxaOrig="240" w:dyaOrig="220" w14:anchorId="634FA1DA">
-                <v:shape id="_x0000_i1039" type="#_x0000_t75" style="width:11.8pt;height:10.75pt" o:ole="">
+              <w:object w:dxaOrig="240" w:dyaOrig="220">
+                <v:shape id="_x0000_i1039" type="#_x0000_t75" style="width:11.7pt;height:10.9pt" o:ole="">
                   <v:imagedata r:id="rId14" o:title=""/>
                 </v:shape>
-                <o:OLEObject Type="Embed" ProgID="Equation.DSMT4" ShapeID="_x0000_i1039" DrawAspect="Content" ObjectID="_1627941811" r:id="rId27"/>
+                <o:OLEObject Type="Embed" ProgID="Equation.DSMT4" ShapeID="_x0000_i1039" DrawAspect="Content" ObjectID="_1622025839" r:id="rId27"/>
               </w:object>
             </w:r>
           </w:p>
@@ -15221,11 +14949,11 @@
                 <w:position w:val="-10"/>
                 <w:szCs w:val="24"/>
               </w:rPr>
-              <w:object w:dxaOrig="240" w:dyaOrig="260" w14:anchorId="01010795">
-                <v:shape id="_x0000_i1040" type="#_x0000_t75" style="width:11.8pt;height:12.9pt" o:ole="">
+              <w:object w:dxaOrig="240" w:dyaOrig="260">
+                <v:shape id="_x0000_i1040" type="#_x0000_t75" style="width:11.7pt;height:12.55pt" o:ole="">
                   <v:imagedata r:id="rId10" o:title=""/>
                 </v:shape>
-                <o:OLEObject Type="Embed" ProgID="Equation.DSMT4" ShapeID="_x0000_i1040" DrawAspect="Content" ObjectID="_1627941812" r:id="rId28"/>
+                <o:OLEObject Type="Embed" ProgID="Equation.DSMT4" ShapeID="_x0000_i1040" DrawAspect="Content" ObjectID="_1622025840" r:id="rId28"/>
               </w:object>
             </w:r>
           </w:p>
@@ -15254,11 +14982,11 @@
                 <w:position w:val="-10"/>
                 <w:szCs w:val="24"/>
               </w:rPr>
-              <w:object w:dxaOrig="240" w:dyaOrig="260" w14:anchorId="1F8C9B60">
-                <v:shape id="_x0000_i1041" type="#_x0000_t75" style="width:11.8pt;height:12.9pt" o:ole="">
+              <w:object w:dxaOrig="240" w:dyaOrig="260">
+                <v:shape id="_x0000_i1041" type="#_x0000_t75" style="width:11.7pt;height:12.55pt" o:ole="">
                   <v:imagedata r:id="rId12" o:title=""/>
                 </v:shape>
-                <o:OLEObject Type="Embed" ProgID="Equation.DSMT4" ShapeID="_x0000_i1041" DrawAspect="Content" ObjectID="_1627941813" r:id="rId29"/>
+                <o:OLEObject Type="Embed" ProgID="Equation.DSMT4" ShapeID="_x0000_i1041" DrawAspect="Content" ObjectID="_1622025841" r:id="rId29"/>
               </w:object>
             </w:r>
           </w:p>
@@ -15290,11 +15018,11 @@
                 <w:szCs w:val="24"/>
                 <w:vertAlign w:val="subscript"/>
               </w:rPr>
-              <w:object w:dxaOrig="240" w:dyaOrig="220" w14:anchorId="703166D9">
-                <v:shape id="_x0000_i1042" type="#_x0000_t75" style="width:11.8pt;height:10.75pt" o:ole="">
+              <w:object w:dxaOrig="240" w:dyaOrig="220">
+                <v:shape id="_x0000_i1042" type="#_x0000_t75" style="width:11.7pt;height:10.9pt" o:ole="">
                   <v:imagedata r:id="rId14" o:title=""/>
                 </v:shape>
-                <o:OLEObject Type="Embed" ProgID="Equation.DSMT4" ShapeID="_x0000_i1042" DrawAspect="Content" ObjectID="_1627941814" r:id="rId30"/>
+                <o:OLEObject Type="Embed" ProgID="Equation.DSMT4" ShapeID="_x0000_i1042" DrawAspect="Content" ObjectID="_1622025842" r:id="rId30"/>
               </w:object>
             </w:r>
           </w:p>
@@ -15324,11 +15052,11 @@
                 <w:position w:val="-10"/>
                 <w:szCs w:val="24"/>
               </w:rPr>
-              <w:object w:dxaOrig="240" w:dyaOrig="260" w14:anchorId="32438849">
-                <v:shape id="_x0000_i1043" type="#_x0000_t75" style="width:11.8pt;height:12.9pt" o:ole="">
+              <w:object w:dxaOrig="240" w:dyaOrig="260">
+                <v:shape id="_x0000_i1043" type="#_x0000_t75" style="width:11.7pt;height:12.55pt" o:ole="">
                   <v:imagedata r:id="rId10" o:title=""/>
                 </v:shape>
-                <o:OLEObject Type="Embed" ProgID="Equation.DSMT4" ShapeID="_x0000_i1043" DrawAspect="Content" ObjectID="_1627941815" r:id="rId31"/>
+                <o:OLEObject Type="Embed" ProgID="Equation.DSMT4" ShapeID="_x0000_i1043" DrawAspect="Content" ObjectID="_1622025843" r:id="rId31"/>
               </w:object>
             </w:r>
           </w:p>
@@ -15357,11 +15085,11 @@
                 <w:position w:val="-10"/>
                 <w:szCs w:val="24"/>
               </w:rPr>
-              <w:object w:dxaOrig="240" w:dyaOrig="260" w14:anchorId="63D01489">
-                <v:shape id="_x0000_i1044" type="#_x0000_t75" style="width:11.8pt;height:12.9pt" o:ole="">
+              <w:object w:dxaOrig="240" w:dyaOrig="260">
+                <v:shape id="_x0000_i1044" type="#_x0000_t75" style="width:11.7pt;height:12.55pt" o:ole="">
                   <v:imagedata r:id="rId12" o:title=""/>
                 </v:shape>
-                <o:OLEObject Type="Embed" ProgID="Equation.DSMT4" ShapeID="_x0000_i1044" DrawAspect="Content" ObjectID="_1627941816" r:id="rId32"/>
+                <o:OLEObject Type="Embed" ProgID="Equation.DSMT4" ShapeID="_x0000_i1044" DrawAspect="Content" ObjectID="_1622025844" r:id="rId32"/>
               </w:object>
             </w:r>
           </w:p>
@@ -15393,11 +15121,11 @@
                 <w:szCs w:val="24"/>
                 <w:vertAlign w:val="subscript"/>
               </w:rPr>
-              <w:object w:dxaOrig="240" w:dyaOrig="220" w14:anchorId="40B0B891">
-                <v:shape id="_x0000_i1045" type="#_x0000_t75" style="width:11.8pt;height:10.75pt" o:ole="">
+              <w:object w:dxaOrig="240" w:dyaOrig="220">
+                <v:shape id="_x0000_i1045" type="#_x0000_t75" style="width:11.7pt;height:10.9pt" o:ole="">
                   <v:imagedata r:id="rId14" o:title=""/>
                 </v:shape>
-                <o:OLEObject Type="Embed" ProgID="Equation.DSMT4" ShapeID="_x0000_i1045" DrawAspect="Content" ObjectID="_1627941817" r:id="rId33"/>
+                <o:OLEObject Type="Embed" ProgID="Equation.DSMT4" ShapeID="_x0000_i1045" DrawAspect="Content" ObjectID="_1622025845" r:id="rId33"/>
               </w:object>
             </w:r>
           </w:p>
@@ -17516,24 +17244,11 @@
     <w:p/>
     <w:p>
       <w:r>
-        <w:t xml:space="preserve">This file contains the axle weight information for the 4- and 5-axle trucks. It has been found that the axle weights of the 4- and 5-axle trucks depend on the Gross Vehicle Weight (GVW). Thus the data governing these axle weights have been assembled for 12 classes of truck GVW, beginning at 25 </w:t>
-      </w:r>
-      <w:proofErr w:type="spellStart"/>
-      <w:r>
-        <w:t>kN</w:t>
-      </w:r>
-      <w:proofErr w:type="spellEnd"/>
-      <w:r>
-        <w:t xml:space="preserve"> an</w:t>
-      </w:r>
-      <w:r>
-        <w:t xml:space="preserve">d increasing in steps of 50 </w:t>
-      </w:r>
-      <w:proofErr w:type="spellStart"/>
-      <w:r>
-        <w:t>kN.</w:t>
-      </w:r>
-      <w:proofErr w:type="spellEnd"/>
+        <w:t>This file contains the axle weight information for the 4- and 5-axle trucks. It has been found that the axle weights of the 4- and 5-axle trucks depend on the Gross Vehicle Weight (GVW). Thus the data governing these axle weights have been assembled for 12 classes of truck GVW, beginning at 25 kN an</w:t>
+      </w:r>
+      <w:r>
+        <w:t>d increasing in steps of 50 kN.</w:t>
+      </w:r>
     </w:p>
     <w:p/>
     <w:p>
@@ -18910,26 +18625,10 @@
         <w:t>Of the headway models, o</w:t>
       </w:r>
       <w:r>
-        <w:t xml:space="preserve">nly the </w:t>
-      </w:r>
-      <w:proofErr w:type="spellStart"/>
-      <w:r>
-        <w:t>HeDS</w:t>
-      </w:r>
-      <w:proofErr w:type="spellEnd"/>
-      <w:r>
-        <w:t xml:space="preserve"> model requires an input file. </w:t>
-      </w:r>
-      <w:r>
-        <w:t xml:space="preserve">This model is defined in </w:t>
-      </w:r>
-      <w:proofErr w:type="spellStart"/>
-      <w:r>
-        <w:t>OBrien</w:t>
-      </w:r>
-      <w:proofErr w:type="spellEnd"/>
-      <w:r>
-        <w:t xml:space="preserve"> &amp; Caprani (2005). </w:t>
+        <w:t xml:space="preserve">nly the HeDS model requires an input file. </w:t>
+      </w:r>
+      <w:r>
+        <w:t xml:space="preserve">This model is defined in OBrien &amp; Caprani (2005). </w:t>
       </w:r>
       <w:r>
         <w:t>An example is:</w:t>
@@ -19215,23 +18914,7 @@
     <w:p/>
     <w:p>
       <w:r>
-        <w:t xml:space="preserve">Line 1 indicates the number of flow-dependent headway models (always less than, or equal to, 24). Lines 2 and 3 give the parameters of the quadratic-fit headway </w:t>
-      </w:r>
-      <w:proofErr w:type="spellStart"/>
-      <w:r>
-        <w:t>cdf</w:t>
-      </w:r>
-      <w:proofErr w:type="spellEnd"/>
-      <w:r>
-        <w:t xml:space="preserve"> for under 1.0 s and between 1.0 s and 1.5 s respectively. The following lines (of number 15 in this example, from Line 1), return the parameters of the quadratic fit to the headway </w:t>
-      </w:r>
-      <w:proofErr w:type="spellStart"/>
-      <w:r>
-        <w:t>cdf</w:t>
-      </w:r>
-      <w:proofErr w:type="spellEnd"/>
-      <w:r>
-        <w:t xml:space="preserve"> for that flow (trucks per hour) of the first column. The values must be separated by commas</w:t>
+        <w:t>Line 1 indicates the number of flow-dependent headway models (always less than, or equal to, 24). Lines 2 and 3 give the parameters of the quadratic-fit headway cdf for under 1.0 s and between 1.0 s and 1.5 s respectively. The following lines (of number 15 in this example, from Line 1), return the parameters of the quadratic fit to the headway cdf for that flow (trucks per hour) of the first column. The values must be separated by commas</w:t>
       </w:r>
       <w:r>
         <w:t>.</w:t>
@@ -22320,19 +22003,20 @@
                 <w:szCs w:val="18"/>
                 <w:lang w:eastAsia="en-US"/>
               </w:rPr>
-              <w:t xml:space="preserve">// Traffic input file format (CASTOR - 1, </w:t>
-            </w:r>
-            <w:proofErr w:type="spellStart"/>
-            <w:r>
+              <w:t>// Traffic input file format (CASTOR - 1, BeDIT - 2, DITIS - 3):</w:t>
+            </w:r>
+          </w:p>
+          <w:p>
+            <w:pPr>
+              <w:spacing w:line="240" w:lineRule="auto"/>
+              <w:jc w:val="left"/>
               <w:rPr>
                 <w:rFonts w:ascii="Courier New" w:hAnsi="Courier New" w:cs="Courier New"/>
                 <w:sz w:val="18"/>
                 <w:szCs w:val="18"/>
                 <w:lang w:eastAsia="en-US"/>
               </w:rPr>
-              <w:t>BeDIT</w:t>
-            </w:r>
-            <w:proofErr w:type="spellEnd"/>
+            </w:pPr>
             <w:r>
               <w:rPr>
                 <w:rFonts w:ascii="Courier New" w:hAnsi="Courier New" w:cs="Courier New"/>
@@ -22340,17 +22024,20 @@
                 <w:szCs w:val="18"/>
                 <w:lang w:eastAsia="en-US"/>
               </w:rPr>
-              <w:t xml:space="preserve"> - 2, DITIS </w:t>
-            </w:r>
-            <w:r>
+              <w:t>3</w:t>
+            </w:r>
+          </w:p>
+          <w:p>
+            <w:pPr>
+              <w:spacing w:line="240" w:lineRule="auto"/>
+              <w:jc w:val="left"/>
               <w:rPr>
                 <w:rFonts w:ascii="Courier New" w:hAnsi="Courier New" w:cs="Courier New"/>
                 <w:sz w:val="18"/>
                 <w:szCs w:val="18"/>
                 <w:lang w:eastAsia="en-US"/>
               </w:rPr>
-              <w:t>–</w:t>
-            </w:r>
+            </w:pPr>
             <w:r>
               <w:rPr>
                 <w:rFonts w:ascii="Courier New" w:hAnsi="Courier New" w:cs="Courier New"/>
@@ -22358,17 +22045,20 @@
                 <w:szCs w:val="18"/>
                 <w:lang w:eastAsia="en-US"/>
               </w:rPr>
-              <w:t xml:space="preserve"> 3</w:t>
-            </w:r>
-            <w:r>
+              <w:t>// Impose constant speed on all vehicles (1 or 0):</w:t>
+            </w:r>
+          </w:p>
+          <w:p>
+            <w:pPr>
+              <w:spacing w:line="240" w:lineRule="auto"/>
+              <w:jc w:val="left"/>
               <w:rPr>
                 <w:rFonts w:ascii="Courier New" w:hAnsi="Courier New" w:cs="Courier New"/>
                 <w:sz w:val="18"/>
                 <w:szCs w:val="18"/>
                 <w:lang w:eastAsia="en-US"/>
               </w:rPr>
-              <w:t>, MON - 4</w:t>
-            </w:r>
+            </w:pPr>
             <w:r>
               <w:rPr>
                 <w:rFonts w:ascii="Courier New" w:hAnsi="Courier New" w:cs="Courier New"/>
@@ -22376,7 +22066,7 @@
                 <w:szCs w:val="18"/>
                 <w:lang w:eastAsia="en-US"/>
               </w:rPr>
-              <w:t>):</w:t>
+              <w:t>0</w:t>
             </w:r>
           </w:p>
           <w:p>
@@ -22397,7 +22087,7 @@
                 <w:szCs w:val="18"/>
                 <w:lang w:eastAsia="en-US"/>
               </w:rPr>
-              <w:t>3</w:t>
+              <w:t>// Use average speed of vehicles in file if constant speed imposed (1 or 0)</w:t>
             </w:r>
           </w:p>
           <w:p>
@@ -22418,7 +22108,7 @@
                 <w:szCs w:val="18"/>
                 <w:lang w:eastAsia="en-US"/>
               </w:rPr>
-              <w:t>// Impose constant speed on all vehicles (1 or 0):</w:t>
+              <w:t>1</w:t>
             </w:r>
           </w:p>
           <w:p>
@@ -22439,7 +22129,7 @@
                 <w:szCs w:val="18"/>
                 <w:lang w:eastAsia="en-US"/>
               </w:rPr>
-              <w:t>0</w:t>
+              <w:t>// Constant speed of vehicles if not average used (km/h):</w:t>
             </w:r>
           </w:p>
           <w:p>
@@ -22460,7 +22150,8 @@
                 <w:szCs w:val="18"/>
                 <w:lang w:eastAsia="en-US"/>
               </w:rPr>
-              <w:t>// Use average speed of vehicles in file if constant speed imposed (1 or 0)</w:t>
+              <w:lastRenderedPageBreak/>
+              <w:t>80</w:t>
             </w:r>
           </w:p>
           <w:p>
@@ -22481,7 +22172,7 @@
                 <w:szCs w:val="18"/>
                 <w:lang w:eastAsia="en-US"/>
               </w:rPr>
-              <w:t>1</w:t>
+              <w:t>//</w:t>
             </w:r>
           </w:p>
           <w:p>
@@ -22502,7 +22193,7 @@
                 <w:szCs w:val="18"/>
                 <w:lang w:eastAsia="en-US"/>
               </w:rPr>
-              <w:t>// Constant speed of vehicles if not average used (km/h):</w:t>
+              <w:t>// LOAD EFFECT CALCULATION PARAMETERS</w:t>
             </w:r>
           </w:p>
           <w:p>
@@ -22523,8 +22214,7 @@
                 <w:szCs w:val="18"/>
                 <w:lang w:eastAsia="en-US"/>
               </w:rPr>
-              <w:lastRenderedPageBreak/>
-              <w:t>80</w:t>
+              <w:t>// ---------------------------------------------</w:t>
             </w:r>
           </w:p>
           <w:p>
@@ -22545,7 +22235,7 @@
                 <w:szCs w:val="18"/>
                 <w:lang w:eastAsia="en-US"/>
               </w:rPr>
-              <w:t>//</w:t>
+              <w:t>// Bridge definition file:</w:t>
             </w:r>
           </w:p>
           <w:p>
@@ -22566,7 +22256,7 @@
                 <w:szCs w:val="18"/>
                 <w:lang w:eastAsia="en-US"/>
               </w:rPr>
-              <w:t>// LOAD EFFECT CALCULATION PARAMETERS</w:t>
+              <w:t>IS_test_bridge.txt</w:t>
             </w:r>
           </w:p>
           <w:p>
@@ -22587,7 +22277,7 @@
                 <w:szCs w:val="18"/>
                 <w:lang w:eastAsia="en-US"/>
               </w:rPr>
-              <w:t>// ---------------------------------------------</w:t>
+              <w:t>// Influence Line definition file:</w:t>
             </w:r>
           </w:p>
           <w:p>
@@ -22608,7 +22298,7 @@
                 <w:szCs w:val="18"/>
                 <w:lang w:eastAsia="en-US"/>
               </w:rPr>
-              <w:t>// Bridge definition file:</w:t>
+              <w:t>IS_test_DiscreteIL.txt</w:t>
             </w:r>
           </w:p>
           <w:p>
@@ -22629,7 +22319,7 @@
                 <w:szCs w:val="18"/>
                 <w:lang w:eastAsia="en-US"/>
               </w:rPr>
-              <w:t>IS_test_bridge.txt</w:t>
+              <w:t>// Influence Surface definition file:</w:t>
             </w:r>
           </w:p>
           <w:p>
@@ -22650,7 +22340,7 @@
                 <w:szCs w:val="18"/>
                 <w:lang w:eastAsia="en-US"/>
               </w:rPr>
-              <w:t>// Influence Line definition file:</w:t>
+              <w:t>IS_test.csv</w:t>
             </w:r>
           </w:p>
           <w:p>
@@ -22671,7 +22361,7 @@
                 <w:szCs w:val="18"/>
                 <w:lang w:eastAsia="en-US"/>
               </w:rPr>
-              <w:t>IS_test_DiscreteIL.txt</w:t>
+              <w:t>// Time step (s):</w:t>
             </w:r>
           </w:p>
           <w:p>
@@ -22692,7 +22382,7 @@
                 <w:szCs w:val="18"/>
                 <w:lang w:eastAsia="en-US"/>
               </w:rPr>
-              <w:t>// Influence Surface definition file:</w:t>
+              <w:t>0.1</w:t>
             </w:r>
           </w:p>
           <w:p>
@@ -22713,7 +22403,7 @@
                 <w:szCs w:val="18"/>
                 <w:lang w:eastAsia="en-US"/>
               </w:rPr>
-              <w:t>IS_test.csv</w:t>
+              <w:t>// Minimum GVW for inclusion in calculations (t/10):</w:t>
             </w:r>
           </w:p>
           <w:p>
@@ -22734,7 +22424,7 @@
                 <w:szCs w:val="18"/>
                 <w:lang w:eastAsia="en-US"/>
               </w:rPr>
-              <w:t>// Time step (s):</w:t>
+              <w:t>35</w:t>
             </w:r>
           </w:p>
           <w:p>
@@ -22755,7 +22445,7 @@
                 <w:szCs w:val="18"/>
                 <w:lang w:eastAsia="en-US"/>
               </w:rPr>
-              <w:t>0.1</w:t>
+              <w:t>//</w:t>
             </w:r>
           </w:p>
           <w:p>
@@ -22776,7 +22466,7 @@
                 <w:szCs w:val="18"/>
                 <w:lang w:eastAsia="en-US"/>
               </w:rPr>
-              <w:t>// Minimum GVW for inclusion in calculations (t/10):</w:t>
+              <w:t>// ---------------------------------------------</w:t>
             </w:r>
           </w:p>
           <w:p>
@@ -22797,7 +22487,7 @@
                 <w:szCs w:val="18"/>
                 <w:lang w:eastAsia="en-US"/>
               </w:rPr>
-              <w:t>35</w:t>
+              <w:t>//        *** OUTPUT SPECIFICATIONS ***</w:t>
             </w:r>
           </w:p>
           <w:p>
@@ -22818,7 +22508,7 @@
                 <w:szCs w:val="18"/>
                 <w:lang w:eastAsia="en-US"/>
               </w:rPr>
-              <w:t>//</w:t>
+              <w:t>// ---------------------------------------------</w:t>
             </w:r>
           </w:p>
           <w:p>
@@ -22839,7 +22529,7 @@
                 <w:szCs w:val="18"/>
                 <w:lang w:eastAsia="en-US"/>
               </w:rPr>
-              <w:t>// ---------------------------------------------</w:t>
+              <w:t>//</w:t>
             </w:r>
           </w:p>
           <w:p>
@@ -22860,7 +22550,7 @@
                 <w:szCs w:val="18"/>
                 <w:lang w:eastAsia="en-US"/>
               </w:rPr>
-              <w:t>//        *** OUTPUT SPECIFICATIONS ***</w:t>
+              <w:t>// MISC. OUTPUT PARAMETERS</w:t>
             </w:r>
           </w:p>
           <w:p>
@@ -22923,7 +22613,7 @@
                 <w:szCs w:val="18"/>
                 <w:lang w:eastAsia="en-US"/>
               </w:rPr>
-              <w:t>// MISC. OUTPUT PARAMETERS</w:t>
+              <w:t>// Write full time history - slow &amp; large file (1 or 0):</w:t>
             </w:r>
           </w:p>
           <w:p>
@@ -22944,7 +22634,7 @@
                 <w:szCs w:val="18"/>
                 <w:lang w:eastAsia="en-US"/>
               </w:rPr>
-              <w:t>// ---------------------------------------------</w:t>
+              <w:t>0</w:t>
             </w:r>
           </w:p>
           <w:p>
@@ -22965,7 +22655,7 @@
                 <w:szCs w:val="18"/>
                 <w:lang w:eastAsia="en-US"/>
               </w:rPr>
-              <w:t>//</w:t>
+              <w:t>// Write each loading event value (1 or 0):</w:t>
             </w:r>
           </w:p>
           <w:p>
@@ -22986,7 +22676,7 @@
                 <w:szCs w:val="18"/>
                 <w:lang w:eastAsia="en-US"/>
               </w:rPr>
-              <w:t>// Write full time history - slow &amp; large file (1 or 0):</w:t>
+              <w:t>0</w:t>
             </w:r>
           </w:p>
           <w:p>
@@ -23007,7 +22697,7 @@
                 <w:szCs w:val="18"/>
                 <w:lang w:eastAsia="en-US"/>
               </w:rPr>
-              <w:t>0</w:t>
+              <w:t>// Write each event buffer size:</w:t>
             </w:r>
           </w:p>
           <w:p>
@@ -23028,7 +22718,7 @@
                 <w:szCs w:val="18"/>
                 <w:lang w:eastAsia="en-US"/>
               </w:rPr>
-              <w:t>// Write each loading event value (1 or 0):</w:t>
+              <w:t>10000</w:t>
             </w:r>
           </w:p>
           <w:p>
@@ -23049,7 +22739,7 @@
                 <w:szCs w:val="18"/>
                 <w:lang w:eastAsia="en-US"/>
               </w:rPr>
-              <w:t>0</w:t>
+              <w:t>// Write a fatigue event file (1 or 0)</w:t>
             </w:r>
           </w:p>
           <w:p>
@@ -23070,7 +22760,7 @@
                 <w:szCs w:val="18"/>
                 <w:lang w:eastAsia="en-US"/>
               </w:rPr>
-              <w:t>// Write each event buffer size:</w:t>
+              <w:t>0</w:t>
             </w:r>
           </w:p>
           <w:p>
@@ -23091,7 +22781,7 @@
                 <w:szCs w:val="18"/>
                 <w:lang w:eastAsia="en-US"/>
               </w:rPr>
-              <w:t>10000</w:t>
+              <w:t>//</w:t>
             </w:r>
           </w:p>
           <w:p>
@@ -23112,7 +22802,7 @@
                 <w:szCs w:val="18"/>
                 <w:lang w:eastAsia="en-US"/>
               </w:rPr>
-              <w:t>// Write a fatigue event file (1 or 0)</w:t>
+              <w:t>// VEHICLE FILE</w:t>
             </w:r>
           </w:p>
           <w:p>
@@ -23133,7 +22823,7 @@
                 <w:szCs w:val="18"/>
                 <w:lang w:eastAsia="en-US"/>
               </w:rPr>
-              <w:t>0</w:t>
+              <w:t>// ---------------------------------------------</w:t>
             </w:r>
           </w:p>
           <w:p>
@@ -23154,7 +22844,7 @@
                 <w:szCs w:val="18"/>
                 <w:lang w:eastAsia="en-US"/>
               </w:rPr>
-              <w:t>//</w:t>
+              <w:t>// Write vehicle file (1 or 0)</w:t>
             </w:r>
           </w:p>
           <w:p>
@@ -23175,7 +22865,7 @@
                 <w:szCs w:val="18"/>
                 <w:lang w:eastAsia="en-US"/>
               </w:rPr>
-              <w:t>// VEHICLE FILE</w:t>
+              <w:t>// WARNING: a large file may result in long-run simulations</w:t>
             </w:r>
           </w:p>
           <w:p>
@@ -23196,7 +22886,7 @@
                 <w:szCs w:val="18"/>
                 <w:lang w:eastAsia="en-US"/>
               </w:rPr>
-              <w:t>// ---------------------------------------------</w:t>
+              <w:t>1</w:t>
             </w:r>
           </w:p>
           <w:p>
@@ -23217,90 +22907,7 @@
                 <w:szCs w:val="18"/>
                 <w:lang w:eastAsia="en-US"/>
               </w:rPr>
-              <w:t>// Write vehicle file (1 or 0)</w:t>
-            </w:r>
-          </w:p>
-          <w:p>
-            <w:pPr>
-              <w:spacing w:line="240" w:lineRule="auto"/>
-              <w:jc w:val="left"/>
-              <w:rPr>
-                <w:rFonts w:ascii="Courier New" w:hAnsi="Courier New" w:cs="Courier New"/>
-                <w:sz w:val="18"/>
-                <w:szCs w:val="18"/>
-                <w:lang w:eastAsia="en-US"/>
-              </w:rPr>
-            </w:pPr>
-            <w:r>
-              <w:rPr>
-                <w:rFonts w:ascii="Courier New" w:hAnsi="Courier New" w:cs="Courier New"/>
-                <w:sz w:val="18"/>
-                <w:szCs w:val="18"/>
-                <w:lang w:eastAsia="en-US"/>
-              </w:rPr>
-              <w:t>// WARNING: a large file may result in long-run simulations</w:t>
-            </w:r>
-          </w:p>
-          <w:p>
-            <w:pPr>
-              <w:spacing w:line="240" w:lineRule="auto"/>
-              <w:jc w:val="left"/>
-              <w:rPr>
-                <w:rFonts w:ascii="Courier New" w:hAnsi="Courier New" w:cs="Courier New"/>
-                <w:sz w:val="18"/>
-                <w:szCs w:val="18"/>
-                <w:lang w:eastAsia="en-US"/>
-              </w:rPr>
-            </w:pPr>
-            <w:r>
-              <w:rPr>
-                <w:rFonts w:ascii="Courier New" w:hAnsi="Courier New" w:cs="Courier New"/>
-                <w:sz w:val="18"/>
-                <w:szCs w:val="18"/>
-                <w:lang w:eastAsia="en-US"/>
-              </w:rPr>
-              <w:t>1</w:t>
-            </w:r>
-          </w:p>
-          <w:p>
-            <w:pPr>
-              <w:spacing w:line="240" w:lineRule="auto"/>
-              <w:jc w:val="left"/>
-              <w:rPr>
-                <w:rFonts w:ascii="Courier New" w:hAnsi="Courier New" w:cs="Courier New"/>
-                <w:sz w:val="18"/>
-                <w:szCs w:val="18"/>
-                <w:lang w:eastAsia="en-US"/>
-              </w:rPr>
-            </w:pPr>
-            <w:r>
-              <w:rPr>
-                <w:rFonts w:ascii="Courier New" w:hAnsi="Courier New" w:cs="Courier New"/>
-                <w:sz w:val="18"/>
-                <w:szCs w:val="18"/>
-                <w:lang w:eastAsia="en-US"/>
-              </w:rPr>
-              <w:t xml:space="preserve">// Traffic output file format (CASTOR - 1, </w:t>
-            </w:r>
-            <w:proofErr w:type="spellStart"/>
-            <w:r>
-              <w:rPr>
-                <w:rFonts w:ascii="Courier New" w:hAnsi="Courier New" w:cs="Courier New"/>
-                <w:sz w:val="18"/>
-                <w:szCs w:val="18"/>
-                <w:lang w:eastAsia="en-US"/>
-              </w:rPr>
-              <w:t>BeDIT</w:t>
-            </w:r>
-            <w:proofErr w:type="spellEnd"/>
-            <w:r>
-              <w:rPr>
-                <w:rFonts w:ascii="Courier New" w:hAnsi="Courier New" w:cs="Courier New"/>
-                <w:sz w:val="18"/>
-                <w:szCs w:val="18"/>
-                <w:lang w:eastAsia="en-US"/>
-              </w:rPr>
-              <w:t xml:space="preserve"> - 2, DITIS - 3):</w:t>
+              <w:t>// Traffic output file format (CASTOR - 1, BeDIT - 2, DITIS - 3):</w:t>
             </w:r>
           </w:p>
           <w:p>
@@ -24856,35 +24463,7 @@
         <w:rPr>
           <w:lang w:eastAsia="en-US"/>
         </w:rPr>
-        <w:t xml:space="preserve">“0” – The </w:t>
-      </w:r>
-      <w:proofErr w:type="spellStart"/>
-      <w:r>
-        <w:rPr>
-          <w:lang w:eastAsia="en-US"/>
-        </w:rPr>
-        <w:t>HeDS</w:t>
-      </w:r>
-      <w:proofErr w:type="spellEnd"/>
-      <w:r>
-        <w:rPr>
-          <w:lang w:eastAsia="en-US"/>
-        </w:rPr>
-        <w:t xml:space="preserve"> (Headway Distribution Statistics) model of </w:t>
-      </w:r>
-      <w:proofErr w:type="spellStart"/>
-      <w:r>
-        <w:rPr>
-          <w:lang w:eastAsia="en-US"/>
-        </w:rPr>
-        <w:t>OBrien</w:t>
-      </w:r>
-      <w:proofErr w:type="spellEnd"/>
-      <w:r>
-        <w:rPr>
-          <w:lang w:eastAsia="en-US"/>
-        </w:rPr>
-        <w:t xml:space="preserve"> &amp; Caprani (2005). This is suitable for the Auxerre site-measured flowrates only. It is a free-flow model that generates only trucks.</w:t>
+        <w:t>“0” – The HeDS (Headway Distribution Statistics) model of OBrien &amp; Caprani (2005). This is suitable for the Auxerre site-measured flowrates only. It is a free-flow model that generates only trucks.</w:t>
       </w:r>
     </w:p>
     <w:p>
@@ -24962,7 +24541,7 @@
         </w:rPr>
         <w:lastRenderedPageBreak/>
         <w:drawing>
-          <wp:inline distT="0" distB="0" distL="0" distR="0" wp14:anchorId="56A562A0" wp14:editId="21C566B3">
+          <wp:inline distT="0" distB="0" distL="0" distR="0">
             <wp:extent cx="4890770" cy="1871345"/>
             <wp:effectExtent l="0" t="0" r="5080" b="0"/>
             <wp:docPr id="24" name="Picture 24"/>
@@ -25050,21 +24629,7 @@
         <w:rPr>
           <w:lang w:eastAsia="en-US"/>
         </w:rPr>
-        <w:t xml:space="preserve"> – Free-flow model which uses a Poisson arrival assumption based upon the Normalized Headway Model of Crespo-</w:t>
-      </w:r>
-      <w:proofErr w:type="spellStart"/>
-      <w:r>
-        <w:rPr>
-          <w:lang w:eastAsia="en-US"/>
-        </w:rPr>
-        <w:t>Minguillón</w:t>
-      </w:r>
-      <w:proofErr w:type="spellEnd"/>
-      <w:r>
-        <w:rPr>
-          <w:lang w:eastAsia="en-US"/>
-        </w:rPr>
-        <w:t xml:space="preserve"> and Casas (1997). This accounts for different flow rates (</w:t>
+        <w:t xml:space="preserve"> – Free-flow model which uses a Poisson arrival assumption based upon the Normalized Headway Model of Crespo-Minguillón and Casas (1997). This accounts for different flow rates (</w:t>
       </w:r>
       <w:r>
         <w:rPr>
@@ -25106,11 +24671,11 @@
           <w:position w:val="-10"/>
           <w:lang w:eastAsia="en-US"/>
         </w:rPr>
-        <w:object w:dxaOrig="1359" w:dyaOrig="360" w14:anchorId="2D019AF3">
-          <v:shape id="_x0000_i1046" type="#_x0000_t75" style="width:67.7pt;height:18.25pt" o:ole="">
+        <w:object w:dxaOrig="1359" w:dyaOrig="360">
+          <v:shape id="_x0000_i1046" type="#_x0000_t75" style="width:67.8pt;height:18.4pt" o:ole="">
             <v:imagedata r:id="rId35" o:title=""/>
           </v:shape>
-          <o:OLEObject Type="Embed" ProgID="Equation.DSMT4" ShapeID="_x0000_i1046" DrawAspect="Content" ObjectID="_1627941818" r:id="rId36"/>
+          <o:OLEObject Type="Embed" ProgID="Equation.DSMT4" ShapeID="_x0000_i1046" DrawAspect="Content" ObjectID="_1622025846" r:id="rId36"/>
         </w:object>
       </w:r>
     </w:p>
@@ -25139,11 +24704,11 @@
           <w:position w:val="-10"/>
           <w:lang w:eastAsia="en-US"/>
         </w:rPr>
-        <w:object w:dxaOrig="380" w:dyaOrig="340" w14:anchorId="31A21F6A">
-          <v:shape id="_x0000_i1047" type="#_x0000_t75" style="width:19.35pt;height:17.2pt" o:ole="">
+        <w:object w:dxaOrig="380" w:dyaOrig="340">
+          <v:shape id="_x0000_i1047" type="#_x0000_t75" style="width:19.25pt;height:16.75pt" o:ole="">
             <v:imagedata r:id="rId37" o:title=""/>
           </v:shape>
-          <o:OLEObject Type="Embed" ProgID="Equation.DSMT4" ShapeID="_x0000_i1047" DrawAspect="Content" ObjectID="_1627941819" r:id="rId38"/>
+          <o:OLEObject Type="Embed" ProgID="Equation.DSMT4" ShapeID="_x0000_i1047" DrawAspect="Content" ObjectID="_1622025847" r:id="rId38"/>
         </w:object>
       </w:r>
       <w:r>
@@ -25468,33 +25033,13 @@
         <w:rPr>
           <w:lang w:eastAsia="en-US"/>
         </w:rPr>
-        <w:t xml:space="preserve">1 – CASTOR format, 2 – </w:t>
-      </w:r>
-      <w:proofErr w:type="spellStart"/>
-      <w:r>
-        <w:rPr>
-          <w:lang w:eastAsia="en-US"/>
-        </w:rPr>
-        <w:t>BeDIT</w:t>
-      </w:r>
-      <w:proofErr w:type="spellEnd"/>
-      <w:r>
-        <w:rPr>
-          <w:lang w:eastAsia="en-US"/>
-        </w:rPr>
-        <w:t>, 3 – DITIS</w:t>
-      </w:r>
-      <w:r>
-        <w:rPr>
-          <w:lang w:eastAsia="en-US"/>
-        </w:rPr>
-        <w:t>, 4 – MON</w:t>
-      </w:r>
-      <w:r>
-        <w:rPr>
-          <w:lang w:eastAsia="en-US"/>
-        </w:rPr>
-        <w:t xml:space="preserve"> </w:t>
+        <w:t>1 – CASTOR format, 2 – BeDIT</w:t>
+      </w:r>
+      <w:r>
+        <w:rPr>
+          <w:lang w:eastAsia="en-US"/>
+        </w:rPr>
+        <w:t xml:space="preserve">, 3 – DITIS </w:t>
       </w:r>
       <w:bookmarkEnd w:id="26"/>
       <w:r>
@@ -26086,21 +25631,7 @@
         <w:rPr>
           <w:lang w:eastAsia="en-US"/>
         </w:rPr>
-        <w:t xml:space="preserve">To avoid unnecessary computation of smaller vehicles, this specifies the minim GVW for a vehicle’s load effect to be calculated. Its spatial arrangement on the road is not affected if its GVW is less than this number. The units are </w:t>
-      </w:r>
-      <w:proofErr w:type="spellStart"/>
-      <w:r>
-        <w:rPr>
-          <w:lang w:eastAsia="en-US"/>
-        </w:rPr>
-        <w:t>deci</w:t>
-      </w:r>
-      <w:proofErr w:type="spellEnd"/>
-      <w:r>
-        <w:rPr>
-          <w:lang w:eastAsia="en-US"/>
-        </w:rPr>
-        <w:t>-tonnes (t/10)</w:t>
+        <w:t>To avoid unnecessary computation of smaller vehicles, this specifies the minim GVW for a vehicle’s load effect to be calculated. Its spatial arrangement on the road is not affected if its GVW is less than this number. The units are deci-tonnes (t/10)</w:t>
       </w:r>
     </w:p>
     <w:p>
@@ -26420,16 +25951,8 @@
         <w:rPr>
           <w:lang w:eastAsia="en-US"/>
         </w:rPr>
-        <w:t xml:space="preserve">1 – CASTOR format, 2 – </w:t>
-      </w:r>
-      <w:proofErr w:type="spellStart"/>
-      <w:r>
-        <w:rPr>
-          <w:lang w:eastAsia="en-US"/>
-        </w:rPr>
-        <w:t>BeDIT</w:t>
-      </w:r>
-      <w:proofErr w:type="spellEnd"/>
+        <w:t>1 – CASTOR format, 2 – BeDIT</w:t>
+      </w:r>
       <w:r>
         <w:rPr>
           <w:lang w:eastAsia="en-US"/>
@@ -29827,16 +29350,8 @@
         <w:rPr>
           <w:lang w:eastAsia="en-IE"/>
         </w:rPr>
-        <w:t xml:space="preserve">, e.g. 3000.0 </w:t>
-      </w:r>
-      <w:proofErr w:type="spellStart"/>
-      <w:r>
-        <w:rPr>
-          <w:lang w:eastAsia="en-IE"/>
-        </w:rPr>
-        <w:t>kNm</w:t>
-      </w:r>
-      <w:proofErr w:type="spellEnd"/>
+        <w:t>, e.g. 3000.0 kNm</w:t>
+      </w:r>
       <w:r>
         <w:rPr>
           <w:lang w:eastAsia="en-IE"/>
@@ -31074,7 +30589,7 @@
         <mc:AlternateContent>
           <mc:Choice Requires="wpc">
             <w:drawing>
-              <wp:inline distT="0" distB="0" distL="0" distR="0" wp14:anchorId="339BF5C2" wp14:editId="012FDB90">
+              <wp:inline distT="0" distB="0" distL="0" distR="0">
                 <wp:extent cx="5486400" cy="914400"/>
                 <wp:effectExtent l="0" t="0" r="0" b="0"/>
                 <wp:docPr id="5" name="Canvas 15"/>
@@ -31684,12 +31199,12 @@
           </mc:Choice>
           <mc:Fallback>
             <w:pict>
-              <v:group w14:anchorId="339BF5C2" id="Canvas 15" o:spid="_x0000_s1026" editas="canvas" style="width:6in;height:1in;mso-position-horizontal-relative:char;mso-position-vertical-relative:line" coordsize="54864,9144" o:gfxdata="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">
+              <v:group id="Canvas 15" o:spid="_x0000_s1026" editas="canvas" style="width:6in;height:1in;mso-position-horizontal-relative:char;mso-position-vertical-relative:line" coordsize="54864,9144" o:gfxdata="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">
                 <v:shape id="_x0000_s1027" type="#_x0000_t75" style="position:absolute;width:54864;height:9144;visibility:visible;mso-wrap-style:square">
                   <v:fill o:detectmouseclick="t"/>
                   <v:path o:connecttype="none"/>
                 </v:shape>
-                <v:rect id="Rectangle 16" o:spid="_x0000_s1028" style="position:absolute;left:4883;top:4641;width:19431;height:1137;visibility:visible;mso-wrap-style:square;v-text-anchor:top" o:gfxdata="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" fillcolor="black">
+                <v:rect id="Rectangle 16" o:spid="_x0000_s1028" style="position:absolute;left:4883;top:4641;width:19431;height:1137;visibility:visible;mso-wrap-style:square;v-text-anchor:top" o:gfxdata="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" fillcolor="black">
                   <v:textbox>
                     <w:txbxContent>
                       <w:p/>
@@ -31708,42 +31223,42 @@
                     <v:h position="#0,topLeft" xrange="0,21600"/>
                   </v:handles>
                 </v:shapetype>
-                <v:shape id="AutoShape 5" o:spid="_x0000_s1029" type="#_x0000_t5" style="position:absolute;left:3803;top:5715;width:2293;height:1143;visibility:visible;mso-wrap-style:square;v-text-anchor:top" o:gfxdata="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" fillcolor="black">
+                <v:shape id="AutoShape 5" o:spid="_x0000_s1029" type="#_x0000_t5" style="position:absolute;left:3803;top:5715;width:2293;height:1143;visibility:visible;mso-wrap-style:square;v-text-anchor:top" o:gfxdata="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" fillcolor="black">
                   <v:textbox>
                     <w:txbxContent>
                       <w:p/>
                     </w:txbxContent>
                   </v:textbox>
                 </v:shape>
-                <v:shape id="AutoShape 6" o:spid="_x0000_s1030" type="#_x0000_t5" style="position:absolute;left:23241;top:5715;width:2286;height:1143;visibility:visible;mso-wrap-style:square;v-text-anchor:top" o:gfxdata="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" fillcolor="black">
+                <v:shape id="AutoShape 6" o:spid="_x0000_s1030" type="#_x0000_t5" style="position:absolute;left:23241;top:5715;width:2286;height:1143;visibility:visible;mso-wrap-style:square;v-text-anchor:top" o:gfxdata="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" fillcolor="black">
                   <v:textbox>
                     <w:txbxContent>
                       <w:p/>
                     </w:txbxContent>
                   </v:textbox>
                 </v:shape>
-                <v:rect id="Rectangle 19" o:spid="_x0000_s1031" style="position:absolute;left:30797;top:4641;width:19425;height:1137;visibility:visible;mso-wrap-style:square;v-text-anchor:top" o:gfxdata="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" fillcolor="black">
+                <v:rect id="Rectangle 19" o:spid="_x0000_s1031" style="position:absolute;left:30797;top:4641;width:19425;height:1137;visibility:visible;mso-wrap-style:square;v-text-anchor:top" o:gfxdata="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" fillcolor="black">
                   <v:textbox>
                     <w:txbxContent>
                       <w:p/>
                     </w:txbxContent>
                   </v:textbox>
                 </v:rect>
-                <v:shape id="AutoShape 8" o:spid="_x0000_s1032" type="#_x0000_t5" style="position:absolute;left:29718;top:5715;width:2286;height:1143;visibility:visible;mso-wrap-style:square;v-text-anchor:top" o:gfxdata="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" fillcolor="black">
+                <v:shape id="AutoShape 8" o:spid="_x0000_s1032" type="#_x0000_t5" style="position:absolute;left:29718;top:5715;width:2286;height:1143;visibility:visible;mso-wrap-style:square;v-text-anchor:top" o:gfxdata="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" fillcolor="black">
                   <v:textbox>
                     <w:txbxContent>
                       <w:p/>
                     </w:txbxContent>
                   </v:textbox>
                 </v:shape>
-                <v:shape id="AutoShape 9" o:spid="_x0000_s1033" type="#_x0000_t5" style="position:absolute;left:49149;top:5715;width:2286;height:1143;visibility:visible;mso-wrap-style:square;v-text-anchor:top" o:gfxdata="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" fillcolor="black">
+                <v:shape id="AutoShape 9" o:spid="_x0000_s1033" type="#_x0000_t5" style="position:absolute;left:49149;top:5715;width:2286;height:1143;visibility:visible;mso-wrap-style:square;v-text-anchor:top" o:gfxdata="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" fillcolor="black">
                   <v:textbox>
                     <w:txbxContent>
                       <w:p/>
                     </w:txbxContent>
                   </v:textbox>
                 </v:shape>
-                <v:shape id="AutoShape 10" o:spid="_x0000_s1034" type="#_x0000_t5" style="position:absolute;left:39439;top:5715;width:2299;height:1143;visibility:visible;mso-wrap-style:square;v-text-anchor:top" o:gfxdata="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" fillcolor="black">
+                <v:shape id="AutoShape 10" o:spid="_x0000_s1034" type="#_x0000_t5" style="position:absolute;left:39439;top:5715;width:2299;height:1143;visibility:visible;mso-wrap-style:square;v-text-anchor:top" o:gfxdata="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" fillcolor="black">
                   <v:textbox>
                     <w:txbxContent>
                       <w:p/>
@@ -31754,7 +31269,7 @@
                   <v:stroke joinstyle="miter"/>
                   <v:path gradientshapeok="t" o:connecttype="rect"/>
                 </v:shapetype>
-                <v:shape id="Text Box 11" o:spid="_x0000_s1035" type="#_x0000_t202" style="position:absolute;left:3810;top:1603;width:3238;height:3232;visibility:visible;mso-wrap-style:square;v-text-anchor:top" o:gfxdata="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" filled="f" stroked="f">
+                <v:shape id="Text Box 11" o:spid="_x0000_s1035" type="#_x0000_t202" style="position:absolute;left:3810;top:1603;width:3238;height:3232;visibility:visible;mso-wrap-style:square;v-text-anchor:top" o:gfxdata="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" filled="f" stroked="f">
                   <v:textbox>
                     <w:txbxContent>
                       <w:p>
@@ -31772,7 +31287,7 @@
                     </w:txbxContent>
                   </v:textbox>
                 </v:shape>
-                <v:shape id="Text Box 12" o:spid="_x0000_s1036" type="#_x0000_t202" style="position:absolute;left:13525;top:1600;width:3245;height:3238;visibility:visible;mso-wrap-style:square;v-text-anchor:top" o:gfxdata="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" filled="f" stroked="f">
+                <v:shape id="Text Box 12" o:spid="_x0000_s1036" type="#_x0000_t202" style="position:absolute;left:13525;top:1600;width:3245;height:3238;visibility:visible;mso-wrap-style:square;v-text-anchor:top" o:gfxdata="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" filled="f" stroked="f">
                   <v:textbox>
                     <w:txbxContent>
                       <w:p>
@@ -31790,7 +31305,7 @@
                     </w:txbxContent>
                   </v:textbox>
                 </v:shape>
-                <v:shape id="Text Box 13" o:spid="_x0000_s1037" type="#_x0000_t202" style="position:absolute;left:22155;top:1600;width:3245;height:3238;visibility:visible;mso-wrap-style:square;v-text-anchor:top" o:gfxdata="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" filled="f" stroked="f">
+                <v:shape id="Text Box 13" o:spid="_x0000_s1037" type="#_x0000_t202" style="position:absolute;left:22155;top:1600;width:3245;height:3238;visibility:visible;mso-wrap-style:square;v-text-anchor:top" o:gfxdata="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" filled="f" stroked="f">
                   <v:textbox>
                     <w:txbxContent>
                       <w:p>
@@ -31808,7 +31323,7 @@
                     </w:txbxContent>
                   </v:textbox>
                 </v:shape>
-                <v:shape id="Text Box 14" o:spid="_x0000_s1038" type="#_x0000_t202" style="position:absolute;left:29718;top:1631;width:3244;height:3233;visibility:visible;mso-wrap-style:square;v-text-anchor:top" o:gfxdata="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" filled="f" stroked="f">
+                <v:shape id="Text Box 14" o:spid="_x0000_s1038" type="#_x0000_t202" style="position:absolute;left:29718;top:1631;width:3244;height:3233;visibility:visible;mso-wrap-style:square;v-text-anchor:top" o:gfxdata="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" filled="f" stroked="f">
                   <v:textbox>
                     <w:txbxContent>
                       <w:p>
@@ -31826,7 +31341,7 @@
                     </w:txbxContent>
                   </v:textbox>
                 </v:shape>
-                <v:shape id="Text Box 15" o:spid="_x0000_s1039" type="#_x0000_t202" style="position:absolute;left:39427;top:1631;width:3257;height:3239;visibility:visible;mso-wrap-style:square;v-text-anchor:top" o:gfxdata="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" filled="f" stroked="f">
+                <v:shape id="Text Box 15" o:spid="_x0000_s1039" type="#_x0000_t202" style="position:absolute;left:39427;top:1631;width:3257;height:3239;visibility:visible;mso-wrap-style:square;v-text-anchor:top" o:gfxdata="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" filled="f" stroked="f">
                   <v:textbox>
                     <w:txbxContent>
                       <w:p>
@@ -31844,7 +31359,7 @@
                     </w:txbxContent>
                   </v:textbox>
                 </v:shape>
-                <v:shape id="Text Box 16" o:spid="_x0000_s1040" type="#_x0000_t202" style="position:absolute;left:48069;top:1631;width:3251;height:3239;visibility:visible;mso-wrap-style:square;v-text-anchor:top" o:gfxdata="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" filled="f" stroked="f">
+                <v:shape id="Text Box 16" o:spid="_x0000_s1040" type="#_x0000_t202" style="position:absolute;left:48069;top:1631;width:3251;height:3239;visibility:visible;mso-wrap-style:square;v-text-anchor:top" o:gfxdata="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" filled="f" stroked="f">
                   <v:textbox>
                     <w:txbxContent>
                       <w:p>
@@ -32041,7 +31556,7 @@
           <w:lang w:val="en-AU" w:eastAsia="zh-CN"/>
         </w:rPr>
         <w:drawing>
-          <wp:inline distT="0" distB="0" distL="0" distR="0" wp14:anchorId="2406CCC0" wp14:editId="33E9A663">
+          <wp:inline distT="0" distB="0" distL="0" distR="0">
             <wp:extent cx="5730875" cy="2317750"/>
             <wp:effectExtent l="0" t="0" r="3175" b="6350"/>
             <wp:docPr id="27" name="Picture 1"/>
@@ -36204,7 +35719,7 @@
         </w:rPr>
         <w:lastRenderedPageBreak/>
         <w:drawing>
-          <wp:inline distT="0" distB="0" distL="0" distR="0" wp14:anchorId="25A0F1A1" wp14:editId="2A627E86">
+          <wp:inline distT="0" distB="0" distL="0" distR="0">
             <wp:extent cx="5507355" cy="1690370"/>
             <wp:effectExtent l="0" t="0" r="0" b="5080"/>
             <wp:docPr id="28" name="Picture 28"/>
@@ -36268,7 +35783,7 @@
           <w:lang w:val="en-AU" w:eastAsia="zh-CN"/>
         </w:rPr>
         <w:drawing>
-          <wp:inline distT="0" distB="0" distL="0" distR="0" wp14:anchorId="1F9CB263" wp14:editId="597437AC">
+          <wp:inline distT="0" distB="0" distL="0" distR="0">
             <wp:extent cx="5507355" cy="1690370"/>
             <wp:effectExtent l="0" t="0" r="0" b="5080"/>
             <wp:docPr id="29" name="Picture 29"/>
@@ -36621,7 +36136,6 @@
         </w:rPr>
         <w:t xml:space="preserve">: the location of the edge of lane </w:t>
       </w:r>
-      <w:proofErr w:type="spellStart"/>
       <w:r>
         <w:rPr>
           <w:i/>
@@ -36629,7 +36143,6 @@
         </w:rPr>
         <w:t>i</w:t>
       </w:r>
-      <w:proofErr w:type="spellEnd"/>
       <w:r>
         <w:rPr>
           <w:lang w:eastAsia="en-US"/>
@@ -36938,7 +36451,7 @@
           <w:lang w:val="en-AU" w:eastAsia="zh-CN"/>
         </w:rPr>
         <w:drawing>
-          <wp:anchor distT="0" distB="0" distL="114300" distR="114300" simplePos="0" relativeHeight="251657216" behindDoc="0" locked="0" layoutInCell="1" allowOverlap="1" wp14:anchorId="5A88B06A" wp14:editId="48E4BC75">
+          <wp:anchor distT="0" distB="0" distL="114300" distR="114300" simplePos="0" relativeHeight="251657216" behindDoc="0" locked="0" layoutInCell="1" allowOverlap="1">
             <wp:simplePos x="0" y="0"/>
             <wp:positionH relativeFrom="column">
               <wp:posOffset>-133985</wp:posOffset>
@@ -37013,7 +36526,7 @@
           <w:lang w:val="en-AU" w:eastAsia="zh-CN"/>
         </w:rPr>
         <w:drawing>
-          <wp:inline distT="0" distB="0" distL="0" distR="0" wp14:anchorId="0A1EA834" wp14:editId="5527823F">
+          <wp:inline distT="0" distB="0" distL="0" distR="0">
             <wp:extent cx="6113780" cy="3115310"/>
             <wp:effectExtent l="0" t="0" r="0" b="0"/>
             <wp:docPr id="30" name="Picture 30"/>
@@ -37176,7 +36689,7 @@
           <w:lang w:val="en-AU" w:eastAsia="zh-CN"/>
         </w:rPr>
         <w:drawing>
-          <wp:inline distT="0" distB="0" distL="0" distR="0" wp14:anchorId="67BC7CEE" wp14:editId="4511B2B1">
+          <wp:inline distT="0" distB="0" distL="0" distR="0">
             <wp:extent cx="5943600" cy="2732405"/>
             <wp:effectExtent l="0" t="0" r="0" b="0"/>
             <wp:docPr id="31" name="Picture 1"/>
@@ -37419,7 +36932,7 @@
           <w:lang w:val="en-AU" w:eastAsia="zh-CN"/>
         </w:rPr>
         <w:drawing>
-          <wp:inline distT="0" distB="0" distL="0" distR="0" wp14:anchorId="53011048" wp14:editId="6ADA8E25">
+          <wp:inline distT="0" distB="0" distL="0" distR="0">
             <wp:extent cx="5943600" cy="2998470"/>
             <wp:effectExtent l="0" t="0" r="0" b="0"/>
             <wp:docPr id="32" name="Picture 1"/>
@@ -37540,7 +37053,7 @@
           <w:lang w:val="en-AU" w:eastAsia="zh-CN"/>
         </w:rPr>
         <w:drawing>
-          <wp:inline distT="0" distB="0" distL="0" distR="0" wp14:anchorId="5D8C022C" wp14:editId="5F3C3F01">
+          <wp:inline distT="0" distB="0" distL="0" distR="0">
             <wp:extent cx="5943600" cy="5528945"/>
             <wp:effectExtent l="0" t="0" r="0" b="0"/>
             <wp:docPr id="33" name="Picture 1"/>
@@ -37724,7 +37237,7 @@
           <w:lang w:val="en-AU" w:eastAsia="zh-CN"/>
         </w:rPr>
         <w:drawing>
-          <wp:inline distT="0" distB="0" distL="0" distR="0" wp14:anchorId="2549EE38" wp14:editId="2044A08E">
+          <wp:inline distT="0" distB="0" distL="0" distR="0">
             <wp:extent cx="5943600" cy="2998470"/>
             <wp:effectExtent l="0" t="0" r="0" b="0"/>
             <wp:docPr id="34" name="Picture 1"/>
@@ -38390,7 +37903,7 @@
           <w:lang w:val="en-AU" w:eastAsia="zh-CN"/>
         </w:rPr>
         <w:drawing>
-          <wp:inline distT="0" distB="0" distL="0" distR="0" wp14:anchorId="03D022A2" wp14:editId="62CD596C">
+          <wp:inline distT="0" distB="0" distL="0" distR="0">
             <wp:extent cx="5943600" cy="1658620"/>
             <wp:effectExtent l="0" t="0" r="0" b="0"/>
             <wp:docPr id="35" name="Picture 1"/>
@@ -38561,7 +38074,7 @@
           <w:lang w:val="en-AU" w:eastAsia="zh-CN"/>
         </w:rPr>
         <w:drawing>
-          <wp:inline distT="0" distB="0" distL="0" distR="0" wp14:anchorId="7AEC6364" wp14:editId="59ADE764">
+          <wp:inline distT="0" distB="0" distL="0" distR="0">
             <wp:extent cx="6071235" cy="2753995"/>
             <wp:effectExtent l="0" t="0" r="5715" b="8255"/>
             <wp:docPr id="36" name="Picture 36"/>
@@ -38758,7 +38271,7 @@
         </w:rPr>
         <w:lastRenderedPageBreak/>
         <w:drawing>
-          <wp:inline distT="0" distB="0" distL="0" distR="0" wp14:anchorId="7F92CF1A" wp14:editId="3E20083D">
+          <wp:inline distT="0" distB="0" distL="0" distR="0">
             <wp:extent cx="4752975" cy="2711450"/>
             <wp:effectExtent l="0" t="0" r="9525" b="0"/>
             <wp:docPr id="37" name="Picture 1"/>
@@ -39081,7 +38594,7 @@
         </w:rPr>
         <w:lastRenderedPageBreak/>
         <w:drawing>
-          <wp:inline distT="0" distB="0" distL="0" distR="0" wp14:anchorId="6DE8E64C" wp14:editId="1AD7DF28">
+          <wp:inline distT="0" distB="0" distL="0" distR="0">
             <wp:extent cx="5943600" cy="1445895"/>
             <wp:effectExtent l="0" t="0" r="0" b="1905"/>
             <wp:docPr id="38" name="Picture 1"/>
@@ -39714,7 +39227,7 @@
           <w:lang w:val="en-AU" w:eastAsia="zh-CN"/>
         </w:rPr>
         <w:drawing>
-          <wp:inline distT="0" distB="0" distL="0" distR="0" wp14:anchorId="6698CA96" wp14:editId="0EA0BA28">
+          <wp:inline distT="0" distB="0" distL="0" distR="0">
             <wp:extent cx="5943600" cy="1223010"/>
             <wp:effectExtent l="0" t="0" r="0" b="0"/>
             <wp:docPr id="39" name="Picture 1"/>
@@ -40001,7 +39514,7 @@
           <w:lang w:val="en-AU" w:eastAsia="zh-CN"/>
         </w:rPr>
         <w:drawing>
-          <wp:inline distT="0" distB="0" distL="0" distR="0" wp14:anchorId="471245F4" wp14:editId="23128F0A">
+          <wp:inline distT="0" distB="0" distL="0" distR="0">
             <wp:extent cx="5943600" cy="3041015"/>
             <wp:effectExtent l="0" t="0" r="0" b="6985"/>
             <wp:docPr id="40" name="Picture 1"/>
@@ -40224,7 +39737,7 @@
           <w:lang w:val="en-AU" w:eastAsia="zh-CN"/>
         </w:rPr>
         <w:drawing>
-          <wp:inline distT="0" distB="0" distL="0" distR="0" wp14:anchorId="1A062D9B" wp14:editId="7A1044E8">
+          <wp:inline distT="0" distB="0" distL="0" distR="0">
             <wp:extent cx="5327015" cy="2137410"/>
             <wp:effectExtent l="0" t="0" r="6985" b="0"/>
             <wp:docPr id="41" name="Picture 1"/>
@@ -40517,7 +40030,7 @@
           <w:lang w:val="en-AU" w:eastAsia="zh-CN"/>
         </w:rPr>
         <w:drawing>
-          <wp:inline distT="0" distB="0" distL="0" distR="0" wp14:anchorId="5D3081EC" wp14:editId="28F52E80">
+          <wp:inline distT="0" distB="0" distL="0" distR="0">
             <wp:extent cx="5262880" cy="3221355"/>
             <wp:effectExtent l="0" t="0" r="0" b="0"/>
             <wp:docPr id="42" name="Picture 1"/>
@@ -40736,7 +40249,7 @@
           <w:lang w:val="en-AU" w:eastAsia="zh-CN"/>
         </w:rPr>
         <w:drawing>
-          <wp:inline distT="0" distB="0" distL="0" distR="0" wp14:anchorId="6105B053" wp14:editId="324A5976">
+          <wp:inline distT="0" distB="0" distL="0" distR="0">
             <wp:extent cx="5943600" cy="2743200"/>
             <wp:effectExtent l="0" t="0" r="0" b="0"/>
             <wp:docPr id="43" name="Picture 1"/>
@@ -40880,15 +40393,7 @@
         <w:t>E</w:t>
       </w:r>
       <w:r>
-        <w:t xml:space="preserve"> is the load effect number. Each row of data in this file corresponds to a recorded peak. For each peak, the following data is </w:t>
-      </w:r>
-      <w:proofErr w:type="spellStart"/>
-      <w:r>
-        <w:t>ouput</w:t>
-      </w:r>
-      <w:proofErr w:type="spellEnd"/>
-      <w:r>
-        <w:t>:</w:t>
+        <w:t xml:space="preserve"> is the load effect number. Each row of data in this file corresponds to a recorded peak. For each peak, the following data is ouput:</w:t>
       </w:r>
     </w:p>
     <w:p>
@@ -40955,7 +40460,7 @@
           <w:lang w:val="en-AU" w:eastAsia="zh-CN"/>
         </w:rPr>
         <w:drawing>
-          <wp:inline distT="0" distB="0" distL="0" distR="0" wp14:anchorId="6956E0A0" wp14:editId="44F45562">
+          <wp:inline distT="0" distB="0" distL="0" distR="0">
             <wp:extent cx="2839085" cy="2689860"/>
             <wp:effectExtent l="0" t="0" r="0" b="0"/>
             <wp:docPr id="44" name="Picture 1"/>
@@ -41195,7 +40700,7 @@
           <w:lang w:val="en-AU" w:eastAsia="zh-CN"/>
         </w:rPr>
         <w:drawing>
-          <wp:inline distT="0" distB="0" distL="0" distR="0" wp14:anchorId="6C7C62B8" wp14:editId="7AE4300A">
+          <wp:inline distT="0" distB="0" distL="0" distR="0">
             <wp:extent cx="3476625" cy="1382395"/>
             <wp:effectExtent l="0" t="0" r="9525" b="8255"/>
             <wp:docPr id="45" name="Picture 1"/>
@@ -41548,44 +41053,7 @@
         <w:rPr>
           <w:lang w:val="en-US" w:eastAsia="en-US"/>
         </w:rPr>
-        <w:t>The load effect kurtosis</w:t>
-      </w:r>
-      <w:r>
-        <w:rPr>
-          <w:lang w:val="en-US" w:eastAsia="en-US"/>
-        </w:rPr>
-        <w:t>;</w:t>
-      </w:r>
-    </w:p>
-    <w:p>
-      <w:pPr>
-        <w:numPr>
-          <w:ilvl w:val="0"/>
-          <w:numId w:val="41"/>
-        </w:numPr>
-        <w:rPr>
-          <w:lang w:val="en-US" w:eastAsia="en-US"/>
-        </w:rPr>
-      </w:pPr>
-      <w:r>
-        <w:rPr>
-          <w:lang w:val="en-US" w:eastAsia="en-US"/>
-        </w:rPr>
-        <w:t xml:space="preserve">The number of events comprising 1, 2, </w:t>
-      </w:r>
-      <w:proofErr w:type="spellStart"/>
-      <w:r>
-        <w:rPr>
-          <w:lang w:val="en-US" w:eastAsia="en-US"/>
-        </w:rPr>
-        <w:t>ands</w:t>
-      </w:r>
-      <w:proofErr w:type="spellEnd"/>
-      <w:r>
-        <w:rPr>
-          <w:lang w:val="en-US" w:eastAsia="en-US"/>
-        </w:rPr>
-        <w:t xml:space="preserve"> on, trucks.</w:t>
+        <w:t>The load effect kurtosis.</w:t>
       </w:r>
     </w:p>
     <w:p>
@@ -41693,7 +41161,7 @@
           <w:lang w:val="en-AU" w:eastAsia="zh-CN"/>
         </w:rPr>
         <w:drawing>
-          <wp:inline distT="0" distB="0" distL="0" distR="0" wp14:anchorId="1F13F1EF" wp14:editId="5B3532DE">
+          <wp:inline distT="0" distB="0" distL="0" distR="0">
             <wp:extent cx="5943600" cy="1042035"/>
             <wp:effectExtent l="0" t="0" r="0" b="5715"/>
             <wp:docPr id="46" name="Picture 1"/>
@@ -41876,7 +41344,7 @@
           <w:lang w:val="en-AU" w:eastAsia="zh-CN"/>
         </w:rPr>
         <w:drawing>
-          <wp:inline distT="0" distB="0" distL="0" distR="0" wp14:anchorId="22ED4EB5" wp14:editId="04F14A5A">
+          <wp:inline distT="0" distB="0" distL="0" distR="0">
             <wp:extent cx="5943600" cy="2487930"/>
             <wp:effectExtent l="0" t="0" r="0" b="7620"/>
             <wp:docPr id="47" name="Picture 1"/>
@@ -45120,11 +44588,11 @@
               <w:rPr>
                 <w:position w:val="-6"/>
               </w:rPr>
-              <w:object w:dxaOrig="120" w:dyaOrig="300" w14:anchorId="37BE14F2">
-                <v:shape id="_x0000_i1048" type="#_x0000_t75" style="width:5.35pt;height:15.05pt" o:ole="">
+              <w:object w:dxaOrig="120" w:dyaOrig="300">
+                <v:shape id="_x0000_i1048" type="#_x0000_t75" style="width:5.85pt;height:15.05pt" o:ole="">
                   <v:imagedata r:id="rId61" o:title=""/>
                 </v:shape>
-                <o:OLEObject Type="Embed" ProgID="Equation.3" ShapeID="_x0000_i1048" DrawAspect="Content" ObjectID="_1627941820" r:id="rId62"/>
+                <o:OLEObject Type="Embed" ProgID="Equation.3" ShapeID="_x0000_i1048" DrawAspect="Content" ObjectID="_1622025848" r:id="rId62"/>
               </w:object>
             </w:r>
           </w:p>
@@ -45147,11 +44615,11 @@
               <w:rPr>
                 <w:position w:val="-6"/>
               </w:rPr>
-              <w:object w:dxaOrig="120" w:dyaOrig="300" w14:anchorId="12364EE0">
-                <v:shape id="_x0000_i1049" type="#_x0000_t75" style="width:5.35pt;height:15.05pt" o:ole="">
+              <w:object w:dxaOrig="120" w:dyaOrig="300">
+                <v:shape id="_x0000_i1049" type="#_x0000_t75" style="width:5.85pt;height:15.05pt" o:ole="">
                   <v:imagedata r:id="rId61" o:title=""/>
                 </v:shape>
-                <o:OLEObject Type="Embed" ProgID="Equation.3" ShapeID="_x0000_i1049" DrawAspect="Content" ObjectID="_1627941821" r:id="rId63"/>
+                <o:OLEObject Type="Embed" ProgID="Equation.3" ShapeID="_x0000_i1049" DrawAspect="Content" ObjectID="_1622025849" r:id="rId63"/>
               </w:object>
             </w:r>
           </w:p>
@@ -45175,11 +44643,11 @@
               <w:rPr>
                 <w:position w:val="-6"/>
               </w:rPr>
-              <w:object w:dxaOrig="120" w:dyaOrig="300" w14:anchorId="487C9B60">
-                <v:shape id="_x0000_i1050" type="#_x0000_t75" style="width:5.35pt;height:15.05pt" o:ole="">
+              <w:object w:dxaOrig="120" w:dyaOrig="300">
+                <v:shape id="_x0000_i1050" type="#_x0000_t75" style="width:5.85pt;height:15.05pt" o:ole="">
                   <v:imagedata r:id="rId61" o:title=""/>
                 </v:shape>
-                <o:OLEObject Type="Embed" ProgID="Equation.3" ShapeID="_x0000_i1050" DrawAspect="Content" ObjectID="_1627941822" r:id="rId64"/>
+                <o:OLEObject Type="Embed" ProgID="Equation.3" ShapeID="_x0000_i1050" DrawAspect="Content" ObjectID="_1622025850" r:id="rId64"/>
               </w:object>
             </w:r>
           </w:p>
@@ -45321,14 +44789,9 @@
       <w:r>
         <w:br w:type="page"/>
       </w:r>
-      <w:proofErr w:type="spellStart"/>
       <w:r>
         <w:lastRenderedPageBreak/>
-        <w:t>BeDIT</w:t>
-      </w:r>
-      <w:proofErr w:type="spellEnd"/>
-      <w:r>
-        <w:t xml:space="preserve"> File Format </w:t>
+        <w:t xml:space="preserve">BeDIT File Format </w:t>
       </w:r>
     </w:p>
     <w:p>
@@ -46667,11 +46130,11 @@
               <w:rPr>
                 <w:position w:val="-6"/>
               </w:rPr>
-              <w:object w:dxaOrig="120" w:dyaOrig="300" w14:anchorId="6F618DF6">
-                <v:shape id="_x0000_i1051" type="#_x0000_t75" style="width:5.35pt;height:15.05pt" o:ole="">
+              <w:object w:dxaOrig="120" w:dyaOrig="300">
+                <v:shape id="_x0000_i1051" type="#_x0000_t75" style="width:5.85pt;height:15.05pt" o:ole="">
                   <v:imagedata r:id="rId61" o:title=""/>
                 </v:shape>
-                <o:OLEObject Type="Embed" ProgID="Equation.3" ShapeID="_x0000_i1051" DrawAspect="Content" ObjectID="_1627941823" r:id="rId65"/>
+                <o:OLEObject Type="Embed" ProgID="Equation.3" ShapeID="_x0000_i1051" DrawAspect="Content" ObjectID="_1622025851" r:id="rId65"/>
               </w:object>
             </w:r>
           </w:p>
@@ -46694,11 +46157,11 @@
               <w:rPr>
                 <w:position w:val="-6"/>
               </w:rPr>
-              <w:object w:dxaOrig="120" w:dyaOrig="300" w14:anchorId="0C8FF947">
-                <v:shape id="_x0000_i1052" type="#_x0000_t75" style="width:5.35pt;height:15.05pt" o:ole="">
+              <w:object w:dxaOrig="120" w:dyaOrig="300">
+                <v:shape id="_x0000_i1052" type="#_x0000_t75" style="width:5.85pt;height:15.05pt" o:ole="">
                   <v:imagedata r:id="rId61" o:title=""/>
                 </v:shape>
-                <o:OLEObject Type="Embed" ProgID="Equation.3" ShapeID="_x0000_i1052" DrawAspect="Content" ObjectID="_1627941824" r:id="rId66"/>
+                <o:OLEObject Type="Embed" ProgID="Equation.3" ShapeID="_x0000_i1052" DrawAspect="Content" ObjectID="_1622025852" r:id="rId66"/>
               </w:object>
             </w:r>
           </w:p>
@@ -46722,11 +46185,11 @@
               <w:rPr>
                 <w:position w:val="-6"/>
               </w:rPr>
-              <w:object w:dxaOrig="120" w:dyaOrig="300" w14:anchorId="0A5AC348">
-                <v:shape id="_x0000_i1053" type="#_x0000_t75" style="width:5.35pt;height:15.05pt" o:ole="">
+              <w:object w:dxaOrig="120" w:dyaOrig="300">
+                <v:shape id="_x0000_i1053" type="#_x0000_t75" style="width:5.85pt;height:15.05pt" o:ole="">
                   <v:imagedata r:id="rId61" o:title=""/>
                 </v:shape>
-                <o:OLEObject Type="Embed" ProgID="Equation.3" ShapeID="_x0000_i1053" DrawAspect="Content" ObjectID="_1627941825" r:id="rId67"/>
+                <o:OLEObject Type="Embed" ProgID="Equation.3" ShapeID="_x0000_i1053" DrawAspect="Content" ObjectID="_1622025853" r:id="rId67"/>
               </w:object>
             </w:r>
           </w:p>
@@ -46899,11 +46362,9 @@
       <w:r>
         <w:t xml:space="preserve">This file format is similar to </w:t>
       </w:r>
-      <w:proofErr w:type="spellStart"/>
       <w:r>
         <w:t>BeDIT</w:t>
       </w:r>
-      <w:proofErr w:type="spellEnd"/>
       <w:r>
         <w:t xml:space="preserve"> except that the </w:t>
       </w:r>
@@ -46920,15 +46381,7 @@
         <w:t>f</w:t>
       </w:r>
       <w:r>
-        <w:t xml:space="preserve">or each axle; the transverse </w:t>
-      </w:r>
-      <w:proofErr w:type="spellStart"/>
-      <w:r>
-        <w:t>positon</w:t>
-      </w:r>
-      <w:proofErr w:type="spellEnd"/>
-      <w:r>
-        <w:t xml:space="preserve"> units are cm</w:t>
+        <w:t>or each axle; the transverse positon units are cm</w:t>
       </w:r>
       <w:r>
         <w:t>; and the direction is one-based</w:t>
@@ -49362,11 +48815,11 @@
               <w:rPr>
                 <w:position w:val="-6"/>
               </w:rPr>
-              <w:object w:dxaOrig="120" w:dyaOrig="300" w14:anchorId="57025442">
-                <v:shape id="_x0000_i1054" type="#_x0000_t75" style="width:5.35pt;height:15.05pt" o:ole="">
+              <w:object w:dxaOrig="120" w:dyaOrig="300">
+                <v:shape id="_x0000_i1054" type="#_x0000_t75" style="width:5.85pt;height:15.05pt" o:ole="">
                   <v:imagedata r:id="rId61" o:title=""/>
                 </v:shape>
-                <o:OLEObject Type="Embed" ProgID="Equation.3" ShapeID="_x0000_i1054" DrawAspect="Content" ObjectID="_1627941826" r:id="rId68"/>
+                <o:OLEObject Type="Embed" ProgID="Equation.3" ShapeID="_x0000_i1054" DrawAspect="Content" ObjectID="_1622025854" r:id="rId68"/>
               </w:object>
             </w:r>
           </w:p>
@@ -49391,11 +48844,11 @@
               <w:rPr>
                 <w:position w:val="-6"/>
               </w:rPr>
-              <w:object w:dxaOrig="120" w:dyaOrig="300" w14:anchorId="0F673D2C">
-                <v:shape id="_x0000_i1055" type="#_x0000_t75" style="width:5.35pt;height:15.05pt" o:ole="">
+              <w:object w:dxaOrig="120" w:dyaOrig="300">
+                <v:shape id="_x0000_i1055" type="#_x0000_t75" style="width:5.85pt;height:15.05pt" o:ole="">
                   <v:imagedata r:id="rId61" o:title=""/>
                 </v:shape>
-                <o:OLEObject Type="Embed" ProgID="Equation.3" ShapeID="_x0000_i1055" DrawAspect="Content" ObjectID="_1627941827" r:id="rId69"/>
+                <o:OLEObject Type="Embed" ProgID="Equation.3" ShapeID="_x0000_i1055" DrawAspect="Content" ObjectID="_1622025855" r:id="rId69"/>
               </w:object>
             </w:r>
             <w:bookmarkEnd w:id="79"/>
@@ -49419,11 +48872,11 @@
               <w:rPr>
                 <w:position w:val="-6"/>
               </w:rPr>
-              <w:object w:dxaOrig="120" w:dyaOrig="300" w14:anchorId="06A2889F">
-                <v:shape id="_x0000_i1056" type="#_x0000_t75" style="width:5.35pt;height:15.05pt" o:ole="">
+              <w:object w:dxaOrig="120" w:dyaOrig="300">
+                <v:shape id="_x0000_i1056" type="#_x0000_t75" style="width:5.85pt;height:15.05pt" o:ole="">
                   <v:imagedata r:id="rId61" o:title=""/>
                 </v:shape>
-                <o:OLEObject Type="Embed" ProgID="Equation.3" ShapeID="_x0000_i1056" DrawAspect="Content" ObjectID="_1627941828" r:id="rId70"/>
+                <o:OLEObject Type="Embed" ProgID="Equation.3" ShapeID="_x0000_i1056" DrawAspect="Content" ObjectID="_1622025856" r:id="rId70"/>
               </w:object>
             </w:r>
           </w:p>
@@ -49447,11 +48900,11 @@
               <w:rPr>
                 <w:position w:val="-6"/>
               </w:rPr>
-              <w:object w:dxaOrig="120" w:dyaOrig="300" w14:anchorId="245FE1C1">
-                <v:shape id="_x0000_i1057" type="#_x0000_t75" style="width:5.35pt;height:15.05pt" o:ole="">
+              <w:object w:dxaOrig="120" w:dyaOrig="300">
+                <v:shape id="_x0000_i1057" type="#_x0000_t75" style="width:5.85pt;height:15.05pt" o:ole="">
                   <v:imagedata r:id="rId61" o:title=""/>
                 </v:shape>
-                <o:OLEObject Type="Embed" ProgID="Equation.3" ShapeID="_x0000_i1057" DrawAspect="Content" ObjectID="_1627941829" r:id="rId71"/>
+                <o:OLEObject Type="Embed" ProgID="Equation.3" ShapeID="_x0000_i1057" DrawAspect="Content" ObjectID="_1622025857" r:id="rId71"/>
               </w:object>
             </w:r>
           </w:p>
@@ -49475,11 +48928,11 @@
               <w:rPr>
                 <w:position w:val="-6"/>
               </w:rPr>
-              <w:object w:dxaOrig="120" w:dyaOrig="300" w14:anchorId="0D64601D">
-                <v:shape id="_x0000_i1058" type="#_x0000_t75" style="width:5.35pt;height:15.05pt" o:ole="">
+              <w:object w:dxaOrig="120" w:dyaOrig="300">
+                <v:shape id="_x0000_i1058" type="#_x0000_t75" style="width:5.85pt;height:15.05pt" o:ole="">
                   <v:imagedata r:id="rId61" o:title=""/>
                 </v:shape>
-                <o:OLEObject Type="Embed" ProgID="Equation.3" ShapeID="_x0000_i1058" DrawAspect="Content" ObjectID="_1627941830" r:id="rId72"/>
+                <o:OLEObject Type="Embed" ProgID="Equation.3" ShapeID="_x0000_i1058" DrawAspect="Content" ObjectID="_1622025858" r:id="rId72"/>
               </w:object>
             </w:r>
           </w:p>
@@ -49806,1622 +49259,14 @@
     </w:tbl>
     <w:p>
       <w:pPr>
-        <w:pStyle w:val="Heading3"/>
-      </w:pPr>
+        <w:pStyle w:val="Heading2"/>
+      </w:pPr>
+      <w:r>
+        <w:lastRenderedPageBreak/>
+        <w:t xml:space="preserve"> </w:t>
+      </w:r>
       <w:bookmarkStart w:id="80" w:name="_Toc343728242"/>
       <w:r>
-        <w:lastRenderedPageBreak/>
-        <w:t>MON</w:t>
-      </w:r>
-      <w:r>
-        <w:t xml:space="preserve"> File Format </w:t>
-      </w:r>
-    </w:p>
-    <w:p>
-      <w:r>
-        <w:t xml:space="preserve">This file format is </w:t>
-      </w:r>
-      <w:r>
-        <w:t xml:space="preserve">roughly </w:t>
-      </w:r>
-      <w:r>
-        <w:t xml:space="preserve">similar to </w:t>
-      </w:r>
-      <w:r>
-        <w:t xml:space="preserve">the </w:t>
-      </w:r>
-      <w:proofErr w:type="spellStart"/>
-      <w:r>
-        <w:t>BeDIT</w:t>
-      </w:r>
-      <w:proofErr w:type="spellEnd"/>
-      <w:r>
-        <w:t xml:space="preserve"> format</w:t>
-      </w:r>
-      <w:r>
-        <w:t xml:space="preserve"> </w:t>
-      </w:r>
-      <w:r>
-        <w:t>but the units, order, and number of digits in each field varies to match common Australian WIM measurements. There is no defined maximum number of axles, but the last axle spacing is defined, allowing calculation (from the vehicle length) of the front and rear overhangs.</w:t>
-      </w:r>
-    </w:p>
-    <w:p/>
-    <w:tbl>
-      <w:tblPr>
-        <w:tblW w:w="0" w:type="auto"/>
-        <w:jc w:val="center"/>
-        <w:tblBorders>
-          <w:top w:val="single" w:sz="4" w:space="0" w:color="auto"/>
-          <w:left w:val="single" w:sz="4" w:space="0" w:color="auto"/>
-          <w:bottom w:val="single" w:sz="4" w:space="0" w:color="auto"/>
-          <w:right w:val="single" w:sz="4" w:space="0" w:color="auto"/>
-        </w:tblBorders>
-        <w:tblLayout w:type="fixed"/>
-        <w:tblCellMar>
-          <w:left w:w="57" w:type="dxa"/>
-          <w:right w:w="57" w:type="dxa"/>
-        </w:tblCellMar>
-        <w:tblLook w:val="00A0" w:firstRow="1" w:lastRow="0" w:firstColumn="1" w:lastColumn="0" w:noHBand="0" w:noVBand="0"/>
-      </w:tblPr>
-      <w:tblGrid>
-        <w:gridCol w:w="4112"/>
-        <w:gridCol w:w="1053"/>
-        <w:gridCol w:w="1565"/>
-      </w:tblGrid>
-      <w:tr>
-        <w:trPr>
-          <w:trHeight w:val="428"/>
-          <w:jc w:val="center"/>
-        </w:trPr>
-        <w:tc>
-          <w:tcPr>
-            <w:tcW w:w="4112" w:type="dxa"/>
-            <w:tcBorders>
-              <w:top w:val="single" w:sz="4" w:space="0" w:color="auto"/>
-              <w:bottom w:val="single" w:sz="4" w:space="0" w:color="auto"/>
-              <w:right w:val="single" w:sz="4" w:space="0" w:color="auto"/>
-            </w:tcBorders>
-            <w:vAlign w:val="center"/>
-          </w:tcPr>
-          <w:p>
-            <w:pPr>
-              <w:spacing w:line="240" w:lineRule="auto"/>
-              <w:jc w:val="center"/>
-              <w:rPr>
-                <w:b/>
-              </w:rPr>
-            </w:pPr>
-            <w:r>
-              <w:rPr>
-                <w:b/>
-              </w:rPr>
-              <w:t>Record</w:t>
-            </w:r>
-          </w:p>
-        </w:tc>
-        <w:tc>
-          <w:tcPr>
-            <w:tcW w:w="1053" w:type="dxa"/>
-            <w:tcBorders>
-              <w:top w:val="single" w:sz="4" w:space="0" w:color="auto"/>
-              <w:left w:val="single" w:sz="4" w:space="0" w:color="auto"/>
-              <w:bottom w:val="single" w:sz="4" w:space="0" w:color="auto"/>
-              <w:right w:val="single" w:sz="4" w:space="0" w:color="auto"/>
-            </w:tcBorders>
-            <w:vAlign w:val="center"/>
-          </w:tcPr>
-          <w:p>
-            <w:pPr>
-              <w:spacing w:line="240" w:lineRule="auto"/>
-              <w:jc w:val="center"/>
-              <w:rPr>
-                <w:b/>
-              </w:rPr>
-            </w:pPr>
-            <w:r>
-              <w:rPr>
-                <w:b/>
-              </w:rPr>
-              <w:t>Unit</w:t>
-            </w:r>
-          </w:p>
-        </w:tc>
-        <w:tc>
-          <w:tcPr>
-            <w:tcW w:w="1565" w:type="dxa"/>
-            <w:tcBorders>
-              <w:top w:val="single" w:sz="4" w:space="0" w:color="auto"/>
-              <w:left w:val="single" w:sz="4" w:space="0" w:color="auto"/>
-              <w:bottom w:val="single" w:sz="4" w:space="0" w:color="auto"/>
-            </w:tcBorders>
-            <w:vAlign w:val="center"/>
-          </w:tcPr>
-          <w:p>
-            <w:pPr>
-              <w:spacing w:line="240" w:lineRule="auto"/>
-              <w:jc w:val="center"/>
-              <w:rPr>
-                <w:b/>
-              </w:rPr>
-            </w:pPr>
-            <w:r>
-              <w:rPr>
-                <w:b/>
-              </w:rPr>
-              <w:t>Format</w:t>
-            </w:r>
-          </w:p>
-        </w:tc>
-      </w:tr>
-      <w:tr>
-        <w:trPr>
-          <w:trHeight w:val="429"/>
-          <w:jc w:val="center"/>
-        </w:trPr>
-        <w:tc>
-          <w:tcPr>
-            <w:tcW w:w="4112" w:type="dxa"/>
-            <w:tcBorders>
-              <w:top w:val="single" w:sz="4" w:space="0" w:color="auto"/>
-              <w:bottom w:val="nil"/>
-              <w:right w:val="single" w:sz="4" w:space="0" w:color="auto"/>
-            </w:tcBorders>
-            <w:vAlign w:val="center"/>
-          </w:tcPr>
-          <w:p>
-            <w:pPr>
-              <w:spacing w:line="240" w:lineRule="auto"/>
-            </w:pPr>
-            <w:r>
-              <w:t>Head</w:t>
-            </w:r>
-          </w:p>
-        </w:tc>
-        <w:tc>
-          <w:tcPr>
-            <w:tcW w:w="1053" w:type="dxa"/>
-            <w:tcBorders>
-              <w:top w:val="single" w:sz="4" w:space="0" w:color="auto"/>
-              <w:left w:val="single" w:sz="4" w:space="0" w:color="auto"/>
-              <w:right w:val="single" w:sz="4" w:space="0" w:color="auto"/>
-            </w:tcBorders>
-            <w:vAlign w:val="center"/>
-          </w:tcPr>
-          <w:p>
-            <w:pPr>
-              <w:spacing w:line="240" w:lineRule="auto"/>
-              <w:jc w:val="center"/>
-            </w:pPr>
-          </w:p>
-        </w:tc>
-        <w:tc>
-          <w:tcPr>
-            <w:tcW w:w="1565" w:type="dxa"/>
-            <w:tcBorders>
-              <w:top w:val="single" w:sz="4" w:space="0" w:color="auto"/>
-              <w:left w:val="single" w:sz="4" w:space="0" w:color="auto"/>
-              <w:bottom w:val="nil"/>
-            </w:tcBorders>
-            <w:vAlign w:val="center"/>
-          </w:tcPr>
-          <w:p>
-            <w:pPr>
-              <w:spacing w:line="240" w:lineRule="auto"/>
-              <w:jc w:val="center"/>
-            </w:pPr>
-            <w:r>
-              <w:t>I</w:t>
-            </w:r>
-            <w:r>
-              <w:t>9</w:t>
-            </w:r>
-          </w:p>
-        </w:tc>
-      </w:tr>
-      <w:tr>
-        <w:trPr>
-          <w:trHeight w:val="428"/>
-          <w:jc w:val="center"/>
-        </w:trPr>
-        <w:tc>
-          <w:tcPr>
-            <w:tcW w:w="4112" w:type="dxa"/>
-            <w:tcBorders>
-              <w:top w:val="nil"/>
-              <w:bottom w:val="nil"/>
-              <w:right w:val="single" w:sz="4" w:space="0" w:color="auto"/>
-            </w:tcBorders>
-            <w:vAlign w:val="center"/>
-          </w:tcPr>
-          <w:p>
-            <w:pPr>
-              <w:spacing w:line="240" w:lineRule="auto"/>
-            </w:pPr>
-            <w:r>
-              <w:t>Day</w:t>
-            </w:r>
-          </w:p>
-        </w:tc>
-        <w:tc>
-          <w:tcPr>
-            <w:tcW w:w="1053" w:type="dxa"/>
-            <w:tcBorders>
-              <w:left w:val="single" w:sz="4" w:space="0" w:color="auto"/>
-              <w:right w:val="single" w:sz="4" w:space="0" w:color="auto"/>
-            </w:tcBorders>
-            <w:vAlign w:val="center"/>
-          </w:tcPr>
-          <w:p>
-            <w:pPr>
-              <w:spacing w:line="240" w:lineRule="auto"/>
-              <w:jc w:val="center"/>
-            </w:pPr>
-          </w:p>
-        </w:tc>
-        <w:tc>
-          <w:tcPr>
-            <w:tcW w:w="1565" w:type="dxa"/>
-            <w:tcBorders>
-              <w:top w:val="nil"/>
-              <w:left w:val="single" w:sz="4" w:space="0" w:color="auto"/>
-              <w:bottom w:val="nil"/>
-            </w:tcBorders>
-            <w:vAlign w:val="center"/>
-          </w:tcPr>
-          <w:p>
-            <w:pPr>
-              <w:spacing w:line="240" w:lineRule="auto"/>
-              <w:jc w:val="center"/>
-            </w:pPr>
-            <w:r>
-              <w:t>I2</w:t>
-            </w:r>
-          </w:p>
-        </w:tc>
-      </w:tr>
-      <w:tr>
-        <w:trPr>
-          <w:trHeight w:val="429"/>
-          <w:jc w:val="center"/>
-        </w:trPr>
-        <w:tc>
-          <w:tcPr>
-            <w:tcW w:w="4112" w:type="dxa"/>
-            <w:tcBorders>
-              <w:top w:val="nil"/>
-              <w:bottom w:val="nil"/>
-              <w:right w:val="single" w:sz="4" w:space="0" w:color="auto"/>
-            </w:tcBorders>
-            <w:vAlign w:val="center"/>
-          </w:tcPr>
-          <w:p>
-            <w:pPr>
-              <w:spacing w:line="240" w:lineRule="auto"/>
-            </w:pPr>
-            <w:r>
-              <w:t>Month</w:t>
-            </w:r>
-          </w:p>
-        </w:tc>
-        <w:tc>
-          <w:tcPr>
-            <w:tcW w:w="1053" w:type="dxa"/>
-            <w:tcBorders>
-              <w:left w:val="single" w:sz="4" w:space="0" w:color="auto"/>
-              <w:right w:val="single" w:sz="4" w:space="0" w:color="auto"/>
-            </w:tcBorders>
-            <w:vAlign w:val="center"/>
-          </w:tcPr>
-          <w:p>
-            <w:pPr>
-              <w:spacing w:line="240" w:lineRule="auto"/>
-              <w:jc w:val="center"/>
-            </w:pPr>
-          </w:p>
-        </w:tc>
-        <w:tc>
-          <w:tcPr>
-            <w:tcW w:w="1565" w:type="dxa"/>
-            <w:tcBorders>
-              <w:top w:val="nil"/>
-              <w:left w:val="single" w:sz="4" w:space="0" w:color="auto"/>
-              <w:bottom w:val="nil"/>
-            </w:tcBorders>
-            <w:vAlign w:val="center"/>
-          </w:tcPr>
-          <w:p>
-            <w:pPr>
-              <w:spacing w:line="240" w:lineRule="auto"/>
-              <w:jc w:val="center"/>
-            </w:pPr>
-            <w:r>
-              <w:t>I2</w:t>
-            </w:r>
-          </w:p>
-        </w:tc>
-      </w:tr>
-      <w:tr>
-        <w:trPr>
-          <w:trHeight w:val="428"/>
-          <w:jc w:val="center"/>
-        </w:trPr>
-        <w:tc>
-          <w:tcPr>
-            <w:tcW w:w="4112" w:type="dxa"/>
-            <w:tcBorders>
-              <w:top w:val="nil"/>
-              <w:bottom w:val="nil"/>
-              <w:right w:val="single" w:sz="4" w:space="0" w:color="auto"/>
-            </w:tcBorders>
-            <w:vAlign w:val="center"/>
-          </w:tcPr>
-          <w:p>
-            <w:pPr>
-              <w:spacing w:line="240" w:lineRule="auto"/>
-            </w:pPr>
-            <w:r>
-              <w:t>Year</w:t>
-            </w:r>
-          </w:p>
-        </w:tc>
-        <w:tc>
-          <w:tcPr>
-            <w:tcW w:w="1053" w:type="dxa"/>
-            <w:tcBorders>
-              <w:left w:val="single" w:sz="4" w:space="0" w:color="auto"/>
-              <w:right w:val="single" w:sz="4" w:space="0" w:color="auto"/>
-            </w:tcBorders>
-            <w:vAlign w:val="center"/>
-          </w:tcPr>
-          <w:p>
-            <w:pPr>
-              <w:spacing w:line="240" w:lineRule="auto"/>
-              <w:jc w:val="center"/>
-            </w:pPr>
-          </w:p>
-        </w:tc>
-        <w:tc>
-          <w:tcPr>
-            <w:tcW w:w="1565" w:type="dxa"/>
-            <w:tcBorders>
-              <w:top w:val="nil"/>
-              <w:left w:val="single" w:sz="4" w:space="0" w:color="auto"/>
-              <w:bottom w:val="nil"/>
-            </w:tcBorders>
-            <w:vAlign w:val="center"/>
-          </w:tcPr>
-          <w:p>
-            <w:pPr>
-              <w:spacing w:line="240" w:lineRule="auto"/>
-              <w:jc w:val="center"/>
-            </w:pPr>
-            <w:r>
-              <w:t>I</w:t>
-            </w:r>
-            <w:r>
-              <w:t>4</w:t>
-            </w:r>
-          </w:p>
-        </w:tc>
-      </w:tr>
-      <w:tr>
-        <w:trPr>
-          <w:trHeight w:val="429"/>
-          <w:jc w:val="center"/>
-        </w:trPr>
-        <w:tc>
-          <w:tcPr>
-            <w:tcW w:w="4112" w:type="dxa"/>
-            <w:tcBorders>
-              <w:top w:val="nil"/>
-              <w:bottom w:val="nil"/>
-              <w:right w:val="single" w:sz="4" w:space="0" w:color="auto"/>
-            </w:tcBorders>
-            <w:vAlign w:val="center"/>
-          </w:tcPr>
-          <w:p>
-            <w:pPr>
-              <w:spacing w:line="240" w:lineRule="auto"/>
-            </w:pPr>
-            <w:r>
-              <w:t>Hour</w:t>
-            </w:r>
-          </w:p>
-        </w:tc>
-        <w:tc>
-          <w:tcPr>
-            <w:tcW w:w="1053" w:type="dxa"/>
-            <w:tcBorders>
-              <w:left w:val="single" w:sz="4" w:space="0" w:color="auto"/>
-              <w:right w:val="single" w:sz="4" w:space="0" w:color="auto"/>
-            </w:tcBorders>
-            <w:vAlign w:val="center"/>
-          </w:tcPr>
-          <w:p>
-            <w:pPr>
-              <w:spacing w:line="240" w:lineRule="auto"/>
-              <w:jc w:val="center"/>
-            </w:pPr>
-          </w:p>
-        </w:tc>
-        <w:tc>
-          <w:tcPr>
-            <w:tcW w:w="1565" w:type="dxa"/>
-            <w:tcBorders>
-              <w:top w:val="nil"/>
-              <w:left w:val="single" w:sz="4" w:space="0" w:color="auto"/>
-              <w:bottom w:val="nil"/>
-            </w:tcBorders>
-            <w:vAlign w:val="center"/>
-          </w:tcPr>
-          <w:p>
-            <w:pPr>
-              <w:spacing w:line="240" w:lineRule="auto"/>
-              <w:jc w:val="center"/>
-            </w:pPr>
-            <w:r>
-              <w:t>I2</w:t>
-            </w:r>
-          </w:p>
-        </w:tc>
-      </w:tr>
-      <w:tr>
-        <w:trPr>
-          <w:trHeight w:val="428"/>
-          <w:jc w:val="center"/>
-        </w:trPr>
-        <w:tc>
-          <w:tcPr>
-            <w:tcW w:w="4112" w:type="dxa"/>
-            <w:tcBorders>
-              <w:top w:val="nil"/>
-              <w:bottom w:val="nil"/>
-              <w:right w:val="single" w:sz="4" w:space="0" w:color="auto"/>
-            </w:tcBorders>
-            <w:vAlign w:val="center"/>
-          </w:tcPr>
-          <w:p>
-            <w:pPr>
-              <w:spacing w:line="240" w:lineRule="auto"/>
-            </w:pPr>
-            <w:r>
-              <w:t>Minute</w:t>
-            </w:r>
-          </w:p>
-        </w:tc>
-        <w:tc>
-          <w:tcPr>
-            <w:tcW w:w="1053" w:type="dxa"/>
-            <w:tcBorders>
-              <w:left w:val="single" w:sz="4" w:space="0" w:color="auto"/>
-              <w:right w:val="single" w:sz="4" w:space="0" w:color="auto"/>
-            </w:tcBorders>
-            <w:vAlign w:val="center"/>
-          </w:tcPr>
-          <w:p>
-            <w:pPr>
-              <w:spacing w:line="240" w:lineRule="auto"/>
-              <w:jc w:val="center"/>
-            </w:pPr>
-          </w:p>
-        </w:tc>
-        <w:tc>
-          <w:tcPr>
-            <w:tcW w:w="1565" w:type="dxa"/>
-            <w:tcBorders>
-              <w:top w:val="nil"/>
-              <w:left w:val="single" w:sz="4" w:space="0" w:color="auto"/>
-              <w:bottom w:val="nil"/>
-            </w:tcBorders>
-            <w:vAlign w:val="center"/>
-          </w:tcPr>
-          <w:p>
-            <w:pPr>
-              <w:spacing w:line="240" w:lineRule="auto"/>
-              <w:jc w:val="center"/>
-            </w:pPr>
-            <w:r>
-              <w:t>I2</w:t>
-            </w:r>
-          </w:p>
-        </w:tc>
-      </w:tr>
-      <w:tr>
-        <w:trPr>
-          <w:trHeight w:val="429"/>
-          <w:jc w:val="center"/>
-        </w:trPr>
-        <w:tc>
-          <w:tcPr>
-            <w:tcW w:w="4112" w:type="dxa"/>
-            <w:tcBorders>
-              <w:top w:val="nil"/>
-              <w:bottom w:val="nil"/>
-              <w:right w:val="single" w:sz="4" w:space="0" w:color="auto"/>
-            </w:tcBorders>
-            <w:vAlign w:val="center"/>
-          </w:tcPr>
-          <w:p>
-            <w:pPr>
-              <w:spacing w:line="240" w:lineRule="auto"/>
-            </w:pPr>
-            <w:r>
-              <w:t>Second</w:t>
-            </w:r>
-          </w:p>
-        </w:tc>
-        <w:tc>
-          <w:tcPr>
-            <w:tcW w:w="1053" w:type="dxa"/>
-            <w:tcBorders>
-              <w:left w:val="single" w:sz="4" w:space="0" w:color="auto"/>
-              <w:right w:val="single" w:sz="4" w:space="0" w:color="auto"/>
-            </w:tcBorders>
-            <w:vAlign w:val="center"/>
-          </w:tcPr>
-          <w:p>
-            <w:pPr>
-              <w:spacing w:line="240" w:lineRule="auto"/>
-              <w:jc w:val="center"/>
-            </w:pPr>
-          </w:p>
-        </w:tc>
-        <w:tc>
-          <w:tcPr>
-            <w:tcW w:w="1565" w:type="dxa"/>
-            <w:tcBorders>
-              <w:top w:val="nil"/>
-              <w:left w:val="single" w:sz="4" w:space="0" w:color="auto"/>
-              <w:bottom w:val="nil"/>
-            </w:tcBorders>
-            <w:vAlign w:val="center"/>
-          </w:tcPr>
-          <w:p>
-            <w:pPr>
-              <w:spacing w:line="240" w:lineRule="auto"/>
-              <w:jc w:val="center"/>
-            </w:pPr>
-            <w:r>
-              <w:t>I</w:t>
-            </w:r>
-            <w:r>
-              <w:t>5</w:t>
-            </w:r>
-          </w:p>
-        </w:tc>
-      </w:tr>
-      <w:tr>
-        <w:trPr>
-          <w:trHeight w:val="428"/>
-          <w:jc w:val="center"/>
-        </w:trPr>
-        <w:tc>
-          <w:tcPr>
-            <w:tcW w:w="4112" w:type="dxa"/>
-            <w:tcBorders>
-              <w:top w:val="nil"/>
-              <w:bottom w:val="nil"/>
-              <w:right w:val="single" w:sz="4" w:space="0" w:color="auto"/>
-            </w:tcBorders>
-            <w:vAlign w:val="center"/>
-          </w:tcPr>
-          <w:p>
-            <w:pPr>
-              <w:spacing w:line="240" w:lineRule="auto"/>
-            </w:pPr>
-            <w:r>
-              <w:t>Number of axles</w:t>
-            </w:r>
-          </w:p>
-        </w:tc>
-        <w:tc>
-          <w:tcPr>
-            <w:tcW w:w="1053" w:type="dxa"/>
-            <w:tcBorders>
-              <w:left w:val="single" w:sz="4" w:space="0" w:color="auto"/>
-              <w:right w:val="single" w:sz="4" w:space="0" w:color="auto"/>
-            </w:tcBorders>
-            <w:vAlign w:val="center"/>
-          </w:tcPr>
-          <w:p>
-            <w:pPr>
-              <w:spacing w:line="240" w:lineRule="auto"/>
-              <w:jc w:val="center"/>
-            </w:pPr>
-          </w:p>
-        </w:tc>
-        <w:tc>
-          <w:tcPr>
-            <w:tcW w:w="1565" w:type="dxa"/>
-            <w:tcBorders>
-              <w:top w:val="nil"/>
-              <w:left w:val="single" w:sz="4" w:space="0" w:color="auto"/>
-              <w:bottom w:val="nil"/>
-            </w:tcBorders>
-            <w:vAlign w:val="center"/>
-          </w:tcPr>
-          <w:p>
-            <w:pPr>
-              <w:spacing w:line="240" w:lineRule="auto"/>
-              <w:jc w:val="center"/>
-            </w:pPr>
-            <w:r>
-              <w:t>I2</w:t>
-            </w:r>
-          </w:p>
-        </w:tc>
-      </w:tr>
-      <w:tr>
-        <w:trPr>
-          <w:trHeight w:val="428"/>
-          <w:jc w:val="center"/>
-        </w:trPr>
-        <w:tc>
-          <w:tcPr>
-            <w:tcW w:w="4112" w:type="dxa"/>
-            <w:tcBorders>
-              <w:top w:val="nil"/>
-              <w:bottom w:val="nil"/>
-              <w:right w:val="single" w:sz="4" w:space="0" w:color="auto"/>
-            </w:tcBorders>
-            <w:vAlign w:val="center"/>
-          </w:tcPr>
-          <w:p>
-            <w:pPr>
-              <w:spacing w:line="240" w:lineRule="auto"/>
-            </w:pPr>
-            <w:r>
-              <w:t>Number of axle groups</w:t>
-            </w:r>
-          </w:p>
-        </w:tc>
-        <w:tc>
-          <w:tcPr>
-            <w:tcW w:w="1053" w:type="dxa"/>
-            <w:tcBorders>
-              <w:left w:val="single" w:sz="4" w:space="0" w:color="auto"/>
-              <w:right w:val="single" w:sz="4" w:space="0" w:color="auto"/>
-            </w:tcBorders>
-            <w:vAlign w:val="center"/>
-          </w:tcPr>
-          <w:p>
-            <w:pPr>
-              <w:spacing w:line="240" w:lineRule="auto"/>
-              <w:jc w:val="center"/>
-            </w:pPr>
-          </w:p>
-        </w:tc>
-        <w:tc>
-          <w:tcPr>
-            <w:tcW w:w="1565" w:type="dxa"/>
-            <w:tcBorders>
-              <w:top w:val="nil"/>
-              <w:left w:val="single" w:sz="4" w:space="0" w:color="auto"/>
-              <w:bottom w:val="nil"/>
-            </w:tcBorders>
-            <w:vAlign w:val="center"/>
-          </w:tcPr>
-          <w:p>
-            <w:pPr>
-              <w:spacing w:line="240" w:lineRule="auto"/>
-              <w:jc w:val="center"/>
-            </w:pPr>
-            <w:r>
-              <w:t>I2</w:t>
-            </w:r>
-          </w:p>
-        </w:tc>
-      </w:tr>
-      <w:tr>
-        <w:trPr>
-          <w:trHeight w:val="429"/>
-          <w:jc w:val="center"/>
-        </w:trPr>
-        <w:tc>
-          <w:tcPr>
-            <w:tcW w:w="4112" w:type="dxa"/>
-            <w:tcBorders>
-              <w:top w:val="nil"/>
-              <w:bottom w:val="nil"/>
-              <w:right w:val="single" w:sz="4" w:space="0" w:color="auto"/>
-            </w:tcBorders>
-            <w:vAlign w:val="center"/>
-          </w:tcPr>
-          <w:p>
-            <w:pPr>
-              <w:spacing w:line="240" w:lineRule="auto"/>
-            </w:pPr>
-            <w:r>
-              <w:t>Gross Vehicle Weight - GVW</w:t>
-            </w:r>
-          </w:p>
-        </w:tc>
-        <w:tc>
-          <w:tcPr>
-            <w:tcW w:w="1053" w:type="dxa"/>
-            <w:tcBorders>
-              <w:left w:val="single" w:sz="4" w:space="0" w:color="auto"/>
-              <w:right w:val="single" w:sz="4" w:space="0" w:color="auto"/>
-            </w:tcBorders>
-            <w:vAlign w:val="center"/>
-          </w:tcPr>
-          <w:p>
-            <w:pPr>
-              <w:spacing w:line="240" w:lineRule="auto"/>
-              <w:jc w:val="center"/>
-            </w:pPr>
-            <w:r>
-              <w:t>kg</w:t>
-            </w:r>
-          </w:p>
-        </w:tc>
-        <w:tc>
-          <w:tcPr>
-            <w:tcW w:w="1565" w:type="dxa"/>
-            <w:tcBorders>
-              <w:top w:val="nil"/>
-              <w:left w:val="single" w:sz="4" w:space="0" w:color="auto"/>
-              <w:bottom w:val="nil"/>
-            </w:tcBorders>
-            <w:vAlign w:val="center"/>
-          </w:tcPr>
-          <w:p>
-            <w:pPr>
-              <w:spacing w:line="240" w:lineRule="auto"/>
-              <w:jc w:val="center"/>
-            </w:pPr>
-            <w:r>
-              <w:t>I</w:t>
-            </w:r>
-            <w:r>
-              <w:t>6</w:t>
-            </w:r>
-          </w:p>
-        </w:tc>
-      </w:tr>
-      <w:tr>
-        <w:trPr>
-          <w:trHeight w:val="428"/>
-          <w:jc w:val="center"/>
-        </w:trPr>
-        <w:tc>
-          <w:tcPr>
-            <w:tcW w:w="4112" w:type="dxa"/>
-            <w:tcBorders>
-              <w:top w:val="nil"/>
-              <w:bottom w:val="nil"/>
-              <w:right w:val="single" w:sz="4" w:space="0" w:color="auto"/>
-            </w:tcBorders>
-            <w:vAlign w:val="center"/>
-          </w:tcPr>
-          <w:p>
-            <w:pPr>
-              <w:spacing w:line="240" w:lineRule="auto"/>
-            </w:pPr>
-            <w:r>
-              <w:t>Speed</w:t>
-            </w:r>
-          </w:p>
-        </w:tc>
-        <w:tc>
-          <w:tcPr>
-            <w:tcW w:w="1053" w:type="dxa"/>
-            <w:tcBorders>
-              <w:left w:val="single" w:sz="4" w:space="0" w:color="auto"/>
-              <w:right w:val="single" w:sz="4" w:space="0" w:color="auto"/>
-            </w:tcBorders>
-            <w:vAlign w:val="center"/>
-          </w:tcPr>
-          <w:p>
-            <w:pPr>
-              <w:spacing w:line="240" w:lineRule="auto"/>
-              <w:jc w:val="center"/>
-            </w:pPr>
-            <w:r>
-              <w:t>km/h</w:t>
-            </w:r>
-          </w:p>
-        </w:tc>
-        <w:tc>
-          <w:tcPr>
-            <w:tcW w:w="1565" w:type="dxa"/>
-            <w:tcBorders>
-              <w:top w:val="nil"/>
-              <w:left w:val="single" w:sz="4" w:space="0" w:color="auto"/>
-              <w:bottom w:val="nil"/>
-            </w:tcBorders>
-            <w:vAlign w:val="center"/>
-          </w:tcPr>
-          <w:p>
-            <w:pPr>
-              <w:spacing w:line="240" w:lineRule="auto"/>
-              <w:jc w:val="center"/>
-            </w:pPr>
-            <w:r>
-              <w:t>I3</w:t>
-            </w:r>
-          </w:p>
-        </w:tc>
-      </w:tr>
-      <w:tr>
-        <w:trPr>
-          <w:trHeight w:val="428"/>
-          <w:jc w:val="center"/>
-        </w:trPr>
-        <w:tc>
-          <w:tcPr>
-            <w:tcW w:w="4112" w:type="dxa"/>
-            <w:tcBorders>
-              <w:top w:val="nil"/>
-              <w:bottom w:val="nil"/>
-              <w:right w:val="single" w:sz="4" w:space="0" w:color="auto"/>
-            </w:tcBorders>
-            <w:vAlign w:val="center"/>
-          </w:tcPr>
-          <w:p>
-            <w:pPr>
-              <w:spacing w:line="240" w:lineRule="auto"/>
-            </w:pPr>
-            <w:r>
-              <w:t>Length</w:t>
-            </w:r>
-          </w:p>
-        </w:tc>
-        <w:tc>
-          <w:tcPr>
-            <w:tcW w:w="1053" w:type="dxa"/>
-            <w:tcBorders>
-              <w:left w:val="single" w:sz="4" w:space="0" w:color="auto"/>
-              <w:right w:val="single" w:sz="4" w:space="0" w:color="auto"/>
-            </w:tcBorders>
-            <w:vAlign w:val="center"/>
-          </w:tcPr>
-          <w:p>
-            <w:pPr>
-              <w:spacing w:line="240" w:lineRule="auto"/>
-              <w:jc w:val="center"/>
-            </w:pPr>
-            <w:r>
-              <w:t>m</w:t>
-            </w:r>
-            <w:r>
-              <w:t>m</w:t>
-            </w:r>
-          </w:p>
-        </w:tc>
-        <w:tc>
-          <w:tcPr>
-            <w:tcW w:w="1565" w:type="dxa"/>
-            <w:tcBorders>
-              <w:top w:val="nil"/>
-              <w:left w:val="single" w:sz="4" w:space="0" w:color="auto"/>
-              <w:bottom w:val="nil"/>
-            </w:tcBorders>
-            <w:vAlign w:val="center"/>
-          </w:tcPr>
-          <w:p>
-            <w:pPr>
-              <w:spacing w:line="240" w:lineRule="auto"/>
-              <w:jc w:val="center"/>
-            </w:pPr>
-            <w:r>
-              <w:t>I</w:t>
-            </w:r>
-            <w:r>
-              <w:t>5</w:t>
-            </w:r>
-          </w:p>
-        </w:tc>
-      </w:tr>
-      <w:tr>
-        <w:trPr>
-          <w:trHeight w:val="429"/>
-          <w:jc w:val="center"/>
-        </w:trPr>
-        <w:tc>
-          <w:tcPr>
-            <w:tcW w:w="4112" w:type="dxa"/>
-            <w:tcBorders>
-              <w:top w:val="nil"/>
-              <w:bottom w:val="nil"/>
-              <w:right w:val="single" w:sz="4" w:space="0" w:color="auto"/>
-            </w:tcBorders>
-            <w:vAlign w:val="center"/>
-          </w:tcPr>
-          <w:p>
-            <w:pPr>
-              <w:spacing w:line="240" w:lineRule="auto"/>
-            </w:pPr>
-            <w:r>
-              <w:t>Lane</w:t>
-            </w:r>
-          </w:p>
-        </w:tc>
-        <w:tc>
-          <w:tcPr>
-            <w:tcW w:w="1053" w:type="dxa"/>
-            <w:tcBorders>
-              <w:left w:val="single" w:sz="4" w:space="0" w:color="auto"/>
-              <w:right w:val="single" w:sz="4" w:space="0" w:color="auto"/>
-            </w:tcBorders>
-            <w:vAlign w:val="center"/>
-          </w:tcPr>
-          <w:p>
-            <w:pPr>
-              <w:spacing w:line="240" w:lineRule="auto"/>
-              <w:jc w:val="center"/>
-            </w:pPr>
-          </w:p>
-        </w:tc>
-        <w:tc>
-          <w:tcPr>
-            <w:tcW w:w="1565" w:type="dxa"/>
-            <w:tcBorders>
-              <w:top w:val="nil"/>
-              <w:left w:val="single" w:sz="4" w:space="0" w:color="auto"/>
-              <w:bottom w:val="nil"/>
-            </w:tcBorders>
-            <w:vAlign w:val="center"/>
-          </w:tcPr>
-          <w:p>
-            <w:pPr>
-              <w:spacing w:line="240" w:lineRule="auto"/>
-              <w:jc w:val="center"/>
-            </w:pPr>
-            <w:r>
-              <w:t>I1</w:t>
-            </w:r>
-          </w:p>
-        </w:tc>
-      </w:tr>
-      <w:tr>
-        <w:trPr>
-          <w:trHeight w:val="428"/>
-          <w:jc w:val="center"/>
-        </w:trPr>
-        <w:tc>
-          <w:tcPr>
-            <w:tcW w:w="4112" w:type="dxa"/>
-            <w:tcBorders>
-              <w:top w:val="nil"/>
-              <w:bottom w:val="nil"/>
-              <w:right w:val="single" w:sz="4" w:space="0" w:color="auto"/>
-            </w:tcBorders>
-            <w:vAlign w:val="center"/>
-          </w:tcPr>
-          <w:p>
-            <w:pPr>
-              <w:spacing w:line="240" w:lineRule="auto"/>
-            </w:pPr>
-            <w:r>
-              <w:t>Direction (zero-based)</w:t>
-            </w:r>
-          </w:p>
-        </w:tc>
-        <w:tc>
-          <w:tcPr>
-            <w:tcW w:w="1053" w:type="dxa"/>
-            <w:tcBorders>
-              <w:left w:val="single" w:sz="4" w:space="0" w:color="auto"/>
-              <w:right w:val="single" w:sz="4" w:space="0" w:color="auto"/>
-            </w:tcBorders>
-            <w:vAlign w:val="center"/>
-          </w:tcPr>
-          <w:p>
-            <w:pPr>
-              <w:spacing w:line="240" w:lineRule="auto"/>
-              <w:jc w:val="center"/>
-            </w:pPr>
-          </w:p>
-        </w:tc>
-        <w:tc>
-          <w:tcPr>
-            <w:tcW w:w="1565" w:type="dxa"/>
-            <w:tcBorders>
-              <w:top w:val="nil"/>
-              <w:left w:val="single" w:sz="4" w:space="0" w:color="auto"/>
-              <w:bottom w:val="nil"/>
-            </w:tcBorders>
-            <w:vAlign w:val="center"/>
-          </w:tcPr>
-          <w:p>
-            <w:pPr>
-              <w:spacing w:line="240" w:lineRule="auto"/>
-              <w:jc w:val="center"/>
-            </w:pPr>
-            <w:r>
-              <w:t>I1</w:t>
-            </w:r>
-          </w:p>
-        </w:tc>
-      </w:tr>
-      <w:tr>
-        <w:trPr>
-          <w:trHeight w:val="429"/>
-          <w:jc w:val="center"/>
-        </w:trPr>
-        <w:tc>
-          <w:tcPr>
-            <w:tcW w:w="4112" w:type="dxa"/>
-            <w:tcBorders>
-              <w:top w:val="nil"/>
-              <w:bottom w:val="nil"/>
-              <w:right w:val="single" w:sz="4" w:space="0" w:color="auto"/>
-            </w:tcBorders>
-            <w:vAlign w:val="center"/>
-          </w:tcPr>
-          <w:p>
-            <w:pPr>
-              <w:spacing w:line="240" w:lineRule="auto"/>
-            </w:pPr>
-            <w:r>
-              <w:t>Transverse Location In Lane</w:t>
-            </w:r>
-          </w:p>
-        </w:tc>
-        <w:tc>
-          <w:tcPr>
-            <w:tcW w:w="1053" w:type="dxa"/>
-            <w:tcBorders>
-              <w:left w:val="single" w:sz="4" w:space="0" w:color="auto"/>
-              <w:right w:val="single" w:sz="4" w:space="0" w:color="auto"/>
-            </w:tcBorders>
-            <w:vAlign w:val="center"/>
-          </w:tcPr>
-          <w:p>
-            <w:pPr>
-              <w:spacing w:line="240" w:lineRule="auto"/>
-              <w:jc w:val="center"/>
-            </w:pPr>
-            <w:r>
-              <w:t>m</w:t>
-            </w:r>
-            <w:r>
-              <w:t>m</w:t>
-            </w:r>
-          </w:p>
-        </w:tc>
-        <w:tc>
-          <w:tcPr>
-            <w:tcW w:w="1565" w:type="dxa"/>
-            <w:tcBorders>
-              <w:top w:val="nil"/>
-              <w:left w:val="single" w:sz="4" w:space="0" w:color="auto"/>
-              <w:bottom w:val="nil"/>
-            </w:tcBorders>
-            <w:vAlign w:val="center"/>
-          </w:tcPr>
-          <w:p>
-            <w:pPr>
-              <w:spacing w:line="240" w:lineRule="auto"/>
-              <w:jc w:val="center"/>
-            </w:pPr>
-            <w:r>
-              <w:t>I</w:t>
-            </w:r>
-            <w:r>
-              <w:t>4</w:t>
-            </w:r>
-          </w:p>
-        </w:tc>
-      </w:tr>
-      <w:tr>
-        <w:trPr>
-          <w:trHeight w:val="428"/>
-          <w:jc w:val="center"/>
-        </w:trPr>
-        <w:tc>
-          <w:tcPr>
-            <w:tcW w:w="4112" w:type="dxa"/>
-            <w:tcBorders>
-              <w:top w:val="nil"/>
-              <w:bottom w:val="nil"/>
-              <w:right w:val="single" w:sz="4" w:space="0" w:color="auto"/>
-            </w:tcBorders>
-            <w:vAlign w:val="center"/>
-          </w:tcPr>
-          <w:p>
-            <w:pPr>
-              <w:spacing w:line="240" w:lineRule="auto"/>
-            </w:pPr>
-            <w:r>
-              <w:t>Weight Axle 1</w:t>
-            </w:r>
-          </w:p>
-        </w:tc>
-        <w:tc>
-          <w:tcPr>
-            <w:tcW w:w="1053" w:type="dxa"/>
-            <w:tcBorders>
-              <w:left w:val="single" w:sz="4" w:space="0" w:color="auto"/>
-              <w:right w:val="single" w:sz="4" w:space="0" w:color="auto"/>
-            </w:tcBorders>
-            <w:vAlign w:val="center"/>
-          </w:tcPr>
-          <w:p>
-            <w:pPr>
-              <w:spacing w:line="240" w:lineRule="auto"/>
-              <w:jc w:val="center"/>
-            </w:pPr>
-            <w:r>
-              <w:t>kg</w:t>
-            </w:r>
-          </w:p>
-        </w:tc>
-        <w:tc>
-          <w:tcPr>
-            <w:tcW w:w="1565" w:type="dxa"/>
-            <w:tcBorders>
-              <w:top w:val="nil"/>
-              <w:left w:val="single" w:sz="4" w:space="0" w:color="auto"/>
-              <w:bottom w:val="nil"/>
-            </w:tcBorders>
-            <w:vAlign w:val="center"/>
-          </w:tcPr>
-          <w:p>
-            <w:pPr>
-              <w:spacing w:line="240" w:lineRule="auto"/>
-              <w:jc w:val="center"/>
-            </w:pPr>
-            <w:r>
-              <w:t>I</w:t>
-            </w:r>
-            <w:r>
-              <w:t>5</w:t>
-            </w:r>
-          </w:p>
-        </w:tc>
-      </w:tr>
-      <w:tr>
-        <w:trPr>
-          <w:trHeight w:val="429"/>
-          <w:jc w:val="center"/>
-        </w:trPr>
-        <w:tc>
-          <w:tcPr>
-            <w:tcW w:w="4112" w:type="dxa"/>
-            <w:tcBorders>
-              <w:top w:val="nil"/>
-              <w:bottom w:val="nil"/>
-              <w:right w:val="single" w:sz="4" w:space="0" w:color="auto"/>
-            </w:tcBorders>
-            <w:vAlign w:val="center"/>
-          </w:tcPr>
-          <w:p>
-            <w:pPr>
-              <w:spacing w:line="240" w:lineRule="auto"/>
-            </w:pPr>
-            <w:r>
-              <w:t>Spacing Axle 1 - Axle 2</w:t>
-            </w:r>
-          </w:p>
-        </w:tc>
-        <w:tc>
-          <w:tcPr>
-            <w:tcW w:w="1053" w:type="dxa"/>
-            <w:tcBorders>
-              <w:left w:val="single" w:sz="4" w:space="0" w:color="auto"/>
-              <w:right w:val="single" w:sz="4" w:space="0" w:color="auto"/>
-            </w:tcBorders>
-            <w:vAlign w:val="center"/>
-          </w:tcPr>
-          <w:p>
-            <w:pPr>
-              <w:spacing w:line="240" w:lineRule="auto"/>
-              <w:jc w:val="center"/>
-            </w:pPr>
-            <w:r>
-              <w:t>m</w:t>
-            </w:r>
-            <w:r>
-              <w:t>m</w:t>
-            </w:r>
-          </w:p>
-        </w:tc>
-        <w:tc>
-          <w:tcPr>
-            <w:tcW w:w="1565" w:type="dxa"/>
-            <w:tcBorders>
-              <w:top w:val="nil"/>
-              <w:left w:val="single" w:sz="4" w:space="0" w:color="auto"/>
-              <w:bottom w:val="nil"/>
-            </w:tcBorders>
-            <w:vAlign w:val="center"/>
-          </w:tcPr>
-          <w:p>
-            <w:pPr>
-              <w:spacing w:line="240" w:lineRule="auto"/>
-              <w:jc w:val="center"/>
-            </w:pPr>
-            <w:r>
-              <w:t>I</w:t>
-            </w:r>
-            <w:r>
-              <w:t>5</w:t>
-            </w:r>
-          </w:p>
-        </w:tc>
-      </w:tr>
-      <w:tr>
-        <w:trPr>
-          <w:trHeight w:val="428"/>
-          <w:jc w:val="center"/>
-        </w:trPr>
-        <w:tc>
-          <w:tcPr>
-            <w:tcW w:w="4112" w:type="dxa"/>
-            <w:tcBorders>
-              <w:top w:val="nil"/>
-              <w:bottom w:val="nil"/>
-              <w:right w:val="single" w:sz="4" w:space="0" w:color="auto"/>
-            </w:tcBorders>
-            <w:vAlign w:val="center"/>
-          </w:tcPr>
-          <w:p>
-            <w:pPr>
-              <w:spacing w:line="240" w:lineRule="auto"/>
-            </w:pPr>
-            <w:r>
-              <w:t>Weight Axle 2</w:t>
-            </w:r>
-          </w:p>
-        </w:tc>
-        <w:tc>
-          <w:tcPr>
-            <w:tcW w:w="1053" w:type="dxa"/>
-            <w:tcBorders>
-              <w:left w:val="single" w:sz="4" w:space="0" w:color="auto"/>
-              <w:right w:val="single" w:sz="4" w:space="0" w:color="auto"/>
-            </w:tcBorders>
-            <w:vAlign w:val="center"/>
-          </w:tcPr>
-          <w:p>
-            <w:pPr>
-              <w:spacing w:line="240" w:lineRule="auto"/>
-              <w:jc w:val="center"/>
-            </w:pPr>
-            <w:r>
-              <w:t>kg</w:t>
-            </w:r>
-          </w:p>
-        </w:tc>
-        <w:tc>
-          <w:tcPr>
-            <w:tcW w:w="1565" w:type="dxa"/>
-            <w:tcBorders>
-              <w:top w:val="nil"/>
-              <w:left w:val="single" w:sz="4" w:space="0" w:color="auto"/>
-              <w:bottom w:val="nil"/>
-            </w:tcBorders>
-            <w:vAlign w:val="center"/>
-          </w:tcPr>
-          <w:p>
-            <w:pPr>
-              <w:spacing w:line="240" w:lineRule="auto"/>
-              <w:jc w:val="center"/>
-            </w:pPr>
-            <w:r>
-              <w:t>I</w:t>
-            </w:r>
-            <w:r>
-              <w:t>5</w:t>
-            </w:r>
-          </w:p>
-        </w:tc>
-      </w:tr>
-      <w:tr>
-        <w:trPr>
-          <w:trHeight w:val="429"/>
-          <w:jc w:val="center"/>
-        </w:trPr>
-        <w:tc>
-          <w:tcPr>
-            <w:tcW w:w="4112" w:type="dxa"/>
-            <w:tcBorders>
-              <w:top w:val="nil"/>
-              <w:bottom w:val="nil"/>
-              <w:right w:val="single" w:sz="4" w:space="0" w:color="auto"/>
-            </w:tcBorders>
-            <w:vAlign w:val="center"/>
-          </w:tcPr>
-          <w:p>
-            <w:pPr>
-              <w:spacing w:line="240" w:lineRule="auto"/>
-            </w:pPr>
-            <w:r>
-              <w:t>Spacing Axle 2 - Axle 3</w:t>
-            </w:r>
-          </w:p>
-        </w:tc>
-        <w:tc>
-          <w:tcPr>
-            <w:tcW w:w="1053" w:type="dxa"/>
-            <w:tcBorders>
-              <w:left w:val="single" w:sz="4" w:space="0" w:color="auto"/>
-              <w:right w:val="single" w:sz="4" w:space="0" w:color="auto"/>
-            </w:tcBorders>
-            <w:vAlign w:val="center"/>
-          </w:tcPr>
-          <w:p>
-            <w:pPr>
-              <w:spacing w:line="240" w:lineRule="auto"/>
-              <w:jc w:val="center"/>
-            </w:pPr>
-            <w:r>
-              <w:t>m</w:t>
-            </w:r>
-            <w:r>
-              <w:t>m</w:t>
-            </w:r>
-          </w:p>
-        </w:tc>
-        <w:tc>
-          <w:tcPr>
-            <w:tcW w:w="1565" w:type="dxa"/>
-            <w:tcBorders>
-              <w:top w:val="nil"/>
-              <w:left w:val="single" w:sz="4" w:space="0" w:color="auto"/>
-              <w:bottom w:val="nil"/>
-            </w:tcBorders>
-            <w:vAlign w:val="center"/>
-          </w:tcPr>
-          <w:p>
-            <w:pPr>
-              <w:spacing w:line="240" w:lineRule="auto"/>
-              <w:jc w:val="center"/>
-            </w:pPr>
-            <w:r>
-              <w:t>I</w:t>
-            </w:r>
-            <w:r>
-              <w:t>5</w:t>
-            </w:r>
-          </w:p>
-        </w:tc>
-      </w:tr>
-      <w:tr>
-        <w:trPr>
-          <w:trHeight w:val="428"/>
-          <w:jc w:val="center"/>
-        </w:trPr>
-        <w:tc>
-          <w:tcPr>
-            <w:tcW w:w="4112" w:type="dxa"/>
-            <w:tcBorders>
-              <w:top w:val="nil"/>
-              <w:bottom w:val="nil"/>
-              <w:right w:val="single" w:sz="4" w:space="0" w:color="auto"/>
-            </w:tcBorders>
-            <w:vAlign w:val="center"/>
-          </w:tcPr>
-          <w:p>
-            <w:pPr>
-              <w:spacing w:line="240" w:lineRule="auto"/>
-              <w:jc w:val="center"/>
-            </w:pPr>
-            <w:r>
-              <w:rPr>
-                <w:position w:val="-6"/>
-              </w:rPr>
-              <w:object w:dxaOrig="120" w:dyaOrig="300" w14:anchorId="4BD76240">
-                <v:shape id="_x0000_i1059" type="#_x0000_t75" style="width:5.35pt;height:15.05pt" o:ole="">
-                  <v:imagedata r:id="rId61" o:title=""/>
-                </v:shape>
-                <o:OLEObject Type="Embed" ProgID="Equation.3" ShapeID="_x0000_i1059" DrawAspect="Content" ObjectID="_1627941831" r:id="rId73"/>
-              </w:object>
-            </w:r>
-          </w:p>
-        </w:tc>
-        <w:tc>
-          <w:tcPr>
-            <w:tcW w:w="1053" w:type="dxa"/>
-            <w:tcBorders>
-              <w:left w:val="single" w:sz="4" w:space="0" w:color="auto"/>
-              <w:right w:val="single" w:sz="4" w:space="0" w:color="auto"/>
-            </w:tcBorders>
-            <w:vAlign w:val="center"/>
-          </w:tcPr>
-          <w:p>
-            <w:pPr>
-              <w:spacing w:line="240" w:lineRule="auto"/>
-              <w:jc w:val="center"/>
-            </w:pPr>
-            <w:r>
-              <w:rPr>
-                <w:position w:val="-6"/>
-              </w:rPr>
-              <w:object w:dxaOrig="120" w:dyaOrig="300" w14:anchorId="20E0FCB4">
-                <v:shape id="_x0000_i1060" type="#_x0000_t75" style="width:5.35pt;height:15.05pt" o:ole="">
-                  <v:imagedata r:id="rId61" o:title=""/>
-                </v:shape>
-                <o:OLEObject Type="Embed" ProgID="Equation.3" ShapeID="_x0000_i1060" DrawAspect="Content" ObjectID="_1627941832" r:id="rId74"/>
-              </w:object>
-            </w:r>
-          </w:p>
-        </w:tc>
-        <w:tc>
-          <w:tcPr>
-            <w:tcW w:w="1565" w:type="dxa"/>
-            <w:tcBorders>
-              <w:top w:val="nil"/>
-              <w:left w:val="single" w:sz="4" w:space="0" w:color="auto"/>
-              <w:bottom w:val="nil"/>
-            </w:tcBorders>
-            <w:vAlign w:val="center"/>
-          </w:tcPr>
-          <w:p>
-            <w:pPr>
-              <w:spacing w:line="240" w:lineRule="auto"/>
-              <w:jc w:val="center"/>
-            </w:pPr>
-            <w:r>
-              <w:rPr>
-                <w:position w:val="-6"/>
-              </w:rPr>
-              <w:object w:dxaOrig="120" w:dyaOrig="300" w14:anchorId="724B5BDB">
-                <v:shape id="_x0000_i1061" type="#_x0000_t75" style="width:5.35pt;height:15.05pt" o:ole="">
-                  <v:imagedata r:id="rId61" o:title=""/>
-                </v:shape>
-                <o:OLEObject Type="Embed" ProgID="Equation.3" ShapeID="_x0000_i1061" DrawAspect="Content" ObjectID="_1627941833" r:id="rId75"/>
-              </w:object>
-            </w:r>
-          </w:p>
-        </w:tc>
-      </w:tr>
-      <w:tr>
-        <w:trPr>
-          <w:trHeight w:val="429"/>
-          <w:jc w:val="center"/>
-        </w:trPr>
-        <w:tc>
-          <w:tcPr>
-            <w:tcW w:w="4112" w:type="dxa"/>
-            <w:tcBorders>
-              <w:top w:val="nil"/>
-              <w:bottom w:val="nil"/>
-              <w:right w:val="single" w:sz="4" w:space="0" w:color="auto"/>
-            </w:tcBorders>
-            <w:vAlign w:val="center"/>
-          </w:tcPr>
-          <w:p>
-            <w:pPr>
-              <w:spacing w:line="240" w:lineRule="auto"/>
-            </w:pPr>
-            <w:r>
-              <w:t xml:space="preserve">Weight Axle </w:t>
-            </w:r>
-            <w:r>
-              <w:t>– Maximum defined</w:t>
-            </w:r>
-          </w:p>
-        </w:tc>
-        <w:tc>
-          <w:tcPr>
-            <w:tcW w:w="1053" w:type="dxa"/>
-            <w:tcBorders>
-              <w:left w:val="single" w:sz="4" w:space="0" w:color="auto"/>
-              <w:right w:val="single" w:sz="4" w:space="0" w:color="auto"/>
-            </w:tcBorders>
-            <w:vAlign w:val="center"/>
-          </w:tcPr>
-          <w:p>
-            <w:pPr>
-              <w:spacing w:line="240" w:lineRule="auto"/>
-              <w:jc w:val="center"/>
-            </w:pPr>
-            <w:r>
-              <w:t>kg</w:t>
-            </w:r>
-          </w:p>
-        </w:tc>
-        <w:tc>
-          <w:tcPr>
-            <w:tcW w:w="1565" w:type="dxa"/>
-            <w:tcBorders>
-              <w:top w:val="nil"/>
-              <w:left w:val="single" w:sz="4" w:space="0" w:color="auto"/>
-              <w:bottom w:val="nil"/>
-            </w:tcBorders>
-            <w:vAlign w:val="center"/>
-          </w:tcPr>
-          <w:p>
-            <w:pPr>
-              <w:spacing w:line="240" w:lineRule="auto"/>
-              <w:jc w:val="center"/>
-            </w:pPr>
-            <w:r>
-              <w:t>I</w:t>
-            </w:r>
-            <w:r>
-              <w:t>5</w:t>
-            </w:r>
-          </w:p>
-        </w:tc>
-      </w:tr>
-      <w:tr>
-        <w:trPr>
-          <w:trHeight w:val="429"/>
-          <w:jc w:val="center"/>
-        </w:trPr>
-        <w:tc>
-          <w:tcPr>
-            <w:tcW w:w="4112" w:type="dxa"/>
-            <w:tcBorders>
-              <w:top w:val="nil"/>
-              <w:bottom w:val="single" w:sz="4" w:space="0" w:color="auto"/>
-              <w:right w:val="single" w:sz="4" w:space="0" w:color="auto"/>
-            </w:tcBorders>
-            <w:vAlign w:val="center"/>
-          </w:tcPr>
-          <w:p>
-            <w:pPr>
-              <w:spacing w:line="240" w:lineRule="auto"/>
-            </w:pPr>
-            <w:r>
-              <w:t>Spacing</w:t>
-            </w:r>
-            <w:r>
-              <w:t xml:space="preserve"> Axle </w:t>
-            </w:r>
-            <w:r>
-              <w:t>– Maximum defined</w:t>
-            </w:r>
-          </w:p>
-        </w:tc>
-        <w:tc>
-          <w:tcPr>
-            <w:tcW w:w="1053" w:type="dxa"/>
-            <w:tcBorders>
-              <w:left w:val="single" w:sz="4" w:space="0" w:color="auto"/>
-              <w:right w:val="single" w:sz="4" w:space="0" w:color="auto"/>
-            </w:tcBorders>
-            <w:vAlign w:val="center"/>
-          </w:tcPr>
-          <w:p>
-            <w:pPr>
-              <w:spacing w:line="240" w:lineRule="auto"/>
-              <w:jc w:val="center"/>
-            </w:pPr>
-            <w:r>
-              <w:t>m</w:t>
-            </w:r>
-            <w:r>
-              <w:t>m</w:t>
-            </w:r>
-          </w:p>
-        </w:tc>
-        <w:tc>
-          <w:tcPr>
-            <w:tcW w:w="1565" w:type="dxa"/>
-            <w:tcBorders>
-              <w:top w:val="nil"/>
-              <w:left w:val="single" w:sz="4" w:space="0" w:color="auto"/>
-              <w:bottom w:val="single" w:sz="4" w:space="0" w:color="auto"/>
-            </w:tcBorders>
-            <w:vAlign w:val="center"/>
-          </w:tcPr>
-          <w:p>
-            <w:pPr>
-              <w:spacing w:line="240" w:lineRule="auto"/>
-              <w:jc w:val="center"/>
-            </w:pPr>
-            <w:r>
-              <w:t>I</w:t>
-            </w:r>
-            <w:r>
-              <w:t>5</w:t>
-            </w:r>
-          </w:p>
-        </w:tc>
-      </w:tr>
-    </w:tbl>
-    <w:p/>
-    <w:p>
-      <w:pPr>
-        <w:pStyle w:val="Heading2"/>
-      </w:pPr>
-      <w:r>
-        <w:lastRenderedPageBreak/>
         <w:t xml:space="preserve">Appendix </w:t>
       </w:r>
       <w:r>
@@ -51458,7 +49303,7 @@
       <w:r>
         <w:t xml:space="preserve">, PhD Thesis, School of Architecture, Landscape and Civil Engineering, University College Dublin, Ireland. </w:t>
       </w:r>
-      <w:hyperlink r:id="rId76" w:history="1">
+      <w:hyperlink r:id="rId73" w:history="1">
         <w:r>
           <w:rPr>
             <w:rStyle w:val="Hyperlink"/>
@@ -51508,15 +49353,7 @@
         </w:rPr>
       </w:pPr>
       <w:r>
-        <w:t xml:space="preserve">Caprani, C.C., </w:t>
-      </w:r>
-      <w:proofErr w:type="spellStart"/>
-      <w:r>
-        <w:t>OBrien</w:t>
-      </w:r>
-      <w:proofErr w:type="spellEnd"/>
-      <w:r>
-        <w:t xml:space="preserve">, E.J. and McLachlan, G.J. (2008), ‘Characteristic traffic load effects from a mixture of loading events on short to medium span bridges’, </w:t>
+        <w:t xml:space="preserve">Caprani, C.C., OBrien, E.J. and McLachlan, G.J. (2008), ‘Characteristic traffic load effects from a mixture of loading events on short to medium span bridges’, </w:t>
       </w:r>
       <w:r>
         <w:rPr>
@@ -51535,7 +49372,7 @@
           <w:lang w:eastAsia="en-US"/>
         </w:rPr>
       </w:pPr>
-      <w:hyperlink r:id="rId77" w:tooltip="(266 hits)" w:history="1">
+      <w:hyperlink r:id="rId74" w:tooltip="(266 hits)" w:history="1">
         <w:r>
           <w:rPr>
             <w:rStyle w:val="Hyperlink"/>
@@ -51571,13 +49408,8 @@
           <w:numId w:val="36"/>
         </w:numPr>
       </w:pPr>
-      <w:proofErr w:type="spellStart"/>
-      <w:r>
-        <w:t>OBrien</w:t>
-      </w:r>
-      <w:proofErr w:type="spellEnd"/>
-      <w:r>
-        <w:t xml:space="preserve">, E.J. and </w:t>
+      <w:r>
+        <w:t xml:space="preserve">OBrien, E.J. and </w:t>
       </w:r>
       <w:r>
         <w:rPr>
@@ -51609,7 +49441,7 @@
       <w:pPr>
         <w:ind w:left="360"/>
       </w:pPr>
-      <w:hyperlink r:id="rId78" w:tooltip="link (113 hits)" w:history="1">
+      <w:hyperlink r:id="rId75" w:tooltip="link (113 hits)" w:history="1">
         <w:r>
           <w:rPr>
             <w:rStyle w:val="Hyperlink"/>
@@ -51626,9 +49458,9 @@
       </w:pPr>
     </w:p>
     <w:sectPr>
-      <w:headerReference w:type="default" r:id="rId79"/>
-      <w:footerReference w:type="even" r:id="rId80"/>
-      <w:footerReference w:type="default" r:id="rId81"/>
+      <w:headerReference w:type="default" r:id="rId76"/>
+      <w:footerReference w:type="even" r:id="rId77"/>
+      <w:footerReference w:type="default" r:id="rId78"/>
       <w:pgSz w:w="11907" w:h="16840" w:code="9"/>
       <w:pgMar w:top="1523" w:right="1134" w:bottom="1418" w:left="1134" w:header="567" w:footer="709" w:gutter="0"/>
       <w:cols w:space="708"/>
@@ -51639,7 +49471,7 @@
 </file>
 
 <file path=word/endnotes.xml><?xml version="1.0" encoding="utf-8"?>
-<w:endnotes xmlns:wpc="http://schemas.microsoft.com/office/word/2010/wordprocessingCanvas" xmlns:cx="http://schemas.microsoft.com/office/drawing/2014/chartex" xmlns:cx1="http://schemas.microsoft.com/office/drawing/2015/9/8/chartex" xmlns:cx2="http://schemas.microsoft.com/office/drawing/2015/10/21/chartex" xmlns:cx3="http://schemas.microsoft.com/office/drawing/2016/5/9/chartex" xmlns:cx4="http://schemas.microsoft.com/office/drawing/2016/5/10/chartex" xmlns:cx5="http://schemas.microsoft.com/office/drawing/2016/5/11/chartex" xmlns:cx6="http://schemas.microsoft.com/office/drawing/2016/5/12/chartex" xmlns:cx7="http://schemas.microsoft.com/office/drawing/2016/5/13/chartex" xmlns:cx8="http://schemas.microsoft.com/office/drawing/2016/5/14/chartex" xmlns:mc="http://schemas.openxmlformats.org/markup-compatibility/2006" xmlns:aink="http://schemas.microsoft.com/office/drawing/2016/ink" xmlns:am3d="http://schemas.microsoft.com/office/drawing/2017/model3d" xmlns:o="urn:schemas-microsoft-com:office:office" xmlns:r="http://schemas.openxmlformats.org/officeDocument/2006/relationships" xmlns:m="http://schemas.openxmlformats.org/officeDocument/2006/math" xmlns:v="urn:schemas-microsoft-com:vml" xmlns:wp14="http://schemas.microsoft.com/office/word/2010/wordprocessingDrawing" xmlns:wp="http://schemas.openxmlformats.org/drawingml/2006/wordprocessingDrawing" xmlns:w10="urn:schemas-microsoft-com:office:word" xmlns:w="http://schemas.openxmlformats.org/wordprocessingml/2006/main" xmlns:w14="http://schemas.microsoft.com/office/word/2010/wordml" xmlns:w15="http://schemas.microsoft.com/office/word/2012/wordml" xmlns:w16cid="http://schemas.microsoft.com/office/word/2016/wordml/cid" xmlns:w16se="http://schemas.microsoft.com/office/word/2015/wordml/symex" xmlns:wpg="http://schemas.microsoft.com/office/word/2010/wordprocessingGroup" xmlns:wpi="http://schemas.microsoft.com/office/word/2010/wordprocessingInk" xmlns:wne="http://schemas.microsoft.com/office/word/2006/wordml" xmlns:wps="http://schemas.microsoft.com/office/word/2010/wordprocessingShape" mc:Ignorable="w14 w15 w16se w16cid wp14">
+<w:endnotes xmlns:wpc="http://schemas.microsoft.com/office/word/2010/wordprocessingCanvas" xmlns:mc="http://schemas.openxmlformats.org/markup-compatibility/2006" xmlns:o="urn:schemas-microsoft-com:office:office" xmlns:r="http://schemas.openxmlformats.org/officeDocument/2006/relationships" xmlns:m="http://schemas.openxmlformats.org/officeDocument/2006/math" xmlns:v="urn:schemas-microsoft-com:vml" xmlns:wp14="http://schemas.microsoft.com/office/word/2010/wordprocessingDrawing" xmlns:wp="http://schemas.openxmlformats.org/drawingml/2006/wordprocessingDrawing" xmlns:w10="urn:schemas-microsoft-com:office:word" xmlns:w="http://schemas.openxmlformats.org/wordprocessingml/2006/main" xmlns:w14="http://schemas.microsoft.com/office/word/2010/wordml" xmlns:w15="http://schemas.microsoft.com/office/word/2012/wordml" xmlns:wpg="http://schemas.microsoft.com/office/word/2010/wordprocessingGroup" xmlns:wpi="http://schemas.microsoft.com/office/word/2010/wordprocessingInk" xmlns:wne="http://schemas.microsoft.com/office/word/2006/wordml" xmlns:wps="http://schemas.microsoft.com/office/word/2010/wordprocessingShape" mc:Ignorable="w14 w15 wp14">
   <w:endnote w:type="separator" w:id="-1">
     <w:p>
       <w:r>
@@ -51658,7 +49490,7 @@
 </file>
 
 <file path=word/footer1.xml><?xml version="1.0" encoding="utf-8"?>
-<w:ftr xmlns:wpc="http://schemas.microsoft.com/office/word/2010/wordprocessingCanvas" xmlns:cx="http://schemas.microsoft.com/office/drawing/2014/chartex" xmlns:cx1="http://schemas.microsoft.com/office/drawing/2015/9/8/chartex" xmlns:cx2="http://schemas.microsoft.com/office/drawing/2015/10/21/chartex" xmlns:cx3="http://schemas.microsoft.com/office/drawing/2016/5/9/chartex" xmlns:cx4="http://schemas.microsoft.com/office/drawing/2016/5/10/chartex" xmlns:cx5="http://schemas.microsoft.com/office/drawing/2016/5/11/chartex" xmlns:cx6="http://schemas.microsoft.com/office/drawing/2016/5/12/chartex" xmlns:cx7="http://schemas.microsoft.com/office/drawing/2016/5/13/chartex" xmlns:cx8="http://schemas.microsoft.com/office/drawing/2016/5/14/chartex" xmlns:mc="http://schemas.openxmlformats.org/markup-compatibility/2006" xmlns:aink="http://schemas.microsoft.com/office/drawing/2016/ink" xmlns:am3d="http://schemas.microsoft.com/office/drawing/2017/model3d" xmlns:o="urn:schemas-microsoft-com:office:office" xmlns:r="http://schemas.openxmlformats.org/officeDocument/2006/relationships" xmlns:m="http://schemas.openxmlformats.org/officeDocument/2006/math" xmlns:v="urn:schemas-microsoft-com:vml" xmlns:wp14="http://schemas.microsoft.com/office/word/2010/wordprocessingDrawing" xmlns:wp="http://schemas.openxmlformats.org/drawingml/2006/wordprocessingDrawing" xmlns:w10="urn:schemas-microsoft-com:office:word" xmlns:w="http://schemas.openxmlformats.org/wordprocessingml/2006/main" xmlns:w14="http://schemas.microsoft.com/office/word/2010/wordml" xmlns:w15="http://schemas.microsoft.com/office/word/2012/wordml" xmlns:w16cid="http://schemas.microsoft.com/office/word/2016/wordml/cid" xmlns:w16se="http://schemas.microsoft.com/office/word/2015/wordml/symex" xmlns:wpg="http://schemas.microsoft.com/office/word/2010/wordprocessingGroup" xmlns:wpi="http://schemas.microsoft.com/office/word/2010/wordprocessingInk" xmlns:wne="http://schemas.microsoft.com/office/word/2006/wordml" xmlns:wps="http://schemas.microsoft.com/office/word/2010/wordprocessingShape" mc:Ignorable="w14 w15 w16se w16cid wp14">
+<w:ftr xmlns:wpc="http://schemas.microsoft.com/office/word/2010/wordprocessingCanvas" xmlns:mc="http://schemas.openxmlformats.org/markup-compatibility/2006" xmlns:o="urn:schemas-microsoft-com:office:office" xmlns:r="http://schemas.openxmlformats.org/officeDocument/2006/relationships" xmlns:m="http://schemas.openxmlformats.org/officeDocument/2006/math" xmlns:v="urn:schemas-microsoft-com:vml" xmlns:wp14="http://schemas.microsoft.com/office/word/2010/wordprocessingDrawing" xmlns:wp="http://schemas.openxmlformats.org/drawingml/2006/wordprocessingDrawing" xmlns:w10="urn:schemas-microsoft-com:office:word" xmlns:w="http://schemas.openxmlformats.org/wordprocessingml/2006/main" xmlns:w14="http://schemas.microsoft.com/office/word/2010/wordml" xmlns:w15="http://schemas.microsoft.com/office/word/2012/wordml" xmlns:wpg="http://schemas.microsoft.com/office/word/2010/wordprocessingGroup" xmlns:wpi="http://schemas.microsoft.com/office/word/2010/wordprocessingInk" xmlns:wne="http://schemas.microsoft.com/office/word/2006/wordml" xmlns:wps="http://schemas.microsoft.com/office/word/2010/wordprocessingShape" mc:Ignorable="w14 w15 wp14">
   <w:p>
     <w:pPr>
       <w:pStyle w:val="Footer"/>
@@ -51695,7 +49527,7 @@
 </file>
 
 <file path=word/footer2.xml><?xml version="1.0" encoding="utf-8"?>
-<w:ftr xmlns:wpc="http://schemas.microsoft.com/office/word/2010/wordprocessingCanvas" xmlns:cx="http://schemas.microsoft.com/office/drawing/2014/chartex" xmlns:cx1="http://schemas.microsoft.com/office/drawing/2015/9/8/chartex" xmlns:cx2="http://schemas.microsoft.com/office/drawing/2015/10/21/chartex" xmlns:cx3="http://schemas.microsoft.com/office/drawing/2016/5/9/chartex" xmlns:cx4="http://schemas.microsoft.com/office/drawing/2016/5/10/chartex" xmlns:cx5="http://schemas.microsoft.com/office/drawing/2016/5/11/chartex" xmlns:cx6="http://schemas.microsoft.com/office/drawing/2016/5/12/chartex" xmlns:cx7="http://schemas.microsoft.com/office/drawing/2016/5/13/chartex" xmlns:cx8="http://schemas.microsoft.com/office/drawing/2016/5/14/chartex" xmlns:mc="http://schemas.openxmlformats.org/markup-compatibility/2006" xmlns:aink="http://schemas.microsoft.com/office/drawing/2016/ink" xmlns:am3d="http://schemas.microsoft.com/office/drawing/2017/model3d" xmlns:o="urn:schemas-microsoft-com:office:office" xmlns:r="http://schemas.openxmlformats.org/officeDocument/2006/relationships" xmlns:m="http://schemas.openxmlformats.org/officeDocument/2006/math" xmlns:v="urn:schemas-microsoft-com:vml" xmlns:wp14="http://schemas.microsoft.com/office/word/2010/wordprocessingDrawing" xmlns:wp="http://schemas.openxmlformats.org/drawingml/2006/wordprocessingDrawing" xmlns:w10="urn:schemas-microsoft-com:office:word" xmlns:w="http://schemas.openxmlformats.org/wordprocessingml/2006/main" xmlns:w14="http://schemas.microsoft.com/office/word/2010/wordml" xmlns:w15="http://schemas.microsoft.com/office/word/2012/wordml" xmlns:w16cid="http://schemas.microsoft.com/office/word/2016/wordml/cid" xmlns:w16se="http://schemas.microsoft.com/office/word/2015/wordml/symex" xmlns:wpg="http://schemas.microsoft.com/office/word/2010/wordprocessingGroup" xmlns:wpi="http://schemas.microsoft.com/office/word/2010/wordprocessingInk" xmlns:wne="http://schemas.microsoft.com/office/word/2006/wordml" xmlns:wps="http://schemas.microsoft.com/office/word/2010/wordprocessingShape" mc:Ignorable="w14 w15 w16se w16cid wp14">
+<w:ftr xmlns:wpc="http://schemas.microsoft.com/office/word/2010/wordprocessingCanvas" xmlns:mc="http://schemas.openxmlformats.org/markup-compatibility/2006" xmlns:o="urn:schemas-microsoft-com:office:office" xmlns:r="http://schemas.openxmlformats.org/officeDocument/2006/relationships" xmlns:m="http://schemas.openxmlformats.org/officeDocument/2006/math" xmlns:v="urn:schemas-microsoft-com:vml" xmlns:wp14="http://schemas.microsoft.com/office/word/2010/wordprocessingDrawing" xmlns:wp="http://schemas.openxmlformats.org/drawingml/2006/wordprocessingDrawing" xmlns:w10="urn:schemas-microsoft-com:office:word" xmlns:w="http://schemas.openxmlformats.org/wordprocessingml/2006/main" xmlns:w14="http://schemas.microsoft.com/office/word/2010/wordml" xmlns:w15="http://schemas.microsoft.com/office/word/2012/wordml" xmlns:wpg="http://schemas.microsoft.com/office/word/2010/wordprocessingGroup" xmlns:wpi="http://schemas.microsoft.com/office/word/2010/wordprocessingInk" xmlns:wne="http://schemas.microsoft.com/office/word/2006/wordml" xmlns:wps="http://schemas.microsoft.com/office/word/2010/wordprocessingShape" mc:Ignorable="w14 w15 wp14">
   <w:p>
     <w:pPr>
       <w:pStyle w:val="Footer"/>
@@ -51748,14 +49580,25 @@
         <w:i/>
       </w:rPr>
       <w:tab/>
-      <w:t>© Colin Caprani 2012-9</w:t>
+    </w:r>
+    <w:r>
+      <w:rPr>
+        <w:i/>
+      </w:rPr>
+      <w:t>© Colin Caprani 2012</w:t>
+    </w:r>
+    <w:r>
+      <w:rPr>
+        <w:i/>
+      </w:rPr>
+      <w:t>-9</w:t>
     </w:r>
   </w:p>
 </w:ftr>
 </file>
 
 <file path=word/footnotes.xml><?xml version="1.0" encoding="utf-8"?>
-<w:footnotes xmlns:wpc="http://schemas.microsoft.com/office/word/2010/wordprocessingCanvas" xmlns:cx="http://schemas.microsoft.com/office/drawing/2014/chartex" xmlns:cx1="http://schemas.microsoft.com/office/drawing/2015/9/8/chartex" xmlns:cx2="http://schemas.microsoft.com/office/drawing/2015/10/21/chartex" xmlns:cx3="http://schemas.microsoft.com/office/drawing/2016/5/9/chartex" xmlns:cx4="http://schemas.microsoft.com/office/drawing/2016/5/10/chartex" xmlns:cx5="http://schemas.microsoft.com/office/drawing/2016/5/11/chartex" xmlns:cx6="http://schemas.microsoft.com/office/drawing/2016/5/12/chartex" xmlns:cx7="http://schemas.microsoft.com/office/drawing/2016/5/13/chartex" xmlns:cx8="http://schemas.microsoft.com/office/drawing/2016/5/14/chartex" xmlns:mc="http://schemas.openxmlformats.org/markup-compatibility/2006" xmlns:aink="http://schemas.microsoft.com/office/drawing/2016/ink" xmlns:am3d="http://schemas.microsoft.com/office/drawing/2017/model3d" xmlns:o="urn:schemas-microsoft-com:office:office" xmlns:r="http://schemas.openxmlformats.org/officeDocument/2006/relationships" xmlns:m="http://schemas.openxmlformats.org/officeDocument/2006/math" xmlns:v="urn:schemas-microsoft-com:vml" xmlns:wp14="http://schemas.microsoft.com/office/word/2010/wordprocessingDrawing" xmlns:wp="http://schemas.openxmlformats.org/drawingml/2006/wordprocessingDrawing" xmlns:w10="urn:schemas-microsoft-com:office:word" xmlns:w="http://schemas.openxmlformats.org/wordprocessingml/2006/main" xmlns:w14="http://schemas.microsoft.com/office/word/2010/wordml" xmlns:w15="http://schemas.microsoft.com/office/word/2012/wordml" xmlns:w16cid="http://schemas.microsoft.com/office/word/2016/wordml/cid" xmlns:w16se="http://schemas.microsoft.com/office/word/2015/wordml/symex" xmlns:wpg="http://schemas.microsoft.com/office/word/2010/wordprocessingGroup" xmlns:wpi="http://schemas.microsoft.com/office/word/2010/wordprocessingInk" xmlns:wne="http://schemas.microsoft.com/office/word/2006/wordml" xmlns:wps="http://schemas.microsoft.com/office/word/2010/wordprocessingShape" mc:Ignorable="w14 w15 w16se w16cid wp14">
+<w:footnotes xmlns:wpc="http://schemas.microsoft.com/office/word/2010/wordprocessingCanvas" xmlns:mc="http://schemas.openxmlformats.org/markup-compatibility/2006" xmlns:o="urn:schemas-microsoft-com:office:office" xmlns:r="http://schemas.openxmlformats.org/officeDocument/2006/relationships" xmlns:m="http://schemas.openxmlformats.org/officeDocument/2006/math" xmlns:v="urn:schemas-microsoft-com:vml" xmlns:wp14="http://schemas.microsoft.com/office/word/2010/wordprocessingDrawing" xmlns:wp="http://schemas.openxmlformats.org/drawingml/2006/wordprocessingDrawing" xmlns:w10="urn:schemas-microsoft-com:office:word" xmlns:w="http://schemas.openxmlformats.org/wordprocessingml/2006/main" xmlns:w14="http://schemas.microsoft.com/office/word/2010/wordml" xmlns:w15="http://schemas.microsoft.com/office/word/2012/wordml" xmlns:wpg="http://schemas.microsoft.com/office/word/2010/wordprocessingGroup" xmlns:wpi="http://schemas.microsoft.com/office/word/2010/wordprocessingInk" xmlns:wne="http://schemas.microsoft.com/office/word/2006/wordml" xmlns:wps="http://schemas.microsoft.com/office/word/2010/wordprocessingShape" mc:Ignorable="w14 w15 wp14">
   <w:footnote w:type="separator" w:id="-1">
     <w:p>
       <w:r>
@@ -51774,7 +49617,7 @@
 </file>
 
 <file path=word/header1.xml><?xml version="1.0" encoding="utf-8"?>
-<w:hdr xmlns:wpc="http://schemas.microsoft.com/office/word/2010/wordprocessingCanvas" xmlns:cx="http://schemas.microsoft.com/office/drawing/2014/chartex" xmlns:cx1="http://schemas.microsoft.com/office/drawing/2015/9/8/chartex" xmlns:cx2="http://schemas.microsoft.com/office/drawing/2015/10/21/chartex" xmlns:cx3="http://schemas.microsoft.com/office/drawing/2016/5/9/chartex" xmlns:cx4="http://schemas.microsoft.com/office/drawing/2016/5/10/chartex" xmlns:cx5="http://schemas.microsoft.com/office/drawing/2016/5/11/chartex" xmlns:cx6="http://schemas.microsoft.com/office/drawing/2016/5/12/chartex" xmlns:cx7="http://schemas.microsoft.com/office/drawing/2016/5/13/chartex" xmlns:cx8="http://schemas.microsoft.com/office/drawing/2016/5/14/chartex" xmlns:mc="http://schemas.openxmlformats.org/markup-compatibility/2006" xmlns:aink="http://schemas.microsoft.com/office/drawing/2016/ink" xmlns:am3d="http://schemas.microsoft.com/office/drawing/2017/model3d" xmlns:o="urn:schemas-microsoft-com:office:office" xmlns:r="http://schemas.openxmlformats.org/officeDocument/2006/relationships" xmlns:m="http://schemas.openxmlformats.org/officeDocument/2006/math" xmlns:v="urn:schemas-microsoft-com:vml" xmlns:wp14="http://schemas.microsoft.com/office/word/2010/wordprocessingDrawing" xmlns:wp="http://schemas.openxmlformats.org/drawingml/2006/wordprocessingDrawing" xmlns:w10="urn:schemas-microsoft-com:office:word" xmlns:w="http://schemas.openxmlformats.org/wordprocessingml/2006/main" xmlns:w14="http://schemas.microsoft.com/office/word/2010/wordml" xmlns:w15="http://schemas.microsoft.com/office/word/2012/wordml" xmlns:w16cid="http://schemas.microsoft.com/office/word/2016/wordml/cid" xmlns:w16se="http://schemas.microsoft.com/office/word/2015/wordml/symex" xmlns:wpg="http://schemas.microsoft.com/office/word/2010/wordprocessingGroup" xmlns:wpi="http://schemas.microsoft.com/office/word/2010/wordprocessingInk" xmlns:wne="http://schemas.microsoft.com/office/word/2006/wordml" xmlns:wps="http://schemas.microsoft.com/office/word/2010/wordprocessingShape" mc:Ignorable="w14 w15 w16se w16cid wp14">
+<w:hdr xmlns:wpc="http://schemas.microsoft.com/office/word/2010/wordprocessingCanvas" xmlns:mc="http://schemas.openxmlformats.org/markup-compatibility/2006" xmlns:o="urn:schemas-microsoft-com:office:office" xmlns:r="http://schemas.openxmlformats.org/officeDocument/2006/relationships" xmlns:m="http://schemas.openxmlformats.org/officeDocument/2006/math" xmlns:v="urn:schemas-microsoft-com:vml" xmlns:wp14="http://schemas.microsoft.com/office/word/2010/wordprocessingDrawing" xmlns:wp="http://schemas.openxmlformats.org/drawingml/2006/wordprocessingDrawing" xmlns:w10="urn:schemas-microsoft-com:office:word" xmlns:w="http://schemas.openxmlformats.org/wordprocessingml/2006/main" xmlns:w14="http://schemas.microsoft.com/office/word/2010/wordml" xmlns:w15="http://schemas.microsoft.com/office/word/2012/wordml" xmlns:wpg="http://schemas.microsoft.com/office/word/2010/wordprocessingGroup" xmlns:wpi="http://schemas.microsoft.com/office/word/2010/wordprocessingInk" xmlns:wne="http://schemas.microsoft.com/office/word/2006/wordml" xmlns:wps="http://schemas.microsoft.com/office/word/2010/wordprocessingShape" mc:Ignorable="w14 w15 wp14">
   <w:p>
     <w:pPr>
       <w:pStyle w:val="Header"/>
@@ -51789,7 +49632,6 @@
         <w:lang w:val="en-GB"/>
       </w:rPr>
     </w:pPr>
-    <w:proofErr w:type="spellStart"/>
     <w:r>
       <w:rPr>
         <w:rFonts w:ascii="Courier New" w:hAnsi="Courier New" w:cs="Courier New"/>
@@ -51797,18 +49639,23 @@
       </w:rPr>
       <w:t>BridgeTrafficLoadSim</w:t>
     </w:r>
-    <w:proofErr w:type="spellEnd"/>
     <w:r>
       <w:rPr>
         <w:lang w:val="en-GB"/>
       </w:rPr>
-      <w:t xml:space="preserve"> (v1.2.</w:t>
+      <w:t xml:space="preserve"> (v1.2</w:t>
     </w:r>
     <w:r>
       <w:rPr>
         <w:lang w:val="en-GB"/>
       </w:rPr>
-      <w:t>5</w:t>
+      <w:t>.</w:t>
+    </w:r>
+    <w:r>
+      <w:rPr>
+        <w:lang w:val="en-GB"/>
+      </w:rPr>
+      <w:t>3</w:t>
     </w:r>
     <w:r>
       <w:rPr>
@@ -51834,7 +49681,7 @@
 </file>
 
 <file path=word/numbering.xml><?xml version="1.0" encoding="utf-8"?>
-<w:numbering xmlns:wpc="http://schemas.microsoft.com/office/word/2010/wordprocessingCanvas" xmlns:cx="http://schemas.microsoft.com/office/drawing/2014/chartex" xmlns:cx1="http://schemas.microsoft.com/office/drawing/2015/9/8/chartex" xmlns:cx2="http://schemas.microsoft.com/office/drawing/2015/10/21/chartex" xmlns:cx3="http://schemas.microsoft.com/office/drawing/2016/5/9/chartex" xmlns:cx4="http://schemas.microsoft.com/office/drawing/2016/5/10/chartex" xmlns:cx5="http://schemas.microsoft.com/office/drawing/2016/5/11/chartex" xmlns:cx6="http://schemas.microsoft.com/office/drawing/2016/5/12/chartex" xmlns:cx7="http://schemas.microsoft.com/office/drawing/2016/5/13/chartex" xmlns:cx8="http://schemas.microsoft.com/office/drawing/2016/5/14/chartex" xmlns:mc="http://schemas.openxmlformats.org/markup-compatibility/2006" xmlns:aink="http://schemas.microsoft.com/office/drawing/2016/ink" xmlns:am3d="http://schemas.microsoft.com/office/drawing/2017/model3d" xmlns:o="urn:schemas-microsoft-com:office:office" xmlns:r="http://schemas.openxmlformats.org/officeDocument/2006/relationships" xmlns:m="http://schemas.openxmlformats.org/officeDocument/2006/math" xmlns:v="urn:schemas-microsoft-com:vml" xmlns:wp14="http://schemas.microsoft.com/office/word/2010/wordprocessingDrawing" xmlns:wp="http://schemas.openxmlformats.org/drawingml/2006/wordprocessingDrawing" xmlns:w10="urn:schemas-microsoft-com:office:word" xmlns:w="http://schemas.openxmlformats.org/wordprocessingml/2006/main" xmlns:w14="http://schemas.microsoft.com/office/word/2010/wordml" xmlns:w15="http://schemas.microsoft.com/office/word/2012/wordml" xmlns:w16cid="http://schemas.microsoft.com/office/word/2016/wordml/cid" xmlns:w16se="http://schemas.microsoft.com/office/word/2015/wordml/symex" xmlns:wpg="http://schemas.microsoft.com/office/word/2010/wordprocessingGroup" xmlns:wpi="http://schemas.microsoft.com/office/word/2010/wordprocessingInk" xmlns:wne="http://schemas.microsoft.com/office/word/2006/wordml" xmlns:wps="http://schemas.microsoft.com/office/word/2010/wordprocessingShape" mc:Ignorable="w14 w15 w16se w16cid wp14">
+<w:numbering xmlns:wpc="http://schemas.microsoft.com/office/word/2010/wordprocessingCanvas" xmlns:mc="http://schemas.openxmlformats.org/markup-compatibility/2006" xmlns:o="urn:schemas-microsoft-com:office:office" xmlns:r="http://schemas.openxmlformats.org/officeDocument/2006/relationships" xmlns:m="http://schemas.openxmlformats.org/officeDocument/2006/math" xmlns:v="urn:schemas-microsoft-com:vml" xmlns:wp14="http://schemas.microsoft.com/office/word/2010/wordprocessingDrawing" xmlns:wp="http://schemas.openxmlformats.org/drawingml/2006/wordprocessingDrawing" xmlns:w10="urn:schemas-microsoft-com:office:word" xmlns:w="http://schemas.openxmlformats.org/wordprocessingml/2006/main" xmlns:w14="http://schemas.microsoft.com/office/word/2010/wordml" xmlns:w15="http://schemas.microsoft.com/office/word/2012/wordml" xmlns:wpg="http://schemas.microsoft.com/office/word/2010/wordprocessingGroup" xmlns:wpi="http://schemas.microsoft.com/office/word/2010/wordprocessingInk" xmlns:wne="http://schemas.microsoft.com/office/word/2006/wordml" xmlns:wps="http://schemas.microsoft.com/office/word/2010/wordprocessingShape" mc:Ignorable="w14 w15 wp14">
   <w:abstractNum w:abstractNumId="0" w15:restartNumberingAfterBreak="0">
     <w:nsid w:val="FFFFFF89"/>
     <w:multiLevelType w:val="singleLevel"/>
@@ -56390,7 +54237,7 @@
 </file>
 
 <file path=word/styles.xml><?xml version="1.0" encoding="utf-8"?>
-<w:styles xmlns:mc="http://schemas.openxmlformats.org/markup-compatibility/2006" xmlns:r="http://schemas.openxmlformats.org/officeDocument/2006/relationships" xmlns:w="http://schemas.openxmlformats.org/wordprocessingml/2006/main" xmlns:w14="http://schemas.microsoft.com/office/word/2010/wordml" xmlns:w15="http://schemas.microsoft.com/office/word/2012/wordml" xmlns:w16cid="http://schemas.microsoft.com/office/word/2016/wordml/cid" xmlns:w16se="http://schemas.microsoft.com/office/word/2015/wordml/symex" mc:Ignorable="w14 w15 w16se w16cid">
+<w:styles xmlns:mc="http://schemas.openxmlformats.org/markup-compatibility/2006" xmlns:r="http://schemas.openxmlformats.org/officeDocument/2006/relationships" xmlns:w="http://schemas.openxmlformats.org/wordprocessingml/2006/main" xmlns:w14="http://schemas.microsoft.com/office/word/2010/wordml" xmlns:w15="http://schemas.microsoft.com/office/word/2012/wordml" mc:Ignorable="w14 w15">
   <w:docDefaults>
     <w:rPrDefault>
       <w:rPr>
@@ -56400,7 +54247,7 @@
     </w:rPrDefault>
     <w:pPrDefault/>
   </w:docDefaults>
-  <w:latentStyles w:defLockedState="0" w:defUIPriority="0" w:defSemiHidden="0" w:defUnhideWhenUsed="0" w:defQFormat="0" w:count="376">
+  <w:latentStyles w:defLockedState="0" w:defUIPriority="0" w:defSemiHidden="0" w:defUnhideWhenUsed="0" w:defQFormat="0" w:count="371">
     <w:lsdException w:name="Normal" w:qFormat="1"/>
     <w:lsdException w:name="heading 1" w:qFormat="1"/>
     <w:lsdException w:name="heading 2" w:qFormat="1"/>
@@ -56419,13 +54266,7 @@
     <w:lsdException w:name="Strong" w:uiPriority="22" w:qFormat="1"/>
     <w:lsdException w:name="Emphasis" w:uiPriority="20" w:qFormat="1"/>
     <w:lsdException w:name="Normal (Web)" w:uiPriority="99"/>
-    <w:lsdException w:name="HTML Keyboard" w:semiHidden="1" w:unhideWhenUsed="1"/>
     <w:lsdException w:name="Normal Table" w:semiHidden="1" w:unhideWhenUsed="1"/>
-    <w:lsdException w:name="annotation subject" w:semiHidden="1" w:unhideWhenUsed="1"/>
-    <w:lsdException w:name="No List" w:semiHidden="1" w:unhideWhenUsed="1"/>
-    <w:lsdException w:name="Outline List 1" w:semiHidden="1" w:unhideWhenUsed="1"/>
-    <w:lsdException w:name="Outline List 2" w:semiHidden="1" w:unhideWhenUsed="1"/>
-    <w:lsdException w:name="Outline List 3" w:semiHidden="1" w:unhideWhenUsed="1"/>
     <w:lsdException w:name="Table Simple 1" w:semiHidden="1" w:unhideWhenUsed="1"/>
     <w:lsdException w:name="Table Simple 2" w:semiHidden="1" w:unhideWhenUsed="1"/>
     <w:lsdException w:name="Table Simple 3" w:semiHidden="1" w:unhideWhenUsed="1"/>
@@ -56468,7 +54309,6 @@
     <w:lsdException w:name="Table Web 1" w:semiHidden="1" w:unhideWhenUsed="1"/>
     <w:lsdException w:name="Table Web 2" w:semiHidden="1" w:unhideWhenUsed="1"/>
     <w:lsdException w:name="Table Web 3" w:semiHidden="1" w:unhideWhenUsed="1"/>
-    <w:lsdException w:name="Balloon Text" w:semiHidden="1" w:unhideWhenUsed="1"/>
     <w:lsdException w:name="Table Theme" w:semiHidden="1" w:unhideWhenUsed="1"/>
     <w:lsdException w:name="Placeholder Text" w:semiHidden="1" w:uiPriority="99"/>
     <w:lsdException w:name="No Spacing" w:uiPriority="1" w:qFormat="1"/>
@@ -56685,11 +54525,6 @@
     <w:lsdException w:name="List Table 5 Dark Accent 6" w:uiPriority="50"/>
     <w:lsdException w:name="List Table 6 Colorful Accent 6" w:uiPriority="51"/>
     <w:lsdException w:name="List Table 7 Colorful Accent 6" w:uiPriority="52"/>
-    <w:lsdException w:name="Mention" w:semiHidden="1" w:uiPriority="99" w:unhideWhenUsed="1"/>
-    <w:lsdException w:name="Smart Hyperlink" w:semiHidden="1" w:uiPriority="99" w:unhideWhenUsed="1"/>
-    <w:lsdException w:name="Hashtag" w:semiHidden="1" w:uiPriority="99" w:unhideWhenUsed="1"/>
-    <w:lsdException w:name="Unresolved Mention" w:semiHidden="1" w:uiPriority="99" w:unhideWhenUsed="1"/>
-    <w:lsdException w:name="Smart Link" w:semiHidden="1" w:uiPriority="99" w:unhideWhenUsed="1"/>
   </w:latentStyles>
   <w:style w:type="paragraph" w:default="1" w:styleId="Normal">
     <w:name w:val="Normal"/>
@@ -58053,7 +55888,7 @@
 </file>
 
 <file path=customXml/itemProps1.xml><?xml version="1.0" encoding="utf-8"?>
-<ds:datastoreItem xmlns:ds="http://schemas.openxmlformats.org/officeDocument/2006/customXml" ds:itemID="{99226833-54A9-49D4-9ABD-C8A7B22AB16D}">
+<ds:datastoreItem xmlns:ds="http://schemas.openxmlformats.org/officeDocument/2006/customXml" ds:itemID="{02DFCA4B-0643-46B8-9C84-1C77A4E4AD3F}">
   <ds:schemaRefs>
     <ds:schemaRef ds:uri="http://schemas.openxmlformats.org/officeDocument/2006/bibliography"/>
   </ds:schemaRefs>

</xml_diff>